<commit_message>
add new model with better accuracy
- [add] new model
- [update] add form as part of the new model
- [redesign] web home page for adapting with the new model
- [add] notebook, new lib at requirements file
</commit_message>
<xml_diff>
--- a/CindySintiya-GraceHelena-DavidBatee_GCD_IF A Pagi.docx
+++ b/CindySintiya-GraceHelena-DavidBatee_GCD_IF A Pagi.docx
@@ -257,7 +257,7 @@
                     </pic:cNvPicPr>
                   </pic:nvPicPr>
                   <pic:blipFill>
-                    <a:blip r:embed="rId6">
+                    <a:blip r:embed="rId8">
                       <a:extLst>
                         <a:ext uri="{28A0092B-C50C-407E-A947-70E740481C1C}">
                           <a14:useLocalDpi xmlns:a14="http://schemas.microsoft.com/office/drawing/2010/main" val="0"/>
@@ -349,7 +349,7 @@
                     </pic:cNvPicPr>
                   </pic:nvPicPr>
                   <pic:blipFill rotWithShape="1">
-                    <a:blip r:embed="rId7">
+                    <a:blip r:embed="rId9">
                       <a:extLst>
                         <a:ext uri="{28A0092B-C50C-407E-A947-70E740481C1C}">
                           <a14:useLocalDpi xmlns:a14="http://schemas.microsoft.com/office/drawing/2010/main" val="0"/>
@@ -479,11 +479,1206 @@
     <w:p>
       <w:pPr>
         <w:pStyle w:val="Heading1"/>
-      </w:pPr>
+        <w:jc w:val="center"/>
+        <w:rPr>
+          <w:noProof/>
+        </w:rPr>
+      </w:pPr>
+      <w:bookmarkStart w:id="0" w:name="_Toc181077815"/>
+      <w:r>
+        <w:lastRenderedPageBreak/>
+        <w:t>Daftar Isi</w:t>
+      </w:r>
+      <w:bookmarkEnd w:id="0"/>
+      <w:r>
+        <w:fldChar w:fldCharType="begin"/>
+      </w:r>
+      <w:r>
+        <w:instrText xml:space="preserve"> TOC \o "1-3" \h \z \u </w:instrText>
+      </w:r>
+      <w:r>
+        <w:fldChar w:fldCharType="separate"/>
+      </w:r>
+    </w:p>
+    <w:p>
+      <w:pPr>
+        <w:pStyle w:val="TOC1"/>
+        <w:tabs>
+          <w:tab w:val="right" w:leader="dot" w:pos="9016"/>
+        </w:tabs>
+        <w:rPr>
+          <w:rFonts w:asciiTheme="minorHAnsi" w:eastAsiaTheme="minorEastAsia" w:hAnsiTheme="minorHAnsi" w:cstheme="minorBidi"/>
+          <w:noProof/>
+          <w:sz w:val="22"/>
+          <w:szCs w:val="22"/>
+          <w:lang w:eastAsia="id-ID"/>
+        </w:rPr>
+      </w:pPr>
+      <w:hyperlink w:anchor="_Toc181077816" w:history="1">
+        <w:r>
+          <w:rPr>
+            <w:rStyle w:val="Hyperlink"/>
+            <w:noProof/>
+          </w:rPr>
+          <w:t>Judul</w:t>
+        </w:r>
+        <w:r>
+          <w:rPr>
+            <w:noProof/>
+            <w:webHidden/>
+          </w:rPr>
+          <w:tab/>
+        </w:r>
+        <w:r>
+          <w:rPr>
+            <w:noProof/>
+            <w:webHidden/>
+          </w:rPr>
+          <w:fldChar w:fldCharType="begin"/>
+        </w:r>
+        <w:r>
+          <w:rPr>
+            <w:noProof/>
+            <w:webHidden/>
+          </w:rPr>
+          <w:instrText xml:space="preserve"> PAGEREF _Toc181077816 \h </w:instrText>
+        </w:r>
+        <w:r>
+          <w:rPr>
+            <w:noProof/>
+            <w:webHidden/>
+          </w:rPr>
+        </w:r>
+        <w:r>
+          <w:rPr>
+            <w:noProof/>
+            <w:webHidden/>
+          </w:rPr>
+          <w:fldChar w:fldCharType="separate"/>
+        </w:r>
+        <w:r>
+          <w:rPr>
+            <w:noProof/>
+            <w:webHidden/>
+          </w:rPr>
+          <w:t>1</w:t>
+        </w:r>
+        <w:r>
+          <w:rPr>
+            <w:noProof/>
+            <w:webHidden/>
+          </w:rPr>
+          <w:fldChar w:fldCharType="end"/>
+        </w:r>
+      </w:hyperlink>
+    </w:p>
+    <w:p>
+      <w:pPr>
+        <w:pStyle w:val="TOC1"/>
+        <w:tabs>
+          <w:tab w:val="right" w:leader="dot" w:pos="9016"/>
+        </w:tabs>
+        <w:rPr>
+          <w:rFonts w:asciiTheme="minorHAnsi" w:eastAsiaTheme="minorEastAsia" w:hAnsiTheme="minorHAnsi" w:cstheme="minorBidi"/>
+          <w:noProof/>
+          <w:sz w:val="22"/>
+          <w:szCs w:val="22"/>
+          <w:lang w:eastAsia="id-ID"/>
+        </w:rPr>
+      </w:pPr>
+      <w:hyperlink w:anchor="_Toc181077817" w:history="1">
+        <w:r>
+          <w:rPr>
+            <w:rStyle w:val="Hyperlink"/>
+            <w:noProof/>
+          </w:rPr>
+          <w:t>Tujuan</w:t>
+        </w:r>
+        <w:r>
+          <w:rPr>
+            <w:noProof/>
+            <w:webHidden/>
+          </w:rPr>
+          <w:tab/>
+        </w:r>
+        <w:r>
+          <w:rPr>
+            <w:noProof/>
+            <w:webHidden/>
+          </w:rPr>
+          <w:fldChar w:fldCharType="begin"/>
+        </w:r>
+        <w:r>
+          <w:rPr>
+            <w:noProof/>
+            <w:webHidden/>
+          </w:rPr>
+          <w:instrText xml:space="preserve"> PAGEREF _Toc181077817 \h </w:instrText>
+        </w:r>
+        <w:r>
+          <w:rPr>
+            <w:noProof/>
+            <w:webHidden/>
+          </w:rPr>
+        </w:r>
+        <w:r>
+          <w:rPr>
+            <w:noProof/>
+            <w:webHidden/>
+          </w:rPr>
+          <w:fldChar w:fldCharType="separate"/>
+        </w:r>
+        <w:r>
+          <w:rPr>
+            <w:noProof/>
+            <w:webHidden/>
+          </w:rPr>
+          <w:t>1</w:t>
+        </w:r>
+        <w:r>
+          <w:rPr>
+            <w:noProof/>
+            <w:webHidden/>
+          </w:rPr>
+          <w:fldChar w:fldCharType="end"/>
+        </w:r>
+      </w:hyperlink>
+    </w:p>
+    <w:p>
+      <w:pPr>
+        <w:pStyle w:val="TOC1"/>
+        <w:tabs>
+          <w:tab w:val="right" w:leader="dot" w:pos="9016"/>
+        </w:tabs>
+        <w:rPr>
+          <w:rFonts w:asciiTheme="minorHAnsi" w:eastAsiaTheme="minorEastAsia" w:hAnsiTheme="minorHAnsi" w:cstheme="minorBidi"/>
+          <w:noProof/>
+          <w:sz w:val="22"/>
+          <w:szCs w:val="22"/>
+          <w:lang w:eastAsia="id-ID"/>
+        </w:rPr>
+      </w:pPr>
+      <w:hyperlink w:anchor="_Toc181077818" w:history="1">
+        <w:r>
+          <w:rPr>
+            <w:rStyle w:val="Hyperlink"/>
+            <w:noProof/>
+          </w:rPr>
+          <w:t>Sumber Data</w:t>
+        </w:r>
+        <w:r>
+          <w:rPr>
+            <w:noProof/>
+            <w:webHidden/>
+          </w:rPr>
+          <w:tab/>
+        </w:r>
+        <w:r>
+          <w:rPr>
+            <w:noProof/>
+            <w:webHidden/>
+          </w:rPr>
+          <w:fldChar w:fldCharType="begin"/>
+        </w:r>
+        <w:r>
+          <w:rPr>
+            <w:noProof/>
+            <w:webHidden/>
+          </w:rPr>
+          <w:instrText xml:space="preserve"> PAGEREF _Toc181077818 \h </w:instrText>
+        </w:r>
+        <w:r>
+          <w:rPr>
+            <w:noProof/>
+            <w:webHidden/>
+          </w:rPr>
+        </w:r>
+        <w:r>
+          <w:rPr>
+            <w:noProof/>
+            <w:webHidden/>
+          </w:rPr>
+          <w:fldChar w:fldCharType="separate"/>
+        </w:r>
+        <w:r>
+          <w:rPr>
+            <w:noProof/>
+            <w:webHidden/>
+          </w:rPr>
+          <w:t>1</w:t>
+        </w:r>
+        <w:r>
+          <w:rPr>
+            <w:noProof/>
+            <w:webHidden/>
+          </w:rPr>
+          <w:fldChar w:fldCharType="end"/>
+        </w:r>
+      </w:hyperlink>
+    </w:p>
+    <w:p>
+      <w:pPr>
+        <w:pStyle w:val="TOC1"/>
+        <w:tabs>
+          <w:tab w:val="right" w:leader="dot" w:pos="9016"/>
+        </w:tabs>
+        <w:rPr>
+          <w:rFonts w:asciiTheme="minorHAnsi" w:eastAsiaTheme="minorEastAsia" w:hAnsiTheme="minorHAnsi" w:cstheme="minorBidi"/>
+          <w:noProof/>
+          <w:sz w:val="22"/>
+          <w:szCs w:val="22"/>
+          <w:lang w:eastAsia="id-ID"/>
+        </w:rPr>
+      </w:pPr>
+      <w:hyperlink w:anchor="_Toc181077819" w:history="1">
+        <w:r>
+          <w:rPr>
+            <w:rStyle w:val="Hyperlink"/>
+            <w:noProof/>
+          </w:rPr>
+          <w:t>Fitur Independen (x)</w:t>
+        </w:r>
+        <w:r>
+          <w:rPr>
+            <w:noProof/>
+            <w:webHidden/>
+          </w:rPr>
+          <w:tab/>
+        </w:r>
+        <w:r>
+          <w:rPr>
+            <w:noProof/>
+            <w:webHidden/>
+          </w:rPr>
+          <w:fldChar w:fldCharType="begin"/>
+        </w:r>
+        <w:r>
+          <w:rPr>
+            <w:noProof/>
+            <w:webHidden/>
+          </w:rPr>
+          <w:instrText xml:space="preserve"> PAGEREF _Toc181077819 \h </w:instrText>
+        </w:r>
+        <w:r>
+          <w:rPr>
+            <w:noProof/>
+            <w:webHidden/>
+          </w:rPr>
+        </w:r>
+        <w:r>
+          <w:rPr>
+            <w:noProof/>
+            <w:webHidden/>
+          </w:rPr>
+          <w:fldChar w:fldCharType="separate"/>
+        </w:r>
+        <w:r>
+          <w:rPr>
+            <w:noProof/>
+            <w:webHidden/>
+          </w:rPr>
+          <w:t>1</w:t>
+        </w:r>
+        <w:r>
+          <w:rPr>
+            <w:noProof/>
+            <w:webHidden/>
+          </w:rPr>
+          <w:fldChar w:fldCharType="end"/>
+        </w:r>
+      </w:hyperlink>
+    </w:p>
+    <w:p>
+      <w:pPr>
+        <w:pStyle w:val="TOC1"/>
+        <w:tabs>
+          <w:tab w:val="right" w:leader="dot" w:pos="9016"/>
+        </w:tabs>
+        <w:rPr>
+          <w:rFonts w:asciiTheme="minorHAnsi" w:eastAsiaTheme="minorEastAsia" w:hAnsiTheme="minorHAnsi" w:cstheme="minorBidi"/>
+          <w:noProof/>
+          <w:sz w:val="22"/>
+          <w:szCs w:val="22"/>
+          <w:lang w:eastAsia="id-ID"/>
+        </w:rPr>
+      </w:pPr>
+      <w:hyperlink w:anchor="_Toc181077820" w:history="1">
+        <w:r>
+          <w:rPr>
+            <w:rStyle w:val="Hyperlink"/>
+            <w:noProof/>
+          </w:rPr>
+          <w:t>Fitur Dependen (y)</w:t>
+        </w:r>
+        <w:r>
+          <w:rPr>
+            <w:noProof/>
+            <w:webHidden/>
+          </w:rPr>
+          <w:tab/>
+        </w:r>
+        <w:r>
+          <w:rPr>
+            <w:noProof/>
+            <w:webHidden/>
+          </w:rPr>
+          <w:fldChar w:fldCharType="begin"/>
+        </w:r>
+        <w:r>
+          <w:rPr>
+            <w:noProof/>
+            <w:webHidden/>
+          </w:rPr>
+          <w:instrText xml:space="preserve"> PAGEREF _Toc181077820 \h </w:instrText>
+        </w:r>
+        <w:r>
+          <w:rPr>
+            <w:noProof/>
+            <w:webHidden/>
+          </w:rPr>
+        </w:r>
+        <w:r>
+          <w:rPr>
+            <w:noProof/>
+            <w:webHidden/>
+          </w:rPr>
+          <w:fldChar w:fldCharType="separate"/>
+        </w:r>
+        <w:r>
+          <w:rPr>
+            <w:noProof/>
+            <w:webHidden/>
+          </w:rPr>
+          <w:t>1</w:t>
+        </w:r>
+        <w:r>
+          <w:rPr>
+            <w:noProof/>
+            <w:webHidden/>
+          </w:rPr>
+          <w:fldChar w:fldCharType="end"/>
+        </w:r>
+      </w:hyperlink>
+    </w:p>
+    <w:p>
+      <w:pPr>
+        <w:pStyle w:val="TOC1"/>
+        <w:tabs>
+          <w:tab w:val="right" w:leader="dot" w:pos="9016"/>
+        </w:tabs>
+        <w:rPr>
+          <w:rFonts w:asciiTheme="minorHAnsi" w:eastAsiaTheme="minorEastAsia" w:hAnsiTheme="minorHAnsi" w:cstheme="minorBidi"/>
+          <w:noProof/>
+          <w:sz w:val="22"/>
+          <w:szCs w:val="22"/>
+          <w:lang w:eastAsia="id-ID"/>
+        </w:rPr>
+      </w:pPr>
+      <w:hyperlink w:anchor="_Toc181077821" w:history="1">
+        <w:r>
+          <w:rPr>
+            <w:rStyle w:val="Hyperlink"/>
+            <w:noProof/>
+          </w:rPr>
+          <w:t>Ukuran Dataset</w:t>
+        </w:r>
+        <w:r>
+          <w:rPr>
+            <w:noProof/>
+            <w:webHidden/>
+          </w:rPr>
+          <w:tab/>
+        </w:r>
+        <w:r>
+          <w:rPr>
+            <w:noProof/>
+            <w:webHidden/>
+          </w:rPr>
+          <w:fldChar w:fldCharType="begin"/>
+        </w:r>
+        <w:r>
+          <w:rPr>
+            <w:noProof/>
+            <w:webHidden/>
+          </w:rPr>
+          <w:instrText xml:space="preserve"> PAGEREF _Toc181077821 \h </w:instrText>
+        </w:r>
+        <w:r>
+          <w:rPr>
+            <w:noProof/>
+            <w:webHidden/>
+          </w:rPr>
+        </w:r>
+        <w:r>
+          <w:rPr>
+            <w:noProof/>
+            <w:webHidden/>
+          </w:rPr>
+          <w:fldChar w:fldCharType="separate"/>
+        </w:r>
+        <w:r>
+          <w:rPr>
+            <w:noProof/>
+            <w:webHidden/>
+          </w:rPr>
+          <w:t>1</w:t>
+        </w:r>
+        <w:r>
+          <w:rPr>
+            <w:noProof/>
+            <w:webHidden/>
+          </w:rPr>
+          <w:fldChar w:fldCharType="end"/>
+        </w:r>
+      </w:hyperlink>
+    </w:p>
+    <w:p>
+      <w:pPr>
+        <w:pStyle w:val="TOC1"/>
+        <w:tabs>
+          <w:tab w:val="right" w:leader="dot" w:pos="9016"/>
+        </w:tabs>
+        <w:rPr>
+          <w:rFonts w:asciiTheme="minorHAnsi" w:eastAsiaTheme="minorEastAsia" w:hAnsiTheme="minorHAnsi" w:cstheme="minorBidi"/>
+          <w:noProof/>
+          <w:sz w:val="22"/>
+          <w:szCs w:val="22"/>
+          <w:lang w:eastAsia="id-ID"/>
+        </w:rPr>
+      </w:pPr>
+      <w:hyperlink w:anchor="_Toc181077822" w:history="1">
+        <w:r>
+          <w:rPr>
+            <w:rStyle w:val="Hyperlink"/>
+            <w:noProof/>
+          </w:rPr>
+          <w:t>Requirements</w:t>
+        </w:r>
+        <w:r>
+          <w:rPr>
+            <w:noProof/>
+            <w:webHidden/>
+          </w:rPr>
+          <w:tab/>
+        </w:r>
+        <w:r>
+          <w:rPr>
+            <w:noProof/>
+            <w:webHidden/>
+          </w:rPr>
+          <w:fldChar w:fldCharType="begin"/>
+        </w:r>
+        <w:r>
+          <w:rPr>
+            <w:noProof/>
+            <w:webHidden/>
+          </w:rPr>
+          <w:instrText xml:space="preserve"> PAGEREF _Toc181077822 \h </w:instrText>
+        </w:r>
+        <w:r>
+          <w:rPr>
+            <w:noProof/>
+            <w:webHidden/>
+          </w:rPr>
+        </w:r>
+        <w:r>
+          <w:rPr>
+            <w:noProof/>
+            <w:webHidden/>
+          </w:rPr>
+          <w:fldChar w:fldCharType="separate"/>
+        </w:r>
+        <w:r>
+          <w:rPr>
+            <w:noProof/>
+            <w:webHidden/>
+          </w:rPr>
+          <w:t>1</w:t>
+        </w:r>
+        <w:r>
+          <w:rPr>
+            <w:noProof/>
+            <w:webHidden/>
+          </w:rPr>
+          <w:fldChar w:fldCharType="end"/>
+        </w:r>
+      </w:hyperlink>
+    </w:p>
+    <w:p>
+      <w:pPr>
+        <w:pStyle w:val="TOC1"/>
+        <w:tabs>
+          <w:tab w:val="right" w:leader="dot" w:pos="9016"/>
+        </w:tabs>
+        <w:rPr>
+          <w:rFonts w:asciiTheme="minorHAnsi" w:eastAsiaTheme="minorEastAsia" w:hAnsiTheme="minorHAnsi" w:cstheme="minorBidi"/>
+          <w:noProof/>
+          <w:sz w:val="22"/>
+          <w:szCs w:val="22"/>
+          <w:lang w:eastAsia="id-ID"/>
+        </w:rPr>
+      </w:pPr>
+      <w:hyperlink w:anchor="_Toc181077823" w:history="1">
+        <w:r>
+          <w:rPr>
+            <w:rStyle w:val="Hyperlink"/>
+            <w:noProof/>
+          </w:rPr>
+          <w:t>Preprocessing &amp; Train-Test Split</w:t>
+        </w:r>
+        <w:r>
+          <w:rPr>
+            <w:noProof/>
+            <w:webHidden/>
+          </w:rPr>
+          <w:tab/>
+        </w:r>
+        <w:r>
+          <w:rPr>
+            <w:noProof/>
+            <w:webHidden/>
+          </w:rPr>
+          <w:fldChar w:fldCharType="begin"/>
+        </w:r>
+        <w:r>
+          <w:rPr>
+            <w:noProof/>
+            <w:webHidden/>
+          </w:rPr>
+          <w:instrText xml:space="preserve"> PAGEREF _Toc181077823 \h </w:instrText>
+        </w:r>
+        <w:r>
+          <w:rPr>
+            <w:noProof/>
+            <w:webHidden/>
+          </w:rPr>
+        </w:r>
+        <w:r>
+          <w:rPr>
+            <w:noProof/>
+            <w:webHidden/>
+          </w:rPr>
+          <w:fldChar w:fldCharType="separate"/>
+        </w:r>
+        <w:r>
+          <w:rPr>
+            <w:noProof/>
+            <w:webHidden/>
+          </w:rPr>
+          <w:t>2</w:t>
+        </w:r>
+        <w:r>
+          <w:rPr>
+            <w:noProof/>
+            <w:webHidden/>
+          </w:rPr>
+          <w:fldChar w:fldCharType="end"/>
+        </w:r>
+      </w:hyperlink>
+    </w:p>
+    <w:p>
+      <w:pPr>
+        <w:pStyle w:val="TOC1"/>
+        <w:tabs>
+          <w:tab w:val="right" w:leader="dot" w:pos="9016"/>
+        </w:tabs>
+        <w:rPr>
+          <w:rFonts w:asciiTheme="minorHAnsi" w:eastAsiaTheme="minorEastAsia" w:hAnsiTheme="minorHAnsi" w:cstheme="minorBidi"/>
+          <w:noProof/>
+          <w:sz w:val="22"/>
+          <w:szCs w:val="22"/>
+          <w:lang w:eastAsia="id-ID"/>
+        </w:rPr>
+      </w:pPr>
+      <w:hyperlink w:anchor="_Toc181077824" w:history="1">
+        <w:r>
+          <w:rPr>
+            <w:rStyle w:val="Hyperlink"/>
+            <w:noProof/>
+          </w:rPr>
+          <w:t>Pemilihan Model</w:t>
+        </w:r>
+        <w:r>
+          <w:rPr>
+            <w:noProof/>
+            <w:webHidden/>
+          </w:rPr>
+          <w:tab/>
+        </w:r>
+        <w:r>
+          <w:rPr>
+            <w:noProof/>
+            <w:webHidden/>
+          </w:rPr>
+          <w:fldChar w:fldCharType="begin"/>
+        </w:r>
+        <w:r>
+          <w:rPr>
+            <w:noProof/>
+            <w:webHidden/>
+          </w:rPr>
+          <w:instrText xml:space="preserve"> PAGEREF _Toc181077824 \h </w:instrText>
+        </w:r>
+        <w:r>
+          <w:rPr>
+            <w:noProof/>
+            <w:webHidden/>
+          </w:rPr>
+        </w:r>
+        <w:r>
+          <w:rPr>
+            <w:noProof/>
+            <w:webHidden/>
+          </w:rPr>
+          <w:fldChar w:fldCharType="separate"/>
+        </w:r>
+        <w:r>
+          <w:rPr>
+            <w:noProof/>
+            <w:webHidden/>
+          </w:rPr>
+          <w:t>2</w:t>
+        </w:r>
+        <w:r>
+          <w:rPr>
+            <w:noProof/>
+            <w:webHidden/>
+          </w:rPr>
+          <w:fldChar w:fldCharType="end"/>
+        </w:r>
+      </w:hyperlink>
+    </w:p>
+    <w:p>
+      <w:pPr>
+        <w:pStyle w:val="TOC1"/>
+        <w:tabs>
+          <w:tab w:val="right" w:leader="dot" w:pos="9016"/>
+        </w:tabs>
+        <w:rPr>
+          <w:rFonts w:asciiTheme="minorHAnsi" w:eastAsiaTheme="minorEastAsia" w:hAnsiTheme="minorHAnsi" w:cstheme="minorBidi"/>
+          <w:noProof/>
+          <w:sz w:val="22"/>
+          <w:szCs w:val="22"/>
+          <w:lang w:eastAsia="id-ID"/>
+        </w:rPr>
+      </w:pPr>
+      <w:hyperlink w:anchor="_Toc181077825" w:history="1">
+        <w:r>
+          <w:rPr>
+            <w:rStyle w:val="Hyperlink"/>
+            <w:noProof/>
+          </w:rPr>
+          <w:t>Evaluasi Model</w:t>
+        </w:r>
+        <w:r>
+          <w:rPr>
+            <w:noProof/>
+            <w:webHidden/>
+          </w:rPr>
+          <w:tab/>
+        </w:r>
+        <w:r>
+          <w:rPr>
+            <w:noProof/>
+            <w:webHidden/>
+          </w:rPr>
+          <w:fldChar w:fldCharType="begin"/>
+        </w:r>
+        <w:r>
+          <w:rPr>
+            <w:noProof/>
+            <w:webHidden/>
+          </w:rPr>
+          <w:instrText xml:space="preserve"> PAGEREF _Toc181077825 \h </w:instrText>
+        </w:r>
+        <w:r>
+          <w:rPr>
+            <w:noProof/>
+            <w:webHidden/>
+          </w:rPr>
+        </w:r>
+        <w:r>
+          <w:rPr>
+            <w:noProof/>
+            <w:webHidden/>
+          </w:rPr>
+          <w:fldChar w:fldCharType="separate"/>
+        </w:r>
+        <w:r>
+          <w:rPr>
+            <w:noProof/>
+            <w:webHidden/>
+          </w:rPr>
+          <w:t>3</w:t>
+        </w:r>
+        <w:r>
+          <w:rPr>
+            <w:noProof/>
+            <w:webHidden/>
+          </w:rPr>
+          <w:fldChar w:fldCharType="end"/>
+        </w:r>
+      </w:hyperlink>
+    </w:p>
+    <w:p>
+      <w:pPr>
+        <w:pStyle w:val="TOC1"/>
+        <w:tabs>
+          <w:tab w:val="right" w:leader="dot" w:pos="9016"/>
+        </w:tabs>
+        <w:rPr>
+          <w:rFonts w:asciiTheme="minorHAnsi" w:eastAsiaTheme="minorEastAsia" w:hAnsiTheme="minorHAnsi" w:cstheme="minorBidi"/>
+          <w:noProof/>
+          <w:sz w:val="22"/>
+          <w:szCs w:val="22"/>
+          <w:lang w:eastAsia="id-ID"/>
+        </w:rPr>
+      </w:pPr>
+      <w:hyperlink w:anchor="_Toc181077826" w:history="1">
+        <w:r>
+          <w:rPr>
+            <w:rStyle w:val="Hyperlink"/>
+            <w:noProof/>
+          </w:rPr>
+          <w:t>Tantangan yang Dihadapi</w:t>
+        </w:r>
+        <w:r>
+          <w:rPr>
+            <w:noProof/>
+            <w:webHidden/>
+          </w:rPr>
+          <w:tab/>
+        </w:r>
+        <w:r>
+          <w:rPr>
+            <w:noProof/>
+            <w:webHidden/>
+          </w:rPr>
+          <w:fldChar w:fldCharType="begin"/>
+        </w:r>
+        <w:r>
+          <w:rPr>
+            <w:noProof/>
+            <w:webHidden/>
+          </w:rPr>
+          <w:instrText xml:space="preserve"> PAGEREF _Toc181077826 \h </w:instrText>
+        </w:r>
+        <w:r>
+          <w:rPr>
+            <w:noProof/>
+            <w:webHidden/>
+          </w:rPr>
+        </w:r>
+        <w:r>
+          <w:rPr>
+            <w:noProof/>
+            <w:webHidden/>
+          </w:rPr>
+          <w:fldChar w:fldCharType="separate"/>
+        </w:r>
+        <w:r>
+          <w:rPr>
+            <w:noProof/>
+            <w:webHidden/>
+          </w:rPr>
+          <w:t>3</w:t>
+        </w:r>
+        <w:r>
+          <w:rPr>
+            <w:noProof/>
+            <w:webHidden/>
+          </w:rPr>
+          <w:fldChar w:fldCharType="end"/>
+        </w:r>
+      </w:hyperlink>
+    </w:p>
+    <w:p>
+      <w:pPr>
+        <w:pStyle w:val="TOC1"/>
+        <w:tabs>
+          <w:tab w:val="right" w:leader="dot" w:pos="9016"/>
+        </w:tabs>
+        <w:rPr>
+          <w:rFonts w:asciiTheme="minorHAnsi" w:eastAsiaTheme="minorEastAsia" w:hAnsiTheme="minorHAnsi" w:cstheme="minorBidi"/>
+          <w:noProof/>
+          <w:sz w:val="22"/>
+          <w:szCs w:val="22"/>
+          <w:lang w:eastAsia="id-ID"/>
+        </w:rPr>
+      </w:pPr>
+      <w:hyperlink w:anchor="_Toc181077827" w:history="1">
+        <w:r>
+          <w:rPr>
+            <w:rStyle w:val="Hyperlink"/>
+            <w:noProof/>
+          </w:rPr>
+          <w:t>Pengembangan Aplikasi</w:t>
+        </w:r>
+        <w:r>
+          <w:rPr>
+            <w:noProof/>
+            <w:webHidden/>
+          </w:rPr>
+          <w:tab/>
+        </w:r>
+        <w:r>
+          <w:rPr>
+            <w:noProof/>
+            <w:webHidden/>
+          </w:rPr>
+          <w:fldChar w:fldCharType="begin"/>
+        </w:r>
+        <w:r>
+          <w:rPr>
+            <w:noProof/>
+            <w:webHidden/>
+          </w:rPr>
+          <w:instrText xml:space="preserve"> PAGEREF _Toc181077827 \h </w:instrText>
+        </w:r>
+        <w:r>
+          <w:rPr>
+            <w:noProof/>
+            <w:webHidden/>
+          </w:rPr>
+        </w:r>
+        <w:r>
+          <w:rPr>
+            <w:noProof/>
+            <w:webHidden/>
+          </w:rPr>
+          <w:fldChar w:fldCharType="separate"/>
+        </w:r>
+        <w:r>
+          <w:rPr>
+            <w:noProof/>
+            <w:webHidden/>
+          </w:rPr>
+          <w:t>3</w:t>
+        </w:r>
+        <w:r>
+          <w:rPr>
+            <w:noProof/>
+            <w:webHidden/>
+          </w:rPr>
+          <w:fldChar w:fldCharType="end"/>
+        </w:r>
+      </w:hyperlink>
+    </w:p>
+    <w:p>
+      <w:pPr>
+        <w:pStyle w:val="TOC1"/>
+        <w:tabs>
+          <w:tab w:val="right" w:leader="dot" w:pos="9016"/>
+        </w:tabs>
+        <w:rPr>
+          <w:rFonts w:asciiTheme="minorHAnsi" w:eastAsiaTheme="minorEastAsia" w:hAnsiTheme="minorHAnsi" w:cstheme="minorBidi"/>
+          <w:noProof/>
+          <w:sz w:val="22"/>
+          <w:szCs w:val="22"/>
+          <w:lang w:eastAsia="id-ID"/>
+        </w:rPr>
+      </w:pPr>
+      <w:hyperlink w:anchor="_Toc181077828" w:history="1">
+        <w:r>
+          <w:rPr>
+            <w:rStyle w:val="Hyperlink"/>
+            <w:noProof/>
+          </w:rPr>
+          <w:t>Kesimpulan</w:t>
+        </w:r>
+        <w:r>
+          <w:rPr>
+            <w:noProof/>
+            <w:webHidden/>
+          </w:rPr>
+          <w:tab/>
+        </w:r>
+        <w:r>
+          <w:rPr>
+            <w:noProof/>
+            <w:webHidden/>
+          </w:rPr>
+          <w:fldChar w:fldCharType="begin"/>
+        </w:r>
+        <w:r>
+          <w:rPr>
+            <w:noProof/>
+            <w:webHidden/>
+          </w:rPr>
+          <w:instrText xml:space="preserve"> PAGEREF _Toc181077828 \h </w:instrText>
+        </w:r>
+        <w:r>
+          <w:rPr>
+            <w:noProof/>
+            <w:webHidden/>
+          </w:rPr>
+        </w:r>
+        <w:r>
+          <w:rPr>
+            <w:noProof/>
+            <w:webHidden/>
+          </w:rPr>
+          <w:fldChar w:fldCharType="separate"/>
+        </w:r>
+        <w:r>
+          <w:rPr>
+            <w:noProof/>
+            <w:webHidden/>
+          </w:rPr>
+          <w:t>3</w:t>
+        </w:r>
+        <w:r>
+          <w:rPr>
+            <w:noProof/>
+            <w:webHidden/>
+          </w:rPr>
+          <w:fldChar w:fldCharType="end"/>
+        </w:r>
+      </w:hyperlink>
+    </w:p>
+    <w:p>
+      <w:pPr>
+        <w:pStyle w:val="TOC1"/>
+        <w:tabs>
+          <w:tab w:val="right" w:leader="dot" w:pos="9016"/>
+        </w:tabs>
+        <w:rPr>
+          <w:rFonts w:asciiTheme="minorHAnsi" w:eastAsiaTheme="minorEastAsia" w:hAnsiTheme="minorHAnsi" w:cstheme="minorBidi"/>
+          <w:noProof/>
+          <w:sz w:val="22"/>
+          <w:szCs w:val="22"/>
+          <w:lang w:eastAsia="id-ID"/>
+        </w:rPr>
+      </w:pPr>
+      <w:hyperlink w:anchor="_Toc181077829" w:history="1">
+        <w:r>
+          <w:rPr>
+            <w:rStyle w:val="Hyperlink"/>
+            <w:noProof/>
+          </w:rPr>
+          <w:t>Link Video Presentasi</w:t>
+        </w:r>
+        <w:r>
+          <w:rPr>
+            <w:noProof/>
+            <w:webHidden/>
+          </w:rPr>
+          <w:tab/>
+        </w:r>
+        <w:r>
+          <w:rPr>
+            <w:noProof/>
+            <w:webHidden/>
+          </w:rPr>
+          <w:fldChar w:fldCharType="begin"/>
+        </w:r>
+        <w:r>
+          <w:rPr>
+            <w:noProof/>
+            <w:webHidden/>
+          </w:rPr>
+          <w:instrText xml:space="preserve"> PAGEREF _Toc181077829 \h </w:instrText>
+        </w:r>
+        <w:r>
+          <w:rPr>
+            <w:noProof/>
+            <w:webHidden/>
+          </w:rPr>
+        </w:r>
+        <w:r>
+          <w:rPr>
+            <w:noProof/>
+            <w:webHidden/>
+          </w:rPr>
+          <w:fldChar w:fldCharType="separate"/>
+        </w:r>
+        <w:r>
+          <w:rPr>
+            <w:noProof/>
+            <w:webHidden/>
+          </w:rPr>
+          <w:t>3</w:t>
+        </w:r>
+        <w:r>
+          <w:rPr>
+            <w:noProof/>
+            <w:webHidden/>
+          </w:rPr>
+          <w:fldChar w:fldCharType="end"/>
+        </w:r>
+      </w:hyperlink>
+    </w:p>
+    <w:p>
+      <w:pPr>
+        <w:pStyle w:val="TOC1"/>
+        <w:tabs>
+          <w:tab w:val="right" w:leader="dot" w:pos="9016"/>
+        </w:tabs>
+        <w:rPr>
+          <w:rFonts w:asciiTheme="minorHAnsi" w:eastAsiaTheme="minorEastAsia" w:hAnsiTheme="minorHAnsi" w:cstheme="minorBidi"/>
+          <w:noProof/>
+          <w:sz w:val="22"/>
+          <w:szCs w:val="22"/>
+          <w:lang w:eastAsia="id-ID"/>
+        </w:rPr>
+      </w:pPr>
+      <w:hyperlink w:anchor="_Toc181077830" w:history="1">
+        <w:r>
+          <w:rPr>
+            <w:rStyle w:val="Hyperlink"/>
+            <w:noProof/>
+          </w:rPr>
+          <w:t>Link Notebook</w:t>
+        </w:r>
+        <w:r>
+          <w:rPr>
+            <w:noProof/>
+            <w:webHidden/>
+          </w:rPr>
+          <w:tab/>
+        </w:r>
+        <w:r>
+          <w:rPr>
+            <w:noProof/>
+            <w:webHidden/>
+          </w:rPr>
+          <w:fldChar w:fldCharType="begin"/>
+        </w:r>
+        <w:r>
+          <w:rPr>
+            <w:noProof/>
+            <w:webHidden/>
+          </w:rPr>
+          <w:instrText xml:space="preserve"> PAGEREF _Toc181077830 \h </w:instrText>
+        </w:r>
+        <w:r>
+          <w:rPr>
+            <w:noProof/>
+            <w:webHidden/>
+          </w:rPr>
+        </w:r>
+        <w:r>
+          <w:rPr>
+            <w:noProof/>
+            <w:webHidden/>
+          </w:rPr>
+          <w:fldChar w:fldCharType="separate"/>
+        </w:r>
+        <w:r>
+          <w:rPr>
+            <w:noProof/>
+            <w:webHidden/>
+          </w:rPr>
+          <w:t>3</w:t>
+        </w:r>
+        <w:r>
+          <w:rPr>
+            <w:noProof/>
+            <w:webHidden/>
+          </w:rPr>
+          <w:fldChar w:fldCharType="end"/>
+        </w:r>
+      </w:hyperlink>
+    </w:p>
+    <w:p>
+      <w:pPr>
+        <w:pStyle w:val="TOC1"/>
+        <w:tabs>
+          <w:tab w:val="right" w:leader="dot" w:pos="9016"/>
+        </w:tabs>
+        <w:rPr>
+          <w:rFonts w:asciiTheme="minorHAnsi" w:eastAsiaTheme="minorEastAsia" w:hAnsiTheme="minorHAnsi" w:cstheme="minorBidi"/>
+          <w:noProof/>
+          <w:sz w:val="22"/>
+          <w:szCs w:val="22"/>
+          <w:lang w:eastAsia="id-ID"/>
+        </w:rPr>
+      </w:pPr>
+      <w:hyperlink w:anchor="_Toc181077831" w:history="1">
+        <w:r>
+          <w:rPr>
+            <w:rStyle w:val="Hyperlink"/>
+            <w:noProof/>
+          </w:rPr>
+          <w:t>Link GitHub/ Source Code Lengkap</w:t>
+        </w:r>
+        <w:r>
+          <w:rPr>
+            <w:noProof/>
+            <w:webHidden/>
+          </w:rPr>
+          <w:tab/>
+        </w:r>
+        <w:r>
+          <w:rPr>
+            <w:noProof/>
+            <w:webHidden/>
+          </w:rPr>
+          <w:fldChar w:fldCharType="begin"/>
+        </w:r>
+        <w:r>
+          <w:rPr>
+            <w:noProof/>
+            <w:webHidden/>
+          </w:rPr>
+          <w:instrText xml:space="preserve"> PAGEREF _Toc181077831 \h </w:instrText>
+        </w:r>
+        <w:r>
+          <w:rPr>
+            <w:noProof/>
+            <w:webHidden/>
+          </w:rPr>
+        </w:r>
+        <w:r>
+          <w:rPr>
+            <w:noProof/>
+            <w:webHidden/>
+          </w:rPr>
+          <w:fldChar w:fldCharType="separate"/>
+        </w:r>
+        <w:r>
+          <w:rPr>
+            <w:noProof/>
+            <w:webHidden/>
+          </w:rPr>
+          <w:t>3</w:t>
+        </w:r>
+        <w:r>
+          <w:rPr>
+            <w:noProof/>
+            <w:webHidden/>
+          </w:rPr>
+          <w:fldChar w:fldCharType="end"/>
+        </w:r>
+      </w:hyperlink>
+    </w:p>
+    <w:p>
+      <w:pPr>
+        <w:pStyle w:val="Heading1"/>
+        <w:sectPr>
+          <w:pgSz w:w="11906" w:h="16838" w:code="9"/>
+          <w:pgMar w:top="1440" w:right="1440" w:bottom="1440" w:left="1440" w:header="708" w:footer="708" w:gutter="0"/>
+          <w:cols w:space="708"/>
+          <w:docGrid w:linePitch="360"/>
+        </w:sectPr>
+      </w:pPr>
+      <w:r>
+        <w:fldChar w:fldCharType="end"/>
+      </w:r>
+      <w:r>
+        <w:br w:type="page"/>
+      </w:r>
+    </w:p>
+    <w:p>
+      <w:pPr>
+        <w:pStyle w:val="Heading1"/>
+      </w:pPr>
+      <w:bookmarkStart w:id="1" w:name="_Toc181077816"/>
       <w:r>
         <w:lastRenderedPageBreak/>
         <w:t>Judul</w:t>
       </w:r>
+      <w:bookmarkEnd w:id="1"/>
     </w:p>
     <w:p>
       <w:r>
@@ -494,9 +1689,11 @@
       <w:pPr>
         <w:pStyle w:val="Heading1"/>
       </w:pPr>
+      <w:bookmarkStart w:id="2" w:name="_Toc181077817"/>
       <w:r>
         <w:t>Tujuan</w:t>
       </w:r>
+      <w:bookmarkEnd w:id="2"/>
     </w:p>
     <w:p>
       <w:pPr>
@@ -515,12 +1712,14 @@
       <w:pPr>
         <w:pStyle w:val="Heading1"/>
       </w:pPr>
+      <w:bookmarkStart w:id="3" w:name="_Toc181077818"/>
       <w:r>
         <w:t>Sumber Data</w:t>
       </w:r>
-    </w:p>
-    <w:p>
-      <w:hyperlink r:id="rId8" w:history="1">
+      <w:bookmarkEnd w:id="3"/>
+    </w:p>
+    <w:p>
+      <w:hyperlink r:id="rId10" w:history="1">
         <w:r>
           <w:rPr>
             <w:rStyle w:val="Hyperlink"/>
@@ -536,12 +1735,14 @@
       <w:pPr>
         <w:pStyle w:val="Heading1"/>
       </w:pPr>
+      <w:bookmarkStart w:id="4" w:name="_Toc181077819"/>
       <w:r>
         <w:t>Fitur Independen</w:t>
       </w:r>
       <w:r>
         <w:t xml:space="preserve"> (x)</w:t>
       </w:r>
+      <w:bookmarkEnd w:id="4"/>
     </w:p>
     <w:p>
       <w:pPr>
@@ -562,6 +1763,7 @@
       <w:pPr>
         <w:pStyle w:val="Heading1"/>
       </w:pPr>
+      <w:bookmarkStart w:id="5" w:name="_Toc181077820"/>
       <w:r>
         <w:t xml:space="preserve">Fitur </w:t>
       </w:r>
@@ -574,6 +1776,7 @@
       <w:r>
         <w:t xml:space="preserve"> (y)</w:t>
       </w:r>
+      <w:bookmarkEnd w:id="5"/>
     </w:p>
     <w:p>
       <w:pPr>
@@ -596,9 +1799,11 @@
       <w:pPr>
         <w:pStyle w:val="Heading1"/>
       </w:pPr>
+      <w:bookmarkStart w:id="6" w:name="_Toc181077821"/>
       <w:r>
         <w:t>Ukuran Dataset</w:t>
       </w:r>
+      <w:bookmarkEnd w:id="6"/>
     </w:p>
     <w:p>
       <w:pPr>
@@ -648,9 +1853,11 @@
       <w:pPr>
         <w:pStyle w:val="Heading1"/>
       </w:pPr>
+      <w:bookmarkStart w:id="7" w:name="_Toc181077822"/>
       <w:r>
         <w:t>Requirements</w:t>
       </w:r>
+      <w:bookmarkEnd w:id="7"/>
     </w:p>
     <w:p>
       <w:pPr>
@@ -677,7 +1884,7 @@
       <w:r>
         <w:t xml:space="preserve">Akses </w:t>
       </w:r>
-      <w:hyperlink r:id="rId9" w:history="1">
+      <w:hyperlink r:id="rId11" w:history="1">
         <w:r>
           <w:rPr>
             <w:rStyle w:val="Hyperlink"/>
@@ -686,7 +1893,17 @@
         </w:r>
       </w:hyperlink>
       <w:r>
-        <w:t xml:space="preserve"> atau gunakan file “</w:t>
+        <w:t xml:space="preserve"> atau gunakan </w:t>
+      </w:r>
+      <w:r>
+        <w:rPr>
+          <w:i/>
+          <w:iCs/>
+        </w:rPr>
+        <w:t>file</w:t>
+      </w:r>
+      <w:r>
+        <w:t xml:space="preserve"> “</w:t>
       </w:r>
       <w:r>
         <w:t>ML_Mental_Health_PT.ipynb</w:t>
@@ -758,17 +1975,20 @@
         <w:ind w:left="993" w:hanging="426"/>
       </w:pPr>
       <w:r>
-        <w:t xml:space="preserve">Eksekusi 1 per 1 </w:t>
+        <w:t xml:space="preserve">Siapkan API kaggle atau </w:t>
       </w:r>
       <w:r>
         <w:rPr>
           <w:i/>
           <w:iCs/>
         </w:rPr>
-        <w:t>cell</w:t>
-      </w:r>
-      <w:r>
-        <w:t xml:space="preserve"> secara berurutan (opsional).</w:t>
+        <w:t>file</w:t>
+      </w:r>
+      <w:r>
+        <w:t xml:space="preserve"> dataset dalam format csv</w:t>
+      </w:r>
+      <w:r>
+        <w:t>.</w:t>
       </w:r>
     </w:p>
     <w:p>
@@ -781,60 +2001,223 @@
         <w:ind w:left="993"/>
       </w:pPr>
       <w:r>
-        <w:t xml:space="preserve">Jika ingin menggunakan model dari proses ini, pastikan sudah menjalankan semua </w:t>
+        <w:t xml:space="preserve">Untuk </w:t>
+      </w:r>
+      <w:r>
+        <w:t>mengambil</w:t>
+      </w:r>
+      <w:r>
+        <w:t xml:space="preserve"> dataset dapat dilakukan pengunduhan secara manual melalui </w:t>
+      </w:r>
+      <w:hyperlink r:id="rId12" w:history="1">
+        <w:r>
+          <w:rPr>
+            <w:rStyle w:val="Hyperlink"/>
+          </w:rPr>
+          <w:t>link kaggle berikut</w:t>
+        </w:r>
+      </w:hyperlink>
+      <w:r>
+        <w:t xml:space="preserve"> ataupun menggunakan </w:t>
       </w:r>
       <w:r>
         <w:rPr>
           <w:i/>
           <w:iCs/>
         </w:rPr>
-        <w:t>cell</w:t>
-      </w:r>
-      <w:r>
-        <w:t xml:space="preserve"> (minimal hingga “Model Evaluation” untuk </w:t>
+        <w:t>file</w:t>
+      </w:r>
+      <w:r>
+        <w:t xml:space="preserve"> “sentiments.csv” yang sudah tersedia di folder “data”</w:t>
+      </w:r>
+      <w:r>
+        <w:t>.</w:t>
+      </w:r>
+    </w:p>
+    <w:p>
+      <w:pPr>
+        <w:pStyle w:val="ListParagraph"/>
+        <w:numPr>
+          <w:ilvl w:val="0"/>
+          <w:numId w:val="11"/>
+        </w:numPr>
+        <w:ind w:left="1276" w:hanging="283"/>
+      </w:pPr>
+      <w:r>
+        <w:t xml:space="preserve">Jika ingin mengunduh secara otomatis dari </w:t>
       </w:r>
       <w:r>
         <w:rPr>
           <w:i/>
           <w:iCs/>
         </w:rPr>
-        <w:t>save</w:t>
-      </w:r>
-      <w:r>
-        <w:t xml:space="preserve"> keseluruhan model hasil </w:t>
+        <w:t>notebook</w:t>
+      </w:r>
+      <w:r>
+        <w:t xml:space="preserve">, pastikan sudah menyiapkan API kaggle yang disimpan dalam </w:t>
       </w:r>
       <w:r>
         <w:rPr>
           <w:i/>
           <w:iCs/>
         </w:rPr>
-        <w:t>training</w:t>
-      </w:r>
-      <w:r>
-        <w:t xml:space="preserve"> dan digunakan pada aplikasi </w:t>
+        <w:t>file</w:t>
+      </w:r>
+      <w:r>
+        <w:t xml:space="preserve"> “kaggle.json”, lalu </w:t>
       </w:r>
       <w:r>
         <w:rPr>
           <w:i/>
           <w:iCs/>
         </w:rPr>
-        <w:t>web</w:t>
-      </w:r>
-      <w:r>
-        <w:t xml:space="preserve"> sebagai </w:t>
+        <w:t>upload</w:t>
+      </w:r>
+      <w:r>
+        <w:t xml:space="preserve"> ke </w:t>
       </w:r>
       <w:r>
         <w:rPr>
           <w:i/>
           <w:iCs/>
         </w:rPr>
-        <w:t>pre-trained model</w:t>
-      </w:r>
-      <w:r>
-        <w:t>)</w:t>
-      </w:r>
-      <w:r>
-        <w:t>.</w:t>
+        <w:t>runtime</w:t>
+      </w:r>
+      <w:r>
+        <w:t xml:space="preserve"> </w:t>
+      </w:r>
+      <w:r>
+        <w:rPr>
+          <w:i/>
+          <w:iCs/>
+        </w:rPr>
+        <w:t>notebook</w:t>
+      </w:r>
+      <w:r>
+        <w:t xml:space="preserve"> Colab.</w:t>
+      </w:r>
+    </w:p>
+    <w:p>
+      <w:pPr>
+        <w:pStyle w:val="ListParagraph"/>
+        <w:numPr>
+          <w:ilvl w:val="0"/>
+          <w:numId w:val="11"/>
+        </w:numPr>
+        <w:ind w:left="1276" w:hanging="283"/>
+      </w:pPr>
+      <w:r>
+        <w:t xml:space="preserve">Jika menggunakan </w:t>
+      </w:r>
+      <w:r>
+        <w:rPr>
+          <w:i/>
+          <w:iCs/>
+        </w:rPr>
+        <w:t>file</w:t>
+      </w:r>
+      <w:r>
+        <w:t xml:space="preserve"> yang sudah tersedia di folder “data”, pastikan</w:t>
+      </w:r>
+      <w:r>
+        <w:t xml:space="preserve"> sudah </w:t>
+      </w:r>
+      <w:r>
+        <w:rPr>
+          <w:i/>
+          <w:iCs/>
+        </w:rPr>
+        <w:t>upload</w:t>
+      </w:r>
+      <w:r>
+        <w:t xml:space="preserve"> </w:t>
+      </w:r>
+      <w:r>
+        <w:rPr>
+          <w:i/>
+          <w:iCs/>
+        </w:rPr>
+        <w:t>file</w:t>
+      </w:r>
+      <w:r>
+        <w:t xml:space="preserve"> dataset pada </w:t>
+      </w:r>
+      <w:r>
+        <w:rPr>
+          <w:i/>
+          <w:iCs/>
+        </w:rPr>
+        <w:t>runtime</w:t>
+      </w:r>
+      <w:r>
+        <w:t xml:space="preserve"> </w:t>
+      </w:r>
+      <w:r>
+        <w:rPr>
+          <w:i/>
+          <w:iCs/>
+        </w:rPr>
+        <w:t>notebook</w:t>
+      </w:r>
+      <w:r>
+        <w:t xml:space="preserve"> Colab dan </w:t>
+      </w:r>
+      <w:r>
+        <w:t xml:space="preserve">melakukan </w:t>
+      </w:r>
+      <w:r>
+        <w:rPr>
+          <w:i/>
+          <w:iCs/>
+        </w:rPr>
+        <w:t>comment</w:t>
+      </w:r>
+      <w:r>
+        <w:t xml:space="preserve"> dan </w:t>
+      </w:r>
+      <w:r>
+        <w:rPr>
+          <w:i/>
+          <w:iCs/>
+        </w:rPr>
+        <w:t>uncomment</w:t>
+      </w:r>
+      <w:r>
+        <w:t xml:space="preserve"> pada </w:t>
+      </w:r>
+      <w:r>
+        <w:rPr>
+          <w:i/>
+          <w:iCs/>
+        </w:rPr>
+        <w:t>code</w:t>
+      </w:r>
+      <w:r>
+        <w:t xml:space="preserve"> sesuai dengan video penjelasan yang ada.</w:t>
+      </w:r>
+    </w:p>
+    <w:p>
+      <w:pPr>
+        <w:pStyle w:val="ListParagraph"/>
+        <w:numPr>
+          <w:ilvl w:val="0"/>
+          <w:numId w:val="10"/>
+        </w:numPr>
+        <w:ind w:left="993" w:hanging="426"/>
+      </w:pPr>
+      <w:r>
+        <w:lastRenderedPageBreak/>
+        <w:t xml:space="preserve">Eksekusi 1 per 1 </w:t>
+      </w:r>
+      <w:r>
+        <w:rPr>
+          <w:i/>
+          <w:iCs/>
+        </w:rPr>
+        <w:t>cell</w:t>
+      </w:r>
+      <w:r>
+        <w:t xml:space="preserve"> secara berurutan (opsional).</w:t>
       </w:r>
     </w:p>
     <w:p>
@@ -847,6 +2230,72 @@
         <w:ind w:left="993"/>
       </w:pPr>
       <w:r>
+        <w:t xml:space="preserve">Jika ingin menggunakan model dari proses ini, pastikan sudah menjalankan semua </w:t>
+      </w:r>
+      <w:r>
+        <w:rPr>
+          <w:i/>
+          <w:iCs/>
+        </w:rPr>
+        <w:t>cell</w:t>
+      </w:r>
+      <w:r>
+        <w:t xml:space="preserve"> (minimal hingga “Model Evaluation” untuk </w:t>
+      </w:r>
+      <w:r>
+        <w:rPr>
+          <w:i/>
+          <w:iCs/>
+        </w:rPr>
+        <w:t>save</w:t>
+      </w:r>
+      <w:r>
+        <w:t xml:space="preserve"> keseluruhan model hasil </w:t>
+      </w:r>
+      <w:r>
+        <w:rPr>
+          <w:i/>
+          <w:iCs/>
+        </w:rPr>
+        <w:t>training</w:t>
+      </w:r>
+      <w:r>
+        <w:t xml:space="preserve"> dan digunakan pada aplikasi </w:t>
+      </w:r>
+      <w:r>
+        <w:rPr>
+          <w:i/>
+          <w:iCs/>
+        </w:rPr>
+        <w:t>web</w:t>
+      </w:r>
+      <w:r>
+        <w:t xml:space="preserve"> sebagai </w:t>
+      </w:r>
+      <w:r>
+        <w:rPr>
+          <w:i/>
+          <w:iCs/>
+        </w:rPr>
+        <w:t>pre-trained model</w:t>
+      </w:r>
+      <w:r>
+        <w:t>)</w:t>
+      </w:r>
+      <w:r>
+        <w:t>.</w:t>
+      </w:r>
+    </w:p>
+    <w:p>
+      <w:pPr>
+        <w:pStyle w:val="ListParagraph"/>
+        <w:numPr>
+          <w:ilvl w:val="0"/>
+          <w:numId w:val="0"/>
+        </w:numPr>
+        <w:ind w:left="993"/>
+      </w:pPr>
+      <w:r>
         <w:t xml:space="preserve">Step ini bersifat opsional karena </w:t>
       </w:r>
       <w:r>
@@ -956,7 +2405,6 @@
         <w:ind w:left="993"/>
       </w:pPr>
       <w:r>
-        <w:lastRenderedPageBreak/>
         <w:t xml:space="preserve">Jalankan </w:t>
       </w:r>
     </w:p>
@@ -1257,7 +2705,7 @@
       <w:r>
         <w:t xml:space="preserve"> akses </w:t>
       </w:r>
-      <w:hyperlink r:id="rId10" w:history="1">
+      <w:hyperlink r:id="rId13" w:history="1">
         <w:r>
           <w:rPr>
             <w:rStyle w:val="Hyperlink"/>
@@ -1306,9 +2754,31 @@
       <w:pPr>
         <w:pStyle w:val="Heading1"/>
       </w:pPr>
+      <w:bookmarkStart w:id="8" w:name="_Toc181077823"/>
       <w:r>
         <w:t>Preprocessing</w:t>
       </w:r>
+      <w:r>
+        <w:t xml:space="preserve"> &amp; </w:t>
+      </w:r>
+      <w:r>
+        <w:t>Train-Test</w:t>
+      </w:r>
+      <w:r>
+        <w:t xml:space="preserve"> Split</w:t>
+      </w:r>
+      <w:bookmarkEnd w:id="8"/>
+    </w:p>
+    <w:p/>
+    <w:p>
+      <w:pPr>
+        <w:pStyle w:val="Heading1"/>
+      </w:pPr>
+      <w:bookmarkStart w:id="9" w:name="_Toc181077824"/>
+      <w:r>
+        <w:t>Pemilihan Model</w:t>
+      </w:r>
+      <w:bookmarkEnd w:id="9"/>
     </w:p>
     <w:p/>
     <w:p>
@@ -1316,140 +2786,270 @@
         <w:pStyle w:val="Heading1"/>
         <w:spacing w:before="160"/>
       </w:pPr>
-      <w:r>
-        <w:t>Pembagian Train-Test</w:t>
-      </w:r>
+      <w:bookmarkStart w:id="10" w:name="_Toc181077825"/>
+      <w:r>
+        <w:lastRenderedPageBreak/>
+        <w:t>Evaluasi Model</w:t>
+      </w:r>
+      <w:bookmarkEnd w:id="10"/>
     </w:p>
     <w:p/>
     <w:p>
       <w:pPr>
         <w:pStyle w:val="Heading1"/>
       </w:pPr>
-      <w:r>
-        <w:t>Pemilihan Model</w:t>
-      </w:r>
+      <w:bookmarkStart w:id="11" w:name="_Toc181077826"/>
+      <w:r>
+        <w:t>Tantangan yang Dihadapi</w:t>
+      </w:r>
+      <w:bookmarkEnd w:id="11"/>
     </w:p>
     <w:p/>
     <w:p>
       <w:pPr>
         <w:pStyle w:val="Heading1"/>
-        <w:spacing w:before="160"/>
-      </w:pPr>
-      <w:r>
-        <w:t>Evaluasi Model</w:t>
-      </w:r>
+      </w:pPr>
+      <w:bookmarkStart w:id="12" w:name="_Toc181077827"/>
+      <w:r>
+        <w:t>Pengembangan Aplikasi</w:t>
+      </w:r>
+      <w:bookmarkEnd w:id="12"/>
     </w:p>
     <w:p/>
     <w:p>
       <w:pPr>
         <w:pStyle w:val="Heading1"/>
       </w:pPr>
-      <w:r>
-        <w:t>Tantangan yang Dihadapi</w:t>
-      </w:r>
+      <w:bookmarkStart w:id="13" w:name="_Toc181077828"/>
+      <w:r>
+        <w:t>Kesimpulan</w:t>
+      </w:r>
+      <w:bookmarkEnd w:id="13"/>
     </w:p>
     <w:p/>
     <w:p>
       <w:pPr>
         <w:pStyle w:val="Heading1"/>
       </w:pPr>
-      <w:r>
-        <w:t>Kesimpulan dan Potensi Pengembangan Model</w:t>
+      <w:bookmarkStart w:id="14" w:name="_Toc181077829"/>
+      <w:r>
+        <w:t xml:space="preserve">Link </w:t>
+      </w:r>
+      <w:r>
+        <w:t>Video Presentasi</w:t>
+      </w:r>
+      <w:bookmarkEnd w:id="14"/>
+    </w:p>
+    <w:p>
+      <w:hyperlink r:id="rId14" w:tooltip="https://www.canva.com/design/DAGUquLT-v0/CJuGQx1zGkE8e_1RGF2oXg/edit?utm_content=DAGUquLT-v0&amp;utm_campaign=designshare&amp;utm_medium=link2&amp;utm_source=sharebutton" w:history="1">
+        <w:r>
+          <w:rPr>
+            <w:rStyle w:val="Hyperlink"/>
+          </w:rPr>
+          <w:t xml:space="preserve">Akses </w:t>
+        </w:r>
+        <w:r>
+          <w:rPr>
+            <w:rStyle w:val="Hyperlink"/>
+          </w:rPr>
+          <w:t>video</w:t>
+        </w:r>
+        <w:r>
+          <w:rPr>
+            <w:rStyle w:val="Hyperlink"/>
+          </w:rPr>
+          <w:t xml:space="preserve"> presentasi GCD - </w:t>
+        </w:r>
+        <w:r>
+          <w:rPr>
+            <w:rStyle w:val="Hyperlink"/>
+          </w:rPr>
+          <w:t>Mental Health Sentiment Analysis</w:t>
+        </w:r>
+        <w:r>
+          <w:rPr>
+            <w:rStyle w:val="Hyperlink"/>
+          </w:rPr>
+          <w:t xml:space="preserve"> disini</w:t>
+        </w:r>
+      </w:hyperlink>
+      <w:r>
+        <w:t xml:space="preserve"> </w:t>
+      </w:r>
+    </w:p>
+    <w:p>
+      <w:pPr>
+        <w:pStyle w:val="Heading1"/>
+      </w:pPr>
+      <w:bookmarkStart w:id="15" w:name="_Toc181077830"/>
+      <w:r>
+        <w:t>Link Notebook</w:t>
+      </w:r>
+      <w:bookmarkEnd w:id="15"/>
+    </w:p>
+    <w:p>
+      <w:hyperlink r:id="rId15" w:tooltip="https://colab.research.google.com/drive/1fFsUcmknTnZh7OJLDh-_mhhfQMQq_nrW?usp=sharing" w:history="1">
+        <w:r>
+          <w:rPr>
+            <w:rStyle w:val="Hyperlink"/>
+          </w:rPr>
+          <w:t xml:space="preserve">Akses notebook GCD - </w:t>
+        </w:r>
+        <w:r>
+          <w:rPr>
+            <w:rStyle w:val="Hyperlink"/>
+          </w:rPr>
+          <w:t xml:space="preserve">Mental Health Sentiment Analysis </w:t>
+        </w:r>
+        <w:r>
+          <w:rPr>
+            <w:rStyle w:val="Hyperlink"/>
+          </w:rPr>
+          <w:t>disini</w:t>
+        </w:r>
+      </w:hyperlink>
+      <w:r>
+        <w:t xml:space="preserve"> </w:t>
+      </w:r>
+    </w:p>
+    <w:p>
+      <w:pPr>
+        <w:pStyle w:val="Heading1"/>
+      </w:pPr>
+      <w:bookmarkStart w:id="16" w:name="_Toc181077831"/>
+      <w:r>
+        <w:t xml:space="preserve">Link </w:t>
+      </w:r>
+      <w:r>
+        <w:t>GitHub</w:t>
+      </w:r>
+      <w:r>
+        <w:t>/ Source Code</w:t>
+      </w:r>
+      <w:r>
+        <w:t xml:space="preserve"> Lengkap</w:t>
+      </w:r>
+      <w:bookmarkEnd w:id="16"/>
+    </w:p>
+    <w:p>
+      <w:hyperlink r:id="rId16" w:tooltip="https://colab.research.google.com/drive/1fFsUcmknTnZh7OJLDh-_mhhfQMQq_nrW?usp=sharing" w:history="1">
+        <w:r>
+          <w:rPr>
+            <w:rStyle w:val="Hyperlink"/>
+          </w:rPr>
+          <w:t>Akses GitHub GCD - Mental Health Sentiment Analysis disini</w:t>
+        </w:r>
+      </w:hyperlink>
+      <w:r>
+        <w:t xml:space="preserve"> </w:t>
       </w:r>
     </w:p>
     <w:p/>
-    <w:p>
-      <w:pPr>
-        <w:pStyle w:val="Heading1"/>
-      </w:pPr>
-      <w:r>
-        <w:t xml:space="preserve">Link </w:t>
-      </w:r>
-      <w:r>
-        <w:t>Video Presentasi</w:t>
-      </w:r>
-    </w:p>
-    <w:p>
-      <w:hyperlink r:id="rId11" w:tooltip="https://www.canva.com/design/DAGUquLT-v0/CJuGQx1zGkE8e_1RGF2oXg/edit?utm_content=DAGUquLT-v0&amp;utm_campaign=designshare&amp;utm_medium=link2&amp;utm_source=sharebutton" w:history="1">
-        <w:r>
-          <w:rPr>
-            <w:rStyle w:val="Hyperlink"/>
-          </w:rPr>
-          <w:t xml:space="preserve">Akses </w:t>
-        </w:r>
-        <w:r>
-          <w:rPr>
-            <w:rStyle w:val="Hyperlink"/>
-          </w:rPr>
-          <w:t>video</w:t>
-        </w:r>
-        <w:r>
-          <w:rPr>
-            <w:rStyle w:val="Hyperlink"/>
-          </w:rPr>
-          <w:t xml:space="preserve"> presentasi GCD - </w:t>
-        </w:r>
-        <w:r>
-          <w:rPr>
-            <w:rStyle w:val="Hyperlink"/>
-          </w:rPr>
-          <w:t>Mental Health Sentiment Analysis</w:t>
-        </w:r>
-        <w:r>
-          <w:rPr>
-            <w:rStyle w:val="Hyperlink"/>
-          </w:rPr>
-          <w:t xml:space="preserve"> disini</w:t>
-        </w:r>
-      </w:hyperlink>
-      <w:r>
-        <w:t xml:space="preserve"> </w:t>
-      </w:r>
-    </w:p>
-    <w:p>
-      <w:pPr>
-        <w:pStyle w:val="Heading1"/>
-      </w:pPr>
-      <w:r>
-        <w:t>Link Notebook</w:t>
-      </w:r>
-      <w:r>
-        <w:t>/ Source Code</w:t>
-      </w:r>
-    </w:p>
-    <w:p>
-      <w:hyperlink r:id="rId12" w:tooltip="https://colab.research.google.com/drive/1fFsUcmknTnZh7OJLDh-_mhhfQMQq_nrW?usp=sharing" w:history="1">
-        <w:r>
-          <w:rPr>
-            <w:rStyle w:val="Hyperlink"/>
-          </w:rPr>
-          <w:t xml:space="preserve">Akses notebook GCD - </w:t>
-        </w:r>
-        <w:r>
-          <w:rPr>
-            <w:rStyle w:val="Hyperlink"/>
-          </w:rPr>
-          <w:t xml:space="preserve">Mental Health Sentiment Analysis </w:t>
-        </w:r>
-        <w:r>
-          <w:rPr>
-            <w:rStyle w:val="Hyperlink"/>
-          </w:rPr>
-          <w:t>disini</w:t>
-        </w:r>
-      </w:hyperlink>
-      <w:r>
-        <w:t xml:space="preserve"> </w:t>
-      </w:r>
-    </w:p>
     <w:sectPr>
+      <w:footerReference w:type="default" r:id="rId17"/>
       <w:pgSz w:w="11906" w:h="16838" w:code="9"/>
       <w:pgMar w:top="1440" w:right="1440" w:bottom="1440" w:left="1440" w:header="708" w:footer="708" w:gutter="0"/>
+      <w:pgNumType w:start="1"/>
       <w:cols w:space="708"/>
       <w:docGrid w:linePitch="360"/>
     </w:sectPr>
   </w:body>
 </w:document>
+</file>
+
+<file path=word/endnotes.xml><?xml version="1.0" encoding="utf-8"?>
+<w:endnotes xmlns:wpc="http://schemas.microsoft.com/office/word/2010/wordprocessingCanvas" xmlns:cx="http://schemas.microsoft.com/office/drawing/2014/chartex" xmlns:cx1="http://schemas.microsoft.com/office/drawing/2015/9/8/chartex" xmlns:cx2="http://schemas.microsoft.com/office/drawing/2015/10/21/chartex" xmlns:cx3="http://schemas.microsoft.com/office/drawing/2016/5/9/chartex" xmlns:cx4="http://schemas.microsoft.com/office/drawing/2016/5/10/chartex" xmlns:cx5="http://schemas.microsoft.com/office/drawing/2016/5/11/chartex" xmlns:cx6="http://schemas.microsoft.com/office/drawing/2016/5/12/chartex" xmlns:cx7="http://schemas.microsoft.com/office/drawing/2016/5/13/chartex" xmlns:cx8="http://schemas.microsoft.com/office/drawing/2016/5/14/chartex" xmlns:mc="http://schemas.openxmlformats.org/markup-compatibility/2006" xmlns:aink="http://schemas.microsoft.com/office/drawing/2016/ink" xmlns:am3d="http://schemas.microsoft.com/office/drawing/2017/model3d" xmlns:o="urn:schemas-microsoft-com:office:office" xmlns:oel="http://schemas.microsoft.com/office/2019/extlst" xmlns:r="http://schemas.openxmlformats.org/officeDocument/2006/relationships" xmlns:m="http://schemas.openxmlformats.org/officeDocument/2006/math" xmlns:v="urn:schemas-microsoft-com:vml" xmlns:wp14="http://schemas.microsoft.com/office/word/2010/wordprocessingDrawing" xmlns:wp="http://schemas.openxmlformats.org/drawingml/2006/wordprocessingDrawing" xmlns:w10="urn:schemas-microsoft-com:office:word" xmlns:w="http://schemas.openxmlformats.org/wordprocessingml/2006/main" xmlns:w14="http://schemas.microsoft.com/office/word/2010/wordml" xmlns:w15="http://schemas.microsoft.com/office/word/2012/wordml" xmlns:w16cex="http://schemas.microsoft.com/office/word/2018/wordml/cex" xmlns:w16cid="http://schemas.microsoft.com/office/word/2016/wordml/cid" xmlns:w16="http://schemas.microsoft.com/office/word/2018/wordml" xmlns:w16du="http://schemas.microsoft.com/office/word/2023/wordml/word16du" xmlns:w16sdtdh="http://schemas.microsoft.com/office/word/2020/wordml/sdtdatahash" xmlns:w16se="http://schemas.microsoft.com/office/word/2015/wordml/symex" xmlns:wpg="http://schemas.microsoft.com/office/word/2010/wordprocessingGroup" xmlns:wpi="http://schemas.microsoft.com/office/word/2010/wordprocessingInk" xmlns:wne="http://schemas.microsoft.com/office/word/2006/wordml" xmlns:wps="http://schemas.microsoft.com/office/word/2010/wordprocessingShape" mc:Ignorable="w14 w15 w16se w16cid w16 w16cex w16sdtdh w16du wp14">
+  <w:endnote w:type="separator" w:id="-1">
+    <w:p>
+      <w:pPr>
+        <w:spacing w:after="0" w:line="240" w:lineRule="auto"/>
+      </w:pPr>
+      <w:r>
+        <w:separator/>
+      </w:r>
+    </w:p>
+  </w:endnote>
+  <w:endnote w:type="continuationSeparator" w:id="0">
+    <w:p>
+      <w:pPr>
+        <w:spacing w:after="0" w:line="240" w:lineRule="auto"/>
+      </w:pPr>
+      <w:r>
+        <w:continuationSeparator/>
+      </w:r>
+    </w:p>
+  </w:endnote>
+</w:endnotes>
+</file>
+
+<file path=word/footer1.xml><?xml version="1.0" encoding="utf-8"?>
+<w:ftr xmlns:wpc="http://schemas.microsoft.com/office/word/2010/wordprocessingCanvas" xmlns:cx="http://schemas.microsoft.com/office/drawing/2014/chartex" xmlns:cx1="http://schemas.microsoft.com/office/drawing/2015/9/8/chartex" xmlns:cx2="http://schemas.microsoft.com/office/drawing/2015/10/21/chartex" xmlns:cx3="http://schemas.microsoft.com/office/drawing/2016/5/9/chartex" xmlns:cx4="http://schemas.microsoft.com/office/drawing/2016/5/10/chartex" xmlns:cx5="http://schemas.microsoft.com/office/drawing/2016/5/11/chartex" xmlns:cx6="http://schemas.microsoft.com/office/drawing/2016/5/12/chartex" xmlns:cx7="http://schemas.microsoft.com/office/drawing/2016/5/13/chartex" xmlns:cx8="http://schemas.microsoft.com/office/drawing/2016/5/14/chartex" xmlns:mc="http://schemas.openxmlformats.org/markup-compatibility/2006" xmlns:aink="http://schemas.microsoft.com/office/drawing/2016/ink" xmlns:am3d="http://schemas.microsoft.com/office/drawing/2017/model3d" xmlns:o="urn:schemas-microsoft-com:office:office" xmlns:oel="http://schemas.microsoft.com/office/2019/extlst" xmlns:r="http://schemas.openxmlformats.org/officeDocument/2006/relationships" xmlns:m="http://schemas.openxmlformats.org/officeDocument/2006/math" xmlns:v="urn:schemas-microsoft-com:vml" xmlns:wp14="http://schemas.microsoft.com/office/word/2010/wordprocessingDrawing" xmlns:wp="http://schemas.openxmlformats.org/drawingml/2006/wordprocessingDrawing" xmlns:w10="urn:schemas-microsoft-com:office:word" xmlns:w="http://schemas.openxmlformats.org/wordprocessingml/2006/main" xmlns:w14="http://schemas.microsoft.com/office/word/2010/wordml" xmlns:w15="http://schemas.microsoft.com/office/word/2012/wordml" xmlns:w16cex="http://schemas.microsoft.com/office/word/2018/wordml/cex" xmlns:w16cid="http://schemas.microsoft.com/office/word/2016/wordml/cid" xmlns:w16="http://schemas.microsoft.com/office/word/2018/wordml" xmlns:w16du="http://schemas.microsoft.com/office/word/2023/wordml/word16du" xmlns:w16sdtdh="http://schemas.microsoft.com/office/word/2020/wordml/sdtdatahash" xmlns:w16se="http://schemas.microsoft.com/office/word/2015/wordml/symex" xmlns:wpg="http://schemas.microsoft.com/office/word/2010/wordprocessingGroup" xmlns:wpi="http://schemas.microsoft.com/office/word/2010/wordprocessingInk" xmlns:wne="http://schemas.microsoft.com/office/word/2006/wordml" xmlns:wps="http://schemas.microsoft.com/office/word/2010/wordprocessingShape" mc:Ignorable="w14 w15 w16se w16cid w16 w16cex w16sdtdh w16du wp14">
+  <w:p>
+    <w:pPr>
+      <w:pStyle w:val="Footer"/>
+      <w:jc w:val="right"/>
+    </w:pPr>
+    <w:r>
+      <w:t xml:space="preserve">GCD | Page </w:t>
+    </w:r>
+    <w:sdt>
+      <w:sdtPr>
+        <w:id w:val="-914709333"/>
+        <w:docPartObj>
+          <w:docPartGallery w:val="Page Numbers (Bottom of Page)"/>
+          <w:docPartUnique/>
+        </w:docPartObj>
+      </w:sdtPr>
+      <w:sdtContent>
+        <w:r>
+          <w:fldChar w:fldCharType="begin"/>
+        </w:r>
+        <w:r>
+          <w:instrText>PAGE   \* MERGEFORMAT</w:instrText>
+        </w:r>
+        <w:r>
+          <w:fldChar w:fldCharType="separate"/>
+        </w:r>
+        <w:r>
+          <w:t>2</w:t>
+        </w:r>
+        <w:r>
+          <w:fldChar w:fldCharType="end"/>
+        </w:r>
+      </w:sdtContent>
+    </w:sdt>
+  </w:p>
+  <w:p>
+    <w:pPr>
+      <w:pStyle w:val="Footer"/>
+    </w:pPr>
+  </w:p>
+</w:ftr>
+</file>
+
+<file path=word/footnotes.xml><?xml version="1.0" encoding="utf-8"?>
+<w:footnotes xmlns:wpc="http://schemas.microsoft.com/office/word/2010/wordprocessingCanvas" xmlns:cx="http://schemas.microsoft.com/office/drawing/2014/chartex" xmlns:cx1="http://schemas.microsoft.com/office/drawing/2015/9/8/chartex" xmlns:cx2="http://schemas.microsoft.com/office/drawing/2015/10/21/chartex" xmlns:cx3="http://schemas.microsoft.com/office/drawing/2016/5/9/chartex" xmlns:cx4="http://schemas.microsoft.com/office/drawing/2016/5/10/chartex" xmlns:cx5="http://schemas.microsoft.com/office/drawing/2016/5/11/chartex" xmlns:cx6="http://schemas.microsoft.com/office/drawing/2016/5/12/chartex" xmlns:cx7="http://schemas.microsoft.com/office/drawing/2016/5/13/chartex" xmlns:cx8="http://schemas.microsoft.com/office/drawing/2016/5/14/chartex" xmlns:mc="http://schemas.openxmlformats.org/markup-compatibility/2006" xmlns:aink="http://schemas.microsoft.com/office/drawing/2016/ink" xmlns:am3d="http://schemas.microsoft.com/office/drawing/2017/model3d" xmlns:o="urn:schemas-microsoft-com:office:office" xmlns:oel="http://schemas.microsoft.com/office/2019/extlst" xmlns:r="http://schemas.openxmlformats.org/officeDocument/2006/relationships" xmlns:m="http://schemas.openxmlformats.org/officeDocument/2006/math" xmlns:v="urn:schemas-microsoft-com:vml" xmlns:wp14="http://schemas.microsoft.com/office/word/2010/wordprocessingDrawing" xmlns:wp="http://schemas.openxmlformats.org/drawingml/2006/wordprocessingDrawing" xmlns:w10="urn:schemas-microsoft-com:office:word" xmlns:w="http://schemas.openxmlformats.org/wordprocessingml/2006/main" xmlns:w14="http://schemas.microsoft.com/office/word/2010/wordml" xmlns:w15="http://schemas.microsoft.com/office/word/2012/wordml" xmlns:w16cex="http://schemas.microsoft.com/office/word/2018/wordml/cex" xmlns:w16cid="http://schemas.microsoft.com/office/word/2016/wordml/cid" xmlns:w16="http://schemas.microsoft.com/office/word/2018/wordml" xmlns:w16du="http://schemas.microsoft.com/office/word/2023/wordml/word16du" xmlns:w16sdtdh="http://schemas.microsoft.com/office/word/2020/wordml/sdtdatahash" xmlns:w16se="http://schemas.microsoft.com/office/word/2015/wordml/symex" xmlns:wpg="http://schemas.microsoft.com/office/word/2010/wordprocessingGroup" xmlns:wpi="http://schemas.microsoft.com/office/word/2010/wordprocessingInk" xmlns:wne="http://schemas.microsoft.com/office/word/2006/wordml" xmlns:wps="http://schemas.microsoft.com/office/word/2010/wordprocessingShape" mc:Ignorable="w14 w15 w16se w16cid w16 w16cex w16sdtdh w16du wp14">
+  <w:footnote w:type="separator" w:id="-1">
+    <w:p>
+      <w:pPr>
+        <w:spacing w:after="0" w:line="240" w:lineRule="auto"/>
+      </w:pPr>
+      <w:r>
+        <w:separator/>
+      </w:r>
+    </w:p>
+  </w:footnote>
+  <w:footnote w:type="continuationSeparator" w:id="0">
+    <w:p>
+      <w:pPr>
+        <w:spacing w:after="0" w:line="240" w:lineRule="auto"/>
+      </w:pPr>
+      <w:r>
+        <w:continuationSeparator/>
+      </w:r>
+    </w:p>
+  </w:footnote>
+</w:footnotes>
 </file>
 
 <file path=word/numbering.xml><?xml version="1.0" encoding="utf-8"?>
@@ -1861,6 +3461,119 @@
     </w:lvl>
   </w:abstractNum>
   <w:abstractNum w:abstractNumId="4" w15:restartNumberingAfterBreak="0">
+    <w:nsid w:val="4B8910E6"/>
+    <w:multiLevelType w:val="hybridMultilevel"/>
+    <w:tmpl w:val="E2F0C3D6"/>
+    <w:lvl w:ilvl="0" w:tplc="6E2E66BA">
+      <w:start w:val="1"/>
+      <w:numFmt w:val="bullet"/>
+      <w:lvlText w:val="&gt;"/>
+      <w:lvlJc w:val="left"/>
+      <w:pPr>
+        <w:ind w:left="1713" w:hanging="360"/>
+      </w:pPr>
+      <w:rPr>
+        <w:rFonts w:ascii="OCR A Std" w:hAnsi="OCR A Std" w:hint="default"/>
+      </w:rPr>
+    </w:lvl>
+    <w:lvl w:ilvl="1" w:tplc="04210003" w:tentative="1">
+      <w:start w:val="1"/>
+      <w:numFmt w:val="bullet"/>
+      <w:lvlText w:val="o"/>
+      <w:lvlJc w:val="left"/>
+      <w:pPr>
+        <w:ind w:left="2433" w:hanging="360"/>
+      </w:pPr>
+      <w:rPr>
+        <w:rFonts w:ascii="Courier New" w:hAnsi="Courier New" w:cs="Courier New" w:hint="default"/>
+      </w:rPr>
+    </w:lvl>
+    <w:lvl w:ilvl="2" w:tplc="04210005" w:tentative="1">
+      <w:start w:val="1"/>
+      <w:numFmt w:val="bullet"/>
+      <w:lvlText w:val=""/>
+      <w:lvlJc w:val="left"/>
+      <w:pPr>
+        <w:ind w:left="3153" w:hanging="360"/>
+      </w:pPr>
+      <w:rPr>
+        <w:rFonts w:ascii="Wingdings" w:hAnsi="Wingdings" w:hint="default"/>
+      </w:rPr>
+    </w:lvl>
+    <w:lvl w:ilvl="3" w:tplc="04210001" w:tentative="1">
+      <w:start w:val="1"/>
+      <w:numFmt w:val="bullet"/>
+      <w:lvlText w:val=""/>
+      <w:lvlJc w:val="left"/>
+      <w:pPr>
+        <w:ind w:left="3873" w:hanging="360"/>
+      </w:pPr>
+      <w:rPr>
+        <w:rFonts w:ascii="Symbol" w:hAnsi="Symbol" w:hint="default"/>
+      </w:rPr>
+    </w:lvl>
+    <w:lvl w:ilvl="4" w:tplc="04210003" w:tentative="1">
+      <w:start w:val="1"/>
+      <w:numFmt w:val="bullet"/>
+      <w:lvlText w:val="o"/>
+      <w:lvlJc w:val="left"/>
+      <w:pPr>
+        <w:ind w:left="4593" w:hanging="360"/>
+      </w:pPr>
+      <w:rPr>
+        <w:rFonts w:ascii="Courier New" w:hAnsi="Courier New" w:cs="Courier New" w:hint="default"/>
+      </w:rPr>
+    </w:lvl>
+    <w:lvl w:ilvl="5" w:tplc="04210005" w:tentative="1">
+      <w:start w:val="1"/>
+      <w:numFmt w:val="bullet"/>
+      <w:lvlText w:val=""/>
+      <w:lvlJc w:val="left"/>
+      <w:pPr>
+        <w:ind w:left="5313" w:hanging="360"/>
+      </w:pPr>
+      <w:rPr>
+        <w:rFonts w:ascii="Wingdings" w:hAnsi="Wingdings" w:hint="default"/>
+      </w:rPr>
+    </w:lvl>
+    <w:lvl w:ilvl="6" w:tplc="04210001" w:tentative="1">
+      <w:start w:val="1"/>
+      <w:numFmt w:val="bullet"/>
+      <w:lvlText w:val=""/>
+      <w:lvlJc w:val="left"/>
+      <w:pPr>
+        <w:ind w:left="6033" w:hanging="360"/>
+      </w:pPr>
+      <w:rPr>
+        <w:rFonts w:ascii="Symbol" w:hAnsi="Symbol" w:hint="default"/>
+      </w:rPr>
+    </w:lvl>
+    <w:lvl w:ilvl="7" w:tplc="04210003" w:tentative="1">
+      <w:start w:val="1"/>
+      <w:numFmt w:val="bullet"/>
+      <w:lvlText w:val="o"/>
+      <w:lvlJc w:val="left"/>
+      <w:pPr>
+        <w:ind w:left="6753" w:hanging="360"/>
+      </w:pPr>
+      <w:rPr>
+        <w:rFonts w:ascii="Courier New" w:hAnsi="Courier New" w:cs="Courier New" w:hint="default"/>
+      </w:rPr>
+    </w:lvl>
+    <w:lvl w:ilvl="8" w:tplc="04210005" w:tentative="1">
+      <w:start w:val="1"/>
+      <w:numFmt w:val="bullet"/>
+      <w:lvlText w:val=""/>
+      <w:lvlJc w:val="left"/>
+      <w:pPr>
+        <w:ind w:left="7473" w:hanging="360"/>
+      </w:pPr>
+      <w:rPr>
+        <w:rFonts w:ascii="Wingdings" w:hAnsi="Wingdings" w:hint="default"/>
+      </w:rPr>
+    </w:lvl>
+  </w:abstractNum>
+  <w:abstractNum w:abstractNumId="5" w15:restartNumberingAfterBreak="0">
     <w:nsid w:val="536B6655"/>
     <w:multiLevelType w:val="hybridMultilevel"/>
     <w:tmpl w:val="B04CF2A0"/>
@@ -1950,7 +3663,7 @@
       </w:pPr>
     </w:lvl>
   </w:abstractNum>
-  <w:abstractNum w:abstractNumId="5" w15:restartNumberingAfterBreak="0">
+  <w:abstractNum w:abstractNumId="6" w15:restartNumberingAfterBreak="0">
     <w:nsid w:val="59AD1CA8"/>
     <w:multiLevelType w:val="hybridMultilevel"/>
     <w:tmpl w:val="BF162886"/>
@@ -2039,7 +3752,7 @@
       </w:pPr>
     </w:lvl>
   </w:abstractNum>
-  <w:abstractNum w:abstractNumId="6" w15:restartNumberingAfterBreak="0">
+  <w:abstractNum w:abstractNumId="7" w15:restartNumberingAfterBreak="0">
     <w:nsid w:val="5BC71DE9"/>
     <w:multiLevelType w:val="hybridMultilevel"/>
     <w:tmpl w:val="7B12E67A"/>
@@ -2125,7 +3838,7 @@
       </w:pPr>
     </w:lvl>
   </w:abstractNum>
-  <w:abstractNum w:abstractNumId="7" w15:restartNumberingAfterBreak="0">
+  <w:abstractNum w:abstractNumId="8" w15:restartNumberingAfterBreak="0">
     <w:nsid w:val="69FD6BF3"/>
     <w:multiLevelType w:val="hybridMultilevel"/>
     <w:tmpl w:val="8BB889A2"/>
@@ -2214,7 +3927,7 @@
       </w:pPr>
     </w:lvl>
   </w:abstractNum>
-  <w:abstractNum w:abstractNumId="8" w15:restartNumberingAfterBreak="0">
+  <w:abstractNum w:abstractNumId="9" w15:restartNumberingAfterBreak="0">
     <w:nsid w:val="69FE7F6D"/>
     <w:multiLevelType w:val="hybridMultilevel"/>
     <w:tmpl w:val="BD9C9DE6"/>
@@ -2304,16 +4017,16 @@
     </w:lvl>
   </w:abstractNum>
   <w:num w:numId="1" w16cid:durableId="1834292726">
-    <w:abstractNumId w:val="4"/>
+    <w:abstractNumId w:val="5"/>
   </w:num>
   <w:num w:numId="2" w16cid:durableId="542644794">
-    <w:abstractNumId w:val="6"/>
+    <w:abstractNumId w:val="7"/>
   </w:num>
   <w:num w:numId="3" w16cid:durableId="781534042">
     <w:abstractNumId w:val="0"/>
   </w:num>
   <w:num w:numId="4" w16cid:durableId="1552956988">
-    <w:abstractNumId w:val="4"/>
+    <w:abstractNumId w:val="5"/>
     <w:lvlOverride w:ilvl="0">
       <w:startOverride w:val="1"/>
     </w:lvlOverride>
@@ -2328,13 +4041,16 @@
     <w:abstractNumId w:val="1"/>
   </w:num>
   <w:num w:numId="8" w16cid:durableId="906189062">
-    <w:abstractNumId w:val="5"/>
+    <w:abstractNumId w:val="6"/>
   </w:num>
   <w:num w:numId="9" w16cid:durableId="891044348">
+    <w:abstractNumId w:val="9"/>
+  </w:num>
+  <w:num w:numId="10" w16cid:durableId="5443620">
     <w:abstractNumId w:val="8"/>
   </w:num>
-  <w:num w:numId="10" w16cid:durableId="5443620">
-    <w:abstractNumId w:val="7"/>
+  <w:num w:numId="11" w16cid:durableId="2085295730">
+    <w:abstractNumId w:val="4"/>
   </w:num>
 </w:numbering>
 </file>
@@ -2772,6 +4488,7 @@
   <w:style w:type="character" w:default="1" w:styleId="DefaultParagraphFont">
     <w:name w:val="Default Paragraph Font"/>
     <w:uiPriority w:val="1"/>
+    <w:semiHidden/>
     <w:unhideWhenUsed/>
   </w:style>
   <w:style w:type="table" w:default="1" w:styleId="TableNormal">
@@ -2864,6 +4581,73 @@
         <w:insideV w:val="single" w:sz="4" w:space="0" w:color="auto"/>
       </w:tblBorders>
     </w:tblPr>
+  </w:style>
+  <w:style w:type="paragraph" w:styleId="TOC1">
+    <w:name w:val="toc 1"/>
+    <w:basedOn w:val="Normal"/>
+    <w:next w:val="Normal"/>
+    <w:autoRedefine/>
+    <w:uiPriority w:val="39"/>
+    <w:unhideWhenUsed/>
+    <w:rsid w:val="00A943CA"/>
+    <w:pPr>
+      <w:spacing w:after="100"/>
+      <w:ind w:left="0"/>
+    </w:pPr>
+  </w:style>
+  <w:style w:type="paragraph" w:styleId="Header">
+    <w:name w:val="header"/>
+    <w:basedOn w:val="Normal"/>
+    <w:link w:val="HeaderChar"/>
+    <w:uiPriority w:val="99"/>
+    <w:unhideWhenUsed/>
+    <w:rsid w:val="00A943CA"/>
+    <w:pPr>
+      <w:tabs>
+        <w:tab w:val="center" w:pos="4680"/>
+        <w:tab w:val="right" w:pos="9360"/>
+      </w:tabs>
+      <w:spacing w:after="0" w:line="240" w:lineRule="auto"/>
+    </w:pPr>
+  </w:style>
+  <w:style w:type="character" w:customStyle="1" w:styleId="HeaderChar">
+    <w:name w:val="Header Char"/>
+    <w:basedOn w:val="DefaultParagraphFont"/>
+    <w:link w:val="Header"/>
+    <w:uiPriority w:val="99"/>
+    <w:rsid w:val="00A943CA"/>
+    <w:rPr>
+      <w:rFonts w:ascii="Times New Roman" w:hAnsi="Times New Roman" w:cs="Times New Roman"/>
+      <w:sz w:val="28"/>
+      <w:szCs w:val="28"/>
+    </w:rPr>
+  </w:style>
+  <w:style w:type="paragraph" w:styleId="Footer">
+    <w:name w:val="footer"/>
+    <w:basedOn w:val="Normal"/>
+    <w:link w:val="FooterChar"/>
+    <w:uiPriority w:val="99"/>
+    <w:unhideWhenUsed/>
+    <w:rsid w:val="00A943CA"/>
+    <w:pPr>
+      <w:tabs>
+        <w:tab w:val="center" w:pos="4680"/>
+        <w:tab w:val="right" w:pos="9360"/>
+      </w:tabs>
+      <w:spacing w:after="0" w:line="240" w:lineRule="auto"/>
+    </w:pPr>
+  </w:style>
+  <w:style w:type="character" w:customStyle="1" w:styleId="FooterChar">
+    <w:name w:val="Footer Char"/>
+    <w:basedOn w:val="DefaultParagraphFont"/>
+    <w:link w:val="Footer"/>
+    <w:uiPriority w:val="99"/>
+    <w:rsid w:val="00A943CA"/>
+    <w:rPr>
+      <w:rFonts w:ascii="Times New Roman" w:hAnsi="Times New Roman" w:cs="Times New Roman"/>
+      <w:sz w:val="28"/>
+      <w:szCs w:val="28"/>
+    </w:rPr>
   </w:style>
 </w:styles>
 </file>

</xml_diff>

<commit_message>
add mobile app and update README.md
</commit_message>
<xml_diff>
--- a/CindySintiya-GraceHelena-DavidBatee_GCD_IF A Pagi.docx
+++ b/CindySintiya-GraceHelena-DavidBatee_GCD_IF A Pagi.docx
@@ -11682,7 +11682,7 @@
           <w:noProof/>
         </w:rPr>
         <w:drawing>
-          <wp:inline distT="0" distB="0" distL="0" distR="0" wp14:anchorId="68BBBDE5" wp14:editId="2A50BFFF">
+          <wp:inline distT="0" distB="0" distL="0" distR="0" wp14:anchorId="68BBBDE5" wp14:editId="7D357B2C">
             <wp:extent cx="2340000" cy="1876014"/>
             <wp:effectExtent l="0" t="0" r="3175" b="0"/>
             <wp:docPr id="980337069" name="Picture 3"/>
@@ -11738,7 +11738,7 @@
           <w:noProof/>
         </w:rPr>
         <w:drawing>
-          <wp:inline distT="0" distB="0" distL="0" distR="0" wp14:anchorId="78DD4E1E" wp14:editId="4B30CDB7">
+          <wp:inline distT="0" distB="0" distL="0" distR="0" wp14:anchorId="78DD4E1E" wp14:editId="40AB0D99">
             <wp:extent cx="2376000" cy="1877298"/>
             <wp:effectExtent l="0" t="0" r="5715" b="8890"/>
             <wp:docPr id="1568212106" name="Picture 4"/>
@@ -13376,7 +13376,10 @@
         <w:ind w:left="1134" w:hanging="425"/>
       </w:pPr>
       <w:r>
-        <w:t>Buka terminal (cmd/ powershell), lalu jalankan perintah</w:t>
+        <w:t xml:space="preserve">Buka terminal (cmd/ powershell), </w:t>
+      </w:r>
+      <w:r>
+        <w:t>lalu masuk ke folder mobile</w:t>
       </w:r>
     </w:p>
     <w:p>
@@ -13401,16 +13404,7 @@
           <w:szCs w:val="24"/>
           <w:highlight w:val="lightGray"/>
         </w:rPr>
-        <w:t>f</w:t>
-      </w:r>
-      <w:r>
-        <w:rPr>
-          <w:rFonts w:ascii="Consolas" w:hAnsi="Consolas" w:cstheme="majorHAnsi"/>
-          <w:sz w:val="24"/>
-          <w:szCs w:val="24"/>
-          <w:highlight w:val="lightGray"/>
-        </w:rPr>
-        <w:t>lutter pub get</w:t>
+        <w:t>cd mobile</w:t>
       </w:r>
     </w:p>
     <w:p>
@@ -13418,88 +13412,15 @@
         <w:pStyle w:val="ListParagraph"/>
         <w:numPr>
           <w:ilvl w:val="0"/>
-          <w:numId w:val="11"/>
+          <w:numId w:val="0"/>
         </w:numPr>
-        <w:ind w:left="1134" w:hanging="425"/>
-      </w:pPr>
-      <w:r>
-        <w:t xml:space="preserve">Untuk dapat menggunakan versi </w:t>
-      </w:r>
-      <w:r>
-        <w:rPr>
-          <w:i/>
-          <w:iCs/>
-        </w:rPr>
-        <w:t>mobile</w:t>
-      </w:r>
-      <w:r>
-        <w:t xml:space="preserve">, pastikan aplikasi </w:t>
-      </w:r>
-      <w:r>
-        <w:rPr>
-          <w:i/>
-          <w:iCs/>
-        </w:rPr>
-        <w:t>web</w:t>
-      </w:r>
-      <w:r>
-        <w:t xml:space="preserve"> sudah aktif dan berjalan karena akan digunakan sebagai API untuk aplikasi </w:t>
-      </w:r>
-      <w:r>
-        <w:rPr>
-          <w:i/>
-          <w:iCs/>
-        </w:rPr>
-        <w:t>mobile</w:t>
-      </w:r>
-      <w:r>
-        <w:t>.</w:t>
-      </w:r>
-    </w:p>
-    <w:p>
-      <w:pPr>
-        <w:pStyle w:val="ListParagraph"/>
-        <w:numPr>
-          <w:ilvl w:val="0"/>
-          <w:numId w:val="11"/>
-        </w:numPr>
-        <w:ind w:left="1134" w:hanging="425"/>
-      </w:pPr>
-      <w:r>
-        <w:t xml:space="preserve">Jalankan aplikasi </w:t>
-      </w:r>
-      <w:r>
-        <w:rPr>
-          <w:i/>
-          <w:iCs/>
-        </w:rPr>
-        <w:t>mobile</w:t>
-      </w:r>
-      <w:r>
-        <w:t xml:space="preserve"> dengan cara </w:t>
-      </w:r>
-      <w:r>
-        <w:rPr>
-          <w:i/>
-          <w:iCs/>
-        </w:rPr>
-        <w:t>debug</w:t>
-      </w:r>
-      <w:r>
-        <w:t xml:space="preserve"> (tekan tombol F5</w:t>
-      </w:r>
-      <w:r>
-        <w:t xml:space="preserve"> pada </w:t>
-      </w:r>
-      <w:r>
-        <w:rPr>
-          <w:i/>
-          <w:iCs/>
-        </w:rPr>
-        <w:t>keyboard</w:t>
-      </w:r>
-      <w:r>
-        <w:t xml:space="preserve">) atau eksekusi perintah </w:t>
+        <w:ind w:left="1134"/>
+      </w:pPr>
+      <w:r>
+        <w:t>kemudian</w:t>
+      </w:r>
+      <w:r>
+        <w:t xml:space="preserve"> jalankan perintah</w:t>
       </w:r>
     </w:p>
     <w:p>
@@ -13533,6 +13454,129 @@
           <w:szCs w:val="24"/>
           <w:highlight w:val="lightGray"/>
         </w:rPr>
+        <w:t>lutter pub get</w:t>
+      </w:r>
+    </w:p>
+    <w:p>
+      <w:pPr>
+        <w:pStyle w:val="ListParagraph"/>
+        <w:numPr>
+          <w:ilvl w:val="0"/>
+          <w:numId w:val="11"/>
+        </w:numPr>
+        <w:ind w:left="1134" w:hanging="425"/>
+      </w:pPr>
+      <w:r>
+        <w:t xml:space="preserve">Untuk dapat menggunakan versi </w:t>
+      </w:r>
+      <w:r>
+        <w:rPr>
+          <w:i/>
+          <w:iCs/>
+        </w:rPr>
+        <w:t>mobile</w:t>
+      </w:r>
+      <w:r>
+        <w:t xml:space="preserve">, pastikan aplikasi </w:t>
+      </w:r>
+      <w:r>
+        <w:rPr>
+          <w:i/>
+          <w:iCs/>
+        </w:rPr>
+        <w:t>web</w:t>
+      </w:r>
+      <w:r>
+        <w:t xml:space="preserve"> sudah aktif dan berjalan karena akan digunakan sebagai API untuk aplikasi </w:t>
+      </w:r>
+      <w:r>
+        <w:rPr>
+          <w:i/>
+          <w:iCs/>
+        </w:rPr>
+        <w:t>mobile</w:t>
+      </w:r>
+      <w:r>
+        <w:t>.</w:t>
+      </w:r>
+    </w:p>
+    <w:p>
+      <w:pPr>
+        <w:pStyle w:val="ListParagraph"/>
+        <w:numPr>
+          <w:ilvl w:val="0"/>
+          <w:numId w:val="11"/>
+        </w:numPr>
+        <w:ind w:left="1134" w:hanging="425"/>
+      </w:pPr>
+      <w:r>
+        <w:t xml:space="preserve">Jalankan aplikasi </w:t>
+      </w:r>
+      <w:r>
+        <w:rPr>
+          <w:i/>
+          <w:iCs/>
+        </w:rPr>
+        <w:t>mobile</w:t>
+      </w:r>
+      <w:r>
+        <w:t xml:space="preserve"> dengan cara </w:t>
+      </w:r>
+      <w:r>
+        <w:rPr>
+          <w:i/>
+          <w:iCs/>
+        </w:rPr>
+        <w:t>debug</w:t>
+      </w:r>
+      <w:r>
+        <w:t xml:space="preserve"> (tekan tombol F5</w:t>
+      </w:r>
+      <w:r>
+        <w:t xml:space="preserve"> pada </w:t>
+      </w:r>
+      <w:r>
+        <w:rPr>
+          <w:i/>
+          <w:iCs/>
+        </w:rPr>
+        <w:t>keyboard</w:t>
+      </w:r>
+      <w:r>
+        <w:t xml:space="preserve">) atau eksekusi perintah </w:t>
+      </w:r>
+    </w:p>
+    <w:p>
+      <w:pPr>
+        <w:pStyle w:val="ListParagraph"/>
+        <w:numPr>
+          <w:ilvl w:val="0"/>
+          <w:numId w:val="0"/>
+        </w:numPr>
+        <w:ind w:left="927"/>
+        <w:jc w:val="center"/>
+        <w:rPr>
+          <w:rFonts w:ascii="Consolas" w:hAnsi="Consolas" w:cstheme="majorHAnsi"/>
+          <w:sz w:val="24"/>
+          <w:szCs w:val="24"/>
+        </w:rPr>
+      </w:pPr>
+      <w:r>
+        <w:rPr>
+          <w:rFonts w:ascii="Consolas" w:hAnsi="Consolas" w:cstheme="majorHAnsi"/>
+          <w:sz w:val="24"/>
+          <w:szCs w:val="24"/>
+          <w:highlight w:val="lightGray"/>
+        </w:rPr>
+        <w:t>f</w:t>
+      </w:r>
+      <w:r>
+        <w:rPr>
+          <w:rFonts w:ascii="Consolas" w:hAnsi="Consolas" w:cstheme="majorHAnsi"/>
+          <w:sz w:val="24"/>
+          <w:szCs w:val="24"/>
+          <w:highlight w:val="lightGray"/>
+        </w:rPr>
         <w:t xml:space="preserve">lutter </w:t>
       </w:r>
       <w:r>
@@ -13612,6 +13656,75 @@
       </w:r>
       <w:r>
         <w:t xml:space="preserve"> seperti Chrome ataupun Edge untuk menjalankan aplikasi).</w:t>
+      </w:r>
+    </w:p>
+    <w:p>
+      <w:pPr>
+        <w:pStyle w:val="ListParagraph"/>
+        <w:numPr>
+          <w:ilvl w:val="0"/>
+          <w:numId w:val="0"/>
+        </w:numPr>
+        <w:ind w:left="1134"/>
+      </w:pPr>
+      <w:r>
+        <w:t>Jika menggunakan perangkat Android, maka dapat langsung menjalankan perintah</w:t>
+      </w:r>
+    </w:p>
+    <w:p>
+      <w:pPr>
+        <w:pStyle w:val="ListParagraph"/>
+        <w:numPr>
+          <w:ilvl w:val="0"/>
+          <w:numId w:val="0"/>
+        </w:numPr>
+        <w:ind w:left="927"/>
+        <w:jc w:val="center"/>
+        <w:rPr>
+          <w:rFonts w:ascii="Consolas" w:hAnsi="Consolas" w:cstheme="majorHAnsi"/>
+          <w:sz w:val="24"/>
+          <w:szCs w:val="24"/>
+        </w:rPr>
+      </w:pPr>
+      <w:r>
+        <w:rPr>
+          <w:rFonts w:ascii="Consolas" w:hAnsi="Consolas" w:cstheme="majorHAnsi"/>
+          <w:sz w:val="24"/>
+          <w:szCs w:val="24"/>
+          <w:highlight w:val="lightGray"/>
+        </w:rPr>
+        <w:t>f</w:t>
+      </w:r>
+      <w:r>
+        <w:rPr>
+          <w:rFonts w:ascii="Consolas" w:hAnsi="Consolas" w:cstheme="majorHAnsi"/>
+          <w:sz w:val="24"/>
+          <w:szCs w:val="24"/>
+          <w:highlight w:val="lightGray"/>
+        </w:rPr>
+        <w:t>lutter</w:t>
+      </w:r>
+      <w:r>
+        <w:rPr>
+          <w:rFonts w:ascii="Consolas" w:hAnsi="Consolas" w:cstheme="majorHAnsi"/>
+          <w:sz w:val="24"/>
+          <w:szCs w:val="24"/>
+          <w:highlight w:val="lightGray"/>
+        </w:rPr>
+        <w:t xml:space="preserve"> install</w:t>
+      </w:r>
+    </w:p>
+    <w:p>
+      <w:pPr>
+        <w:pStyle w:val="ListParagraph"/>
+        <w:numPr>
+          <w:ilvl w:val="0"/>
+          <w:numId w:val="0"/>
+        </w:numPr>
+        <w:ind w:left="1134"/>
+      </w:pPr>
+      <w:r>
+        <w:t>untuk menginstal aplikasi ke perangkat Android Anda.</w:t>
       </w:r>
     </w:p>
     <w:p>
@@ -13862,6 +13975,7 @@
         <w:rPr>
           <w:noProof/>
         </w:rPr>
+        <w:lastRenderedPageBreak/>
         <w:drawing>
           <wp:inline distT="0" distB="0" distL="0" distR="0" wp14:anchorId="4F14E942" wp14:editId="1CF4DD81">
             <wp:extent cx="4819112" cy="2013400"/>
@@ -13965,11 +14079,7 @@
         <w:t>dropdown</w:t>
       </w:r>
       <w:r>
-        <w:t xml:space="preserve"> akan digunakan sebagai data input model prediksi stres (Decision Tree). Pada bagian “How do </w:t>
-      </w:r>
-      <w:r>
-        <w:lastRenderedPageBreak/>
-        <w:t>you feel these day(s)?”, pengguna dapat menceritakan (curhat) terkait perasaan yang akan digunakan sebagai data input model analisis sentimen (LSTM).</w:t>
+        <w:t xml:space="preserve"> akan digunakan sebagai data input model prediksi stres (Decision Tree). Pada bagian “How do you feel these day(s)?”, pengguna dapat menceritakan (curhat) terkait perasaan yang akan digunakan sebagai data input model analisis sentimen (LSTM).</w:t>
       </w:r>
     </w:p>
     <w:p>
@@ -14065,6 +14175,7 @@
         <w:rPr>
           <w:noProof/>
         </w:rPr>
+        <w:lastRenderedPageBreak/>
         <w:drawing>
           <wp:inline distT="0" distB="0" distL="0" distR="0" wp14:anchorId="2D762AC0" wp14:editId="06CFC023">
             <wp:extent cx="4966830" cy="2578100"/>
@@ -14143,7 +14254,6 @@
       </w:pPr>
       <w:bookmarkStart w:id="60" w:name="_Toc181768220"/>
       <w:r>
-        <w:lastRenderedPageBreak/>
         <w:t xml:space="preserve">Aplikasi </w:t>
       </w:r>
       <w:r>
@@ -14553,6 +14663,7 @@
               <w:rPr>
                 <w:noProof/>
               </w:rPr>
+              <w:lastRenderedPageBreak/>
               <w:drawing>
                 <wp:inline distT="0" distB="0" distL="0" distR="0" wp14:anchorId="0004C693" wp14:editId="7CC000D9">
                   <wp:extent cx="1584000" cy="3316635"/>
@@ -14761,7 +14872,6 @@
         <w:ind w:left="1134" w:hanging="425"/>
       </w:pPr>
       <w:r>
-        <w:lastRenderedPageBreak/>
         <w:t xml:space="preserve">Sama seperti aplikasi </w:t>
       </w:r>
       <w:r>

</xml_diff>

<commit_message>
almost final version of report doc
</commit_message>
<xml_diff>
--- a/CindySintiya-GraceHelena-DavidBatee_GCD_IF A Pagi.docx
+++ b/CindySintiya-GraceHelena-DavidBatee_GCD_IF A Pagi.docx
@@ -11356,19 +11356,10 @@
     <w:p>
       <w:pPr>
         <w:pStyle w:val="ListParagraph"/>
-        <w:numPr>
-          <w:ilvl w:val="0"/>
-          <w:numId w:val="0"/>
-        </w:numPr>
-        <w:ind w:left="1985"/>
-      </w:pPr>
-    </w:p>
-    <w:p>
-      <w:pPr>
-        <w:pStyle w:val="ListParagraph"/>
         <w:ind w:left="1985" w:hanging="567"/>
       </w:pPr>
       <w:r>
+        <w:lastRenderedPageBreak/>
         <w:t>Linear</w:t>
       </w:r>
     </w:p>
@@ -11682,7 +11673,7 @@
           <w:noProof/>
         </w:rPr>
         <w:drawing>
-          <wp:inline distT="0" distB="0" distL="0" distR="0" wp14:anchorId="68BBBDE5" wp14:editId="7D357B2C">
+          <wp:inline distT="0" distB="0" distL="0" distR="0" wp14:anchorId="68BBBDE5" wp14:editId="0CED1DED">
             <wp:extent cx="2340000" cy="1876014"/>
             <wp:effectExtent l="0" t="0" r="3175" b="0"/>
             <wp:docPr id="980337069" name="Picture 3"/>
@@ -11738,7 +11729,7 @@
           <w:noProof/>
         </w:rPr>
         <w:drawing>
-          <wp:inline distT="0" distB="0" distL="0" distR="0" wp14:anchorId="78DD4E1E" wp14:editId="40AB0D99">
+          <wp:inline distT="0" distB="0" distL="0" distR="0" wp14:anchorId="78DD4E1E" wp14:editId="252B65CD">
             <wp:extent cx="2376000" cy="1877298"/>
             <wp:effectExtent l="0" t="0" r="5715" b="8890"/>
             <wp:docPr id="1568212106" name="Picture 4"/>
@@ -13975,11 +13966,10 @@
         <w:rPr>
           <w:noProof/>
         </w:rPr>
-        <w:lastRenderedPageBreak/>
         <w:drawing>
-          <wp:inline distT="0" distB="0" distL="0" distR="0" wp14:anchorId="4F14E942" wp14:editId="1CF4DD81">
-            <wp:extent cx="4819112" cy="2013400"/>
-            <wp:effectExtent l="0" t="0" r="635" b="6350"/>
+          <wp:inline distT="0" distB="0" distL="0" distR="0" wp14:anchorId="4F14E942" wp14:editId="5714B0F1">
+            <wp:extent cx="4815840" cy="1631950"/>
+            <wp:effectExtent l="0" t="0" r="3810" b="6350"/>
             <wp:docPr id="714617416" name="Picture 1"/>
             <wp:cNvGraphicFramePr>
               <a:graphicFrameLocks xmlns:a="http://schemas.openxmlformats.org/drawingml/2006/main" noChangeAspect="1"/>
@@ -13999,13 +13989,13 @@
                         </a:ext>
                       </a:extLst>
                     </a:blip>
-                    <a:srcRect l="-18" t="18729" r="18" b="1689"/>
+                    <a:srcRect l="-18" t="30024" r="18" b="5428"/>
                     <a:stretch/>
                   </pic:blipFill>
                   <pic:spPr bwMode="auto">
                     <a:xfrm>
                       <a:off x="0" y="0"/>
-                      <a:ext cx="4824000" cy="2015442"/>
+                      <a:ext cx="4824000" cy="1634715"/>
                     </a:xfrm>
                     <a:prstGeom prst="rect">
                       <a:avLst/>
@@ -14036,6 +14026,7 @@
         <w:ind w:left="1134" w:hanging="425"/>
       </w:pPr>
       <w:r>
+        <w:lastRenderedPageBreak/>
         <w:t>Setelah model selesai di-</w:t>
       </w:r>
       <w:r>
@@ -14090,15 +14081,16 @@
           <w:numId w:val="0"/>
         </w:numPr>
         <w:ind w:left="1134"/>
+        <w:jc w:val="center"/>
       </w:pPr>
       <w:r>
         <w:rPr>
           <w:noProof/>
         </w:rPr>
         <w:drawing>
-          <wp:inline distT="0" distB="0" distL="0" distR="0" wp14:anchorId="0CAE2B5F" wp14:editId="41C32A06">
-            <wp:extent cx="4967350" cy="4178300"/>
-            <wp:effectExtent l="0" t="0" r="5080" b="0"/>
+          <wp:inline distT="0" distB="0" distL="0" distR="0" wp14:anchorId="0CAE2B5F" wp14:editId="0F507E83">
+            <wp:extent cx="4860000" cy="3509895"/>
+            <wp:effectExtent l="0" t="0" r="0" b="0"/>
             <wp:docPr id="179171526" name="Picture 1"/>
             <wp:cNvGraphicFramePr>
               <a:graphicFrameLocks xmlns:a="http://schemas.openxmlformats.org/drawingml/2006/main" noChangeAspect="1"/>
@@ -14112,13 +14104,13 @@
                   </pic:nvPicPr>
                   <pic:blipFill rotWithShape="1">
                     <a:blip r:embed="rId54"/>
-                    <a:srcRect l="5639" t="-1" r="5678" b="-1293"/>
+                    <a:srcRect l="-4" t="2001" b="-72"/>
                     <a:stretch/>
                   </pic:blipFill>
                   <pic:spPr bwMode="auto">
                     <a:xfrm>
                       <a:off x="0" y="0"/>
-                      <a:ext cx="4968000" cy="4178847"/>
+                      <a:ext cx="4860000" cy="3509895"/>
                     </a:xfrm>
                     <a:prstGeom prst="rect">
                       <a:avLst/>
@@ -14175,7 +14167,6 @@
         <w:rPr>
           <w:noProof/>
         </w:rPr>
-        <w:lastRenderedPageBreak/>
         <w:drawing>
           <wp:inline distT="0" distB="0" distL="0" distR="0" wp14:anchorId="2D762AC0" wp14:editId="06CFC023">
             <wp:extent cx="4966830" cy="2578100"/>
@@ -14254,6 +14245,7 @@
       </w:pPr>
       <w:bookmarkStart w:id="60" w:name="_Toc181768220"/>
       <w:r>
+        <w:lastRenderedPageBreak/>
         <w:t xml:space="preserve">Aplikasi </w:t>
       </w:r>
       <w:r>
@@ -14663,7 +14655,6 @@
               <w:rPr>
                 <w:noProof/>
               </w:rPr>
-              <w:lastRenderedPageBreak/>
               <w:drawing>
                 <wp:inline distT="0" distB="0" distL="0" distR="0" wp14:anchorId="0004C693" wp14:editId="7CC000D9">
                   <wp:extent cx="1584000" cy="3316635"/>
@@ -14872,6 +14863,7 @@
         <w:ind w:left="1134" w:hanging="425"/>
       </w:pPr>
       <w:r>
+        <w:lastRenderedPageBreak/>
         <w:t xml:space="preserve">Sama seperti aplikasi </w:t>
       </w:r>
       <w:r>
@@ -15065,19 +15057,31 @@
         <w:t xml:space="preserve"> </w:t>
       </w:r>
       <w:r>
-        <w:t>Pemilihan model Decision Tree yang</w:t>
-      </w:r>
-      <w:r>
-        <w:t xml:space="preserve"> lebih</w:t>
-      </w:r>
-      <w:r>
-        <w:t xml:space="preserve"> simpel dan cocok untuk dataset yang tidak terlalu kompleks dengan 9 fitur independen, sudah dapat melakukan prediksi stres dengan</w:t>
-      </w:r>
-      <w:r>
-        <w:t xml:space="preserve"> baik dan memperoleh</w:t>
-      </w:r>
-      <w:r>
-        <w:t xml:space="preserve"> akurasi hingga 98,24%.</w:t>
+        <w:t xml:space="preserve">Karena </w:t>
+      </w:r>
+      <w:r>
+        <w:t xml:space="preserve">algoritma </w:t>
+      </w:r>
+      <w:r>
+        <w:t>Decision Tree lebih sederhana</w:t>
+      </w:r>
+      <w:r>
+        <w:t>, mudah dipahami dan diinterpretasikan, serta</w:t>
+      </w:r>
+      <w:r>
+        <w:t xml:space="preserve"> sesuai untuk dataset dengan kompleksitas rendah </w:t>
+      </w:r>
+      <w:r>
+        <w:t xml:space="preserve">yang memiliki </w:t>
+      </w:r>
+      <w:r>
+        <w:t>9 fitur independen, model ini dipilih untuk</w:t>
+      </w:r>
+      <w:r>
+        <w:t xml:space="preserve"> melakukan</w:t>
+      </w:r>
+      <w:r>
+        <w:t xml:space="preserve"> prediksi stres karena sudah mampu memberikan hasil yang akurat dengan tingkat akurasi 98,24%.</w:t>
       </w:r>
     </w:p>
     <w:p>
@@ -15114,8 +15118,43 @@
       <w:bookmarkEnd w:id="63"/>
     </w:p>
     <w:p>
-      <w:r>
-        <w:t>-</w:t>
+      <w:pPr>
+        <w:ind w:firstLine="426"/>
+      </w:pPr>
+      <w:r>
+        <w:t xml:space="preserve">Untuk analisis sentimen kesehatan mental, sebaiknya menambahkan data aktual ataupun mencari dataset dari sumber lain agar dapat menyeimbangkan data </w:t>
+      </w:r>
+      <w:r>
+        <w:rPr>
+          <w:i/>
+          <w:iCs/>
+        </w:rPr>
+        <w:t>imbalanced</w:t>
+      </w:r>
+      <w:r>
+        <w:t xml:space="preserve"> untuk meningkatkan akurasi model.</w:t>
+      </w:r>
+      <w:r>
+        <w:t xml:space="preserve"> Eksplorasi </w:t>
+      </w:r>
+      <w:r>
+        <w:t xml:space="preserve">teknik pemrosesan teks yang lebih lanjut seperti penggunaan </w:t>
+      </w:r>
+      <w:r>
+        <w:rPr>
+          <w:i/>
+          <w:iCs/>
+        </w:rPr>
+        <w:t>embeddings</w:t>
+      </w:r>
+      <w:r>
+        <w:t xml:space="preserve"> yang lebih spesifik</w:t>
+      </w:r>
+      <w:r>
+        <w:t xml:space="preserve"> juga dapat dicoba untuk memperbaiki kualitas model</w:t>
+      </w:r>
+      <w:r>
+        <w:t>.</w:t>
       </w:r>
     </w:p>
     <w:p>

</xml_diff>

<commit_message>
report doc final version
</commit_message>
<xml_diff>
--- a/CindySintiya-GraceHelena-DavidBatee_GCD_IF A Pagi.docx
+++ b/CindySintiya-GraceHelena-DavidBatee_GCD_IF A Pagi.docx
@@ -484,6 +484,7 @@
       <w:bookmarkStart w:id="12" w:name="_Toc181768172"/>
       <w:bookmarkStart w:id="13" w:name="_Toc181949908"/>
       <w:bookmarkStart w:id="14" w:name="_Toc181949973"/>
+      <w:bookmarkStart w:id="15" w:name="_Toc182157065"/>
       <w:r>
         <w:lastRenderedPageBreak/>
         <w:t>DAFTAR IS</w:t>
@@ -506,6 +507,7 @@
       <w:bookmarkEnd w:id="12"/>
       <w:bookmarkEnd w:id="13"/>
       <w:bookmarkEnd w:id="14"/>
+      <w:bookmarkEnd w:id="15"/>
       <w:r>
         <w:fldChar w:fldCharType="begin"/>
       </w:r>
@@ -531,7 +533,7 @@
           <w:lang w:eastAsia="id-ID"/>
         </w:rPr>
       </w:pPr>
-      <w:hyperlink w:anchor="_Toc181949974" w:history="1">
+      <w:hyperlink w:anchor="_Toc182157066" w:history="1">
         <w:r>
           <w:rPr>
             <w:rStyle w:val="Hyperlink"/>
@@ -558,7 +560,7 @@
             <w:noProof/>
             <w:webHidden/>
           </w:rPr>
-          <w:instrText xml:space="preserve"> PAGEREF _Toc181949974 \h </w:instrText>
+          <w:instrText xml:space="preserve"> PAGEREF _Toc182157066 \h </w:instrText>
         </w:r>
         <w:r>
           <w:rPr>
@@ -603,7 +605,7 @@
           <w:lang w:eastAsia="id-ID"/>
         </w:rPr>
       </w:pPr>
-      <w:hyperlink w:anchor="_Toc181949975" w:history="1">
+      <w:hyperlink w:anchor="_Toc182157067" w:history="1">
         <w:r>
           <w:rPr>
             <w:rStyle w:val="Hyperlink"/>
@@ -630,7 +632,7 @@
             <w:noProof/>
             <w:webHidden/>
           </w:rPr>
-          <w:instrText xml:space="preserve"> PAGEREF _Toc181949975 \h </w:instrText>
+          <w:instrText xml:space="preserve"> PAGEREF _Toc182157067 \h </w:instrText>
         </w:r>
         <w:r>
           <w:rPr>
@@ -675,7 +677,7 @@
           <w:lang w:eastAsia="id-ID"/>
         </w:rPr>
       </w:pPr>
-      <w:hyperlink w:anchor="_Toc181949976" w:history="1">
+      <w:hyperlink w:anchor="_Toc182157068" w:history="1">
         <w:r>
           <w:rPr>
             <w:rStyle w:val="Hyperlink"/>
@@ -702,7 +704,7 @@
             <w:noProof/>
             <w:webHidden/>
           </w:rPr>
-          <w:instrText xml:space="preserve"> PAGEREF _Toc181949976 \h </w:instrText>
+          <w:instrText xml:space="preserve"> PAGEREF _Toc182157068 \h </w:instrText>
         </w:r>
         <w:r>
           <w:rPr>
@@ -748,7 +750,7 @@
           <w:lang w:eastAsia="id-ID"/>
         </w:rPr>
       </w:pPr>
-      <w:hyperlink w:anchor="_Toc181949977" w:history="1">
+      <w:hyperlink w:anchor="_Toc182157069" w:history="1">
         <w:r>
           <w:rPr>
             <w:rStyle w:val="Hyperlink"/>
@@ -775,7 +777,7 @@
             <w:noProof/>
             <w:webHidden/>
           </w:rPr>
-          <w:instrText xml:space="preserve"> PAGEREF _Toc181949977 \h </w:instrText>
+          <w:instrText xml:space="preserve"> PAGEREF _Toc182157069 \h </w:instrText>
         </w:r>
         <w:r>
           <w:rPr>
@@ -820,7 +822,7 @@
           <w:lang w:eastAsia="id-ID"/>
         </w:rPr>
       </w:pPr>
-      <w:hyperlink w:anchor="_Toc181949978" w:history="1">
+      <w:hyperlink w:anchor="_Toc182157070" w:history="1">
         <w:r>
           <w:rPr>
             <w:rStyle w:val="Hyperlink"/>
@@ -847,7 +849,7 @@
             <w:noProof/>
             <w:webHidden/>
           </w:rPr>
-          <w:instrText xml:space="preserve"> PAGEREF _Toc181949978 \h </w:instrText>
+          <w:instrText xml:space="preserve"> PAGEREF _Toc182157070 \h </w:instrText>
         </w:r>
         <w:r>
           <w:rPr>
@@ -893,7 +895,7 @@
           <w:lang w:eastAsia="id-ID"/>
         </w:rPr>
       </w:pPr>
-      <w:hyperlink w:anchor="_Toc181949979" w:history="1">
+      <w:hyperlink w:anchor="_Toc182157071" w:history="1">
         <w:r>
           <w:rPr>
             <w:rStyle w:val="Hyperlink"/>
@@ -937,7 +939,7 @@
             <w:noProof/>
             <w:webHidden/>
           </w:rPr>
-          <w:instrText xml:space="preserve"> PAGEREF _Toc181949979 \h </w:instrText>
+          <w:instrText xml:space="preserve"> PAGEREF _Toc182157071 \h </w:instrText>
         </w:r>
         <w:r>
           <w:rPr>
@@ -983,7 +985,7 @@
           <w:lang w:eastAsia="id-ID"/>
         </w:rPr>
       </w:pPr>
-      <w:hyperlink w:anchor="_Toc181949980" w:history="1">
+      <w:hyperlink w:anchor="_Toc182157072" w:history="1">
         <w:r>
           <w:rPr>
             <w:rStyle w:val="Hyperlink"/>
@@ -1027,7 +1029,7 @@
             <w:noProof/>
             <w:webHidden/>
           </w:rPr>
-          <w:instrText xml:space="preserve"> PAGEREF _Toc181949980 \h </w:instrText>
+          <w:instrText xml:space="preserve"> PAGEREF _Toc182157072 \h </w:instrText>
         </w:r>
         <w:r>
           <w:rPr>
@@ -1073,7 +1075,7 @@
           <w:lang w:eastAsia="id-ID"/>
         </w:rPr>
       </w:pPr>
-      <w:hyperlink w:anchor="_Toc181949981" w:history="1">
+      <w:hyperlink w:anchor="_Toc182157073" w:history="1">
         <w:r>
           <w:rPr>
             <w:rStyle w:val="Hyperlink"/>
@@ -1117,7 +1119,7 @@
             <w:noProof/>
             <w:webHidden/>
           </w:rPr>
-          <w:instrText xml:space="preserve"> PAGEREF _Toc181949981 \h </w:instrText>
+          <w:instrText xml:space="preserve"> PAGEREF _Toc182157073 \h </w:instrText>
         </w:r>
         <w:r>
           <w:rPr>
@@ -1163,7 +1165,7 @@
           <w:lang w:eastAsia="id-ID"/>
         </w:rPr>
       </w:pPr>
-      <w:hyperlink w:anchor="_Toc181949982" w:history="1">
+      <w:hyperlink w:anchor="_Toc182157074" w:history="1">
         <w:r>
           <w:rPr>
             <w:rStyle w:val="Hyperlink"/>
@@ -1207,7 +1209,7 @@
             <w:noProof/>
             <w:webHidden/>
           </w:rPr>
-          <w:instrText xml:space="preserve"> PAGEREF _Toc181949982 \h </w:instrText>
+          <w:instrText xml:space="preserve"> PAGEREF _Toc182157074 \h </w:instrText>
         </w:r>
         <w:r>
           <w:rPr>
@@ -1253,7 +1255,7 @@
           <w:lang w:eastAsia="id-ID"/>
         </w:rPr>
       </w:pPr>
-      <w:hyperlink w:anchor="_Toc181949983" w:history="1">
+      <w:hyperlink w:anchor="_Toc182157075" w:history="1">
         <w:r>
           <w:rPr>
             <w:rStyle w:val="Hyperlink"/>
@@ -1297,7 +1299,7 @@
             <w:noProof/>
             <w:webHidden/>
           </w:rPr>
-          <w:instrText xml:space="preserve"> PAGEREF _Toc181949983 \h </w:instrText>
+          <w:instrText xml:space="preserve"> PAGEREF _Toc182157075 \h </w:instrText>
         </w:r>
         <w:r>
           <w:rPr>
@@ -1343,7 +1345,7 @@
           <w:lang w:eastAsia="id-ID"/>
         </w:rPr>
       </w:pPr>
-      <w:hyperlink w:anchor="_Toc181949984" w:history="1">
+      <w:hyperlink w:anchor="_Toc182157076" w:history="1">
         <w:r>
           <w:rPr>
             <w:rStyle w:val="Hyperlink"/>
@@ -1387,7 +1389,7 @@
             <w:noProof/>
             <w:webHidden/>
           </w:rPr>
-          <w:instrText xml:space="preserve"> PAGEREF _Toc181949984 \h </w:instrText>
+          <w:instrText xml:space="preserve"> PAGEREF _Toc182157076 \h </w:instrText>
         </w:r>
         <w:r>
           <w:rPr>
@@ -1433,7 +1435,7 @@
           <w:lang w:eastAsia="id-ID"/>
         </w:rPr>
       </w:pPr>
-      <w:hyperlink w:anchor="_Toc181949985" w:history="1">
+      <w:hyperlink w:anchor="_Toc182157077" w:history="1">
         <w:r>
           <w:rPr>
             <w:rStyle w:val="Hyperlink"/>
@@ -1477,7 +1479,7 @@
             <w:noProof/>
             <w:webHidden/>
           </w:rPr>
-          <w:instrText xml:space="preserve"> PAGEREF _Toc181949985 \h </w:instrText>
+          <w:instrText xml:space="preserve"> PAGEREF _Toc182157077 \h </w:instrText>
         </w:r>
         <w:r>
           <w:rPr>
@@ -1523,7 +1525,7 @@
           <w:lang w:eastAsia="id-ID"/>
         </w:rPr>
       </w:pPr>
-      <w:hyperlink w:anchor="_Toc181949986" w:history="1">
+      <w:hyperlink w:anchor="_Toc182157078" w:history="1">
         <w:r>
           <w:rPr>
             <w:rStyle w:val="Hyperlink"/>
@@ -1567,7 +1569,7 @@
             <w:noProof/>
             <w:webHidden/>
           </w:rPr>
-          <w:instrText xml:space="preserve"> PAGEREF _Toc181949986 \h </w:instrText>
+          <w:instrText xml:space="preserve"> PAGEREF _Toc182157078 \h </w:instrText>
         </w:r>
         <w:r>
           <w:rPr>
@@ -1613,7 +1615,7 @@
           <w:lang w:eastAsia="id-ID"/>
         </w:rPr>
       </w:pPr>
-      <w:hyperlink w:anchor="_Toc181949987" w:history="1">
+      <w:hyperlink w:anchor="_Toc182157079" w:history="1">
         <w:r>
           <w:rPr>
             <w:rStyle w:val="Hyperlink"/>
@@ -1657,7 +1659,7 @@
             <w:noProof/>
             <w:webHidden/>
           </w:rPr>
-          <w:instrText xml:space="preserve"> PAGEREF _Toc181949987 \h </w:instrText>
+          <w:instrText xml:space="preserve"> PAGEREF _Toc182157079 \h </w:instrText>
         </w:r>
         <w:r>
           <w:rPr>
@@ -1703,7 +1705,7 @@
           <w:lang w:eastAsia="id-ID"/>
         </w:rPr>
       </w:pPr>
-      <w:hyperlink w:anchor="_Toc181949988" w:history="1">
+      <w:hyperlink w:anchor="_Toc182157080" w:history="1">
         <w:r>
           <w:rPr>
             <w:rStyle w:val="Hyperlink"/>
@@ -1747,7 +1749,7 @@
             <w:noProof/>
             <w:webHidden/>
           </w:rPr>
-          <w:instrText xml:space="preserve"> PAGEREF _Toc181949988 \h </w:instrText>
+          <w:instrText xml:space="preserve"> PAGEREF _Toc182157080 \h </w:instrText>
         </w:r>
         <w:r>
           <w:rPr>
@@ -1793,7 +1795,7 @@
           <w:lang w:eastAsia="id-ID"/>
         </w:rPr>
       </w:pPr>
-      <w:hyperlink w:anchor="_Toc181949989" w:history="1">
+      <w:hyperlink w:anchor="_Toc182157081" w:history="1">
         <w:r>
           <w:rPr>
             <w:rStyle w:val="Hyperlink"/>
@@ -1837,7 +1839,7 @@
             <w:noProof/>
             <w:webHidden/>
           </w:rPr>
-          <w:instrText xml:space="preserve"> PAGEREF _Toc181949989 \h </w:instrText>
+          <w:instrText xml:space="preserve"> PAGEREF _Toc182157081 \h </w:instrText>
         </w:r>
         <w:r>
           <w:rPr>
@@ -1883,7 +1885,7 @@
           <w:lang w:eastAsia="id-ID"/>
         </w:rPr>
       </w:pPr>
-      <w:hyperlink w:anchor="_Toc181949990" w:history="1">
+      <w:hyperlink w:anchor="_Toc182157082" w:history="1">
         <w:r>
           <w:rPr>
             <w:rStyle w:val="Hyperlink"/>
@@ -1927,7 +1929,7 @@
             <w:noProof/>
             <w:webHidden/>
           </w:rPr>
-          <w:instrText xml:space="preserve"> PAGEREF _Toc181949990 \h </w:instrText>
+          <w:instrText xml:space="preserve"> PAGEREF _Toc182157082 \h </w:instrText>
         </w:r>
         <w:r>
           <w:rPr>
@@ -1972,7 +1974,7 @@
           <w:lang w:eastAsia="id-ID"/>
         </w:rPr>
       </w:pPr>
-      <w:hyperlink w:anchor="_Toc181949991" w:history="1">
+      <w:hyperlink w:anchor="_Toc182157083" w:history="1">
         <w:r>
           <w:rPr>
             <w:rStyle w:val="Hyperlink"/>
@@ -1999,7 +2001,7 @@
             <w:noProof/>
             <w:webHidden/>
           </w:rPr>
-          <w:instrText xml:space="preserve"> PAGEREF _Toc181949991 \h </w:instrText>
+          <w:instrText xml:space="preserve"> PAGEREF _Toc182157083 \h </w:instrText>
         </w:r>
         <w:r>
           <w:rPr>
@@ -2045,7 +2047,7 @@
           <w:lang w:eastAsia="id-ID"/>
         </w:rPr>
       </w:pPr>
-      <w:hyperlink w:anchor="_Toc181949992" w:history="1">
+      <w:hyperlink w:anchor="_Toc182157084" w:history="1">
         <w:r>
           <w:rPr>
             <w:rStyle w:val="Hyperlink"/>
@@ -2089,7 +2091,7 @@
             <w:noProof/>
             <w:webHidden/>
           </w:rPr>
-          <w:instrText xml:space="preserve"> PAGEREF _Toc181949992 \h </w:instrText>
+          <w:instrText xml:space="preserve"> PAGEREF _Toc182157084 \h </w:instrText>
         </w:r>
         <w:r>
           <w:rPr>
@@ -2135,7 +2137,7 @@
           <w:lang w:eastAsia="id-ID"/>
         </w:rPr>
       </w:pPr>
-      <w:hyperlink w:anchor="_Toc181949993" w:history="1">
+      <w:hyperlink w:anchor="_Toc182157085" w:history="1">
         <w:r>
           <w:rPr>
             <w:rStyle w:val="Hyperlink"/>
@@ -2179,7 +2181,7 @@
             <w:noProof/>
             <w:webHidden/>
           </w:rPr>
-          <w:instrText xml:space="preserve"> PAGEREF _Toc181949993 \h </w:instrText>
+          <w:instrText xml:space="preserve"> PAGEREF _Toc182157085 \h </w:instrText>
         </w:r>
         <w:r>
           <w:rPr>
@@ -2225,7 +2227,7 @@
           <w:lang w:eastAsia="id-ID"/>
         </w:rPr>
       </w:pPr>
-      <w:hyperlink w:anchor="_Toc181949994" w:history="1">
+      <w:hyperlink w:anchor="_Toc182157086" w:history="1">
         <w:r>
           <w:rPr>
             <w:rStyle w:val="Hyperlink"/>
@@ -2269,7 +2271,7 @@
             <w:noProof/>
             <w:webHidden/>
           </w:rPr>
-          <w:instrText xml:space="preserve"> PAGEREF _Toc181949994 \h </w:instrText>
+          <w:instrText xml:space="preserve"> PAGEREF _Toc182157086 \h </w:instrText>
         </w:r>
         <w:r>
           <w:rPr>
@@ -2315,7 +2317,7 @@
           <w:lang w:eastAsia="id-ID"/>
         </w:rPr>
       </w:pPr>
-      <w:hyperlink w:anchor="_Toc181949995" w:history="1">
+      <w:hyperlink w:anchor="_Toc182157087" w:history="1">
         <w:r>
           <w:rPr>
             <w:rStyle w:val="Hyperlink"/>
@@ -2359,7 +2361,7 @@
             <w:noProof/>
             <w:webHidden/>
           </w:rPr>
-          <w:instrText xml:space="preserve"> PAGEREF _Toc181949995 \h </w:instrText>
+          <w:instrText xml:space="preserve"> PAGEREF _Toc182157087 \h </w:instrText>
         </w:r>
         <w:r>
           <w:rPr>
@@ -2405,7 +2407,7 @@
           <w:lang w:eastAsia="id-ID"/>
         </w:rPr>
       </w:pPr>
-      <w:hyperlink w:anchor="_Toc181949996" w:history="1">
+      <w:hyperlink w:anchor="_Toc182157088" w:history="1">
         <w:r>
           <w:rPr>
             <w:rStyle w:val="Hyperlink"/>
@@ -2449,7 +2451,7 @@
             <w:noProof/>
             <w:webHidden/>
           </w:rPr>
-          <w:instrText xml:space="preserve"> PAGEREF _Toc181949996 \h </w:instrText>
+          <w:instrText xml:space="preserve"> PAGEREF _Toc182157088 \h </w:instrText>
         </w:r>
         <w:r>
           <w:rPr>
@@ -2495,7 +2497,7 @@
           <w:lang w:eastAsia="id-ID"/>
         </w:rPr>
       </w:pPr>
-      <w:hyperlink w:anchor="_Toc181949997" w:history="1">
+      <w:hyperlink w:anchor="_Toc182157089" w:history="1">
         <w:r>
           <w:rPr>
             <w:rStyle w:val="Hyperlink"/>
@@ -2539,7 +2541,7 @@
             <w:noProof/>
             <w:webHidden/>
           </w:rPr>
-          <w:instrText xml:space="preserve"> PAGEREF _Toc181949997 \h </w:instrText>
+          <w:instrText xml:space="preserve"> PAGEREF _Toc182157089 \h </w:instrText>
         </w:r>
         <w:r>
           <w:rPr>
@@ -2585,7 +2587,7 @@
           <w:lang w:eastAsia="id-ID"/>
         </w:rPr>
       </w:pPr>
-      <w:hyperlink w:anchor="_Toc181949998" w:history="1">
+      <w:hyperlink w:anchor="_Toc182157090" w:history="1">
         <w:r>
           <w:rPr>
             <w:rStyle w:val="Hyperlink"/>
@@ -2629,7 +2631,7 @@
             <w:noProof/>
             <w:webHidden/>
           </w:rPr>
-          <w:instrText xml:space="preserve"> PAGEREF _Toc181949998 \h </w:instrText>
+          <w:instrText xml:space="preserve"> PAGEREF _Toc182157090 \h </w:instrText>
         </w:r>
         <w:r>
           <w:rPr>
@@ -2675,7 +2677,7 @@
           <w:lang w:eastAsia="id-ID"/>
         </w:rPr>
       </w:pPr>
-      <w:hyperlink w:anchor="_Toc181949999" w:history="1">
+      <w:hyperlink w:anchor="_Toc182157091" w:history="1">
         <w:r>
           <w:rPr>
             <w:rStyle w:val="Hyperlink"/>
@@ -2719,7 +2721,7 @@
             <w:noProof/>
             <w:webHidden/>
           </w:rPr>
-          <w:instrText xml:space="preserve"> PAGEREF _Toc181949999 \h </w:instrText>
+          <w:instrText xml:space="preserve"> PAGEREF _Toc182157091 \h </w:instrText>
         </w:r>
         <w:r>
           <w:rPr>
@@ -2765,7 +2767,7 @@
           <w:lang w:eastAsia="id-ID"/>
         </w:rPr>
       </w:pPr>
-      <w:hyperlink w:anchor="_Toc181950000" w:history="1">
+      <w:hyperlink w:anchor="_Toc182157092" w:history="1">
         <w:r>
           <w:rPr>
             <w:rStyle w:val="Hyperlink"/>
@@ -2809,7 +2811,7 @@
             <w:noProof/>
             <w:webHidden/>
           </w:rPr>
-          <w:instrText xml:space="preserve"> PAGEREF _Toc181950000 \h </w:instrText>
+          <w:instrText xml:space="preserve"> PAGEREF _Toc182157092 \h </w:instrText>
         </w:r>
         <w:r>
           <w:rPr>
@@ -2855,7 +2857,7 @@
           <w:lang w:eastAsia="id-ID"/>
         </w:rPr>
       </w:pPr>
-      <w:hyperlink w:anchor="_Toc181950001" w:history="1">
+      <w:hyperlink w:anchor="_Toc182157093" w:history="1">
         <w:r>
           <w:rPr>
             <w:rStyle w:val="Hyperlink"/>
@@ -2899,7 +2901,7 @@
             <w:noProof/>
             <w:webHidden/>
           </w:rPr>
-          <w:instrText xml:space="preserve"> PAGEREF _Toc181950001 \h </w:instrText>
+          <w:instrText xml:space="preserve"> PAGEREF _Toc182157093 \h </w:instrText>
         </w:r>
         <w:r>
           <w:rPr>
@@ -2945,7 +2947,7 @@
           <w:lang w:eastAsia="id-ID"/>
         </w:rPr>
       </w:pPr>
-      <w:hyperlink w:anchor="_Toc181950002" w:history="1">
+      <w:hyperlink w:anchor="_Toc182157094" w:history="1">
         <w:r>
           <w:rPr>
             <w:rStyle w:val="Hyperlink"/>
@@ -2989,7 +2991,7 @@
             <w:noProof/>
             <w:webHidden/>
           </w:rPr>
-          <w:instrText xml:space="preserve"> PAGEREF _Toc181950002 \h </w:instrText>
+          <w:instrText xml:space="preserve"> PAGEREF _Toc182157094 \h </w:instrText>
         </w:r>
         <w:r>
           <w:rPr>
@@ -3035,7 +3037,7 @@
           <w:lang w:eastAsia="id-ID"/>
         </w:rPr>
       </w:pPr>
-      <w:hyperlink w:anchor="_Toc181950003" w:history="1">
+      <w:hyperlink w:anchor="_Toc182157095" w:history="1">
         <w:r>
           <w:rPr>
             <w:rStyle w:val="Hyperlink"/>
@@ -3079,7 +3081,7 @@
             <w:noProof/>
             <w:webHidden/>
           </w:rPr>
-          <w:instrText xml:space="preserve"> PAGEREF _Toc181950003 \h </w:instrText>
+          <w:instrText xml:space="preserve"> PAGEREF _Toc182157095 \h </w:instrText>
         </w:r>
         <w:r>
           <w:rPr>
@@ -3125,7 +3127,7 @@
           <w:lang w:eastAsia="id-ID"/>
         </w:rPr>
       </w:pPr>
-      <w:hyperlink w:anchor="_Toc181950004" w:history="1">
+      <w:hyperlink w:anchor="_Toc182157096" w:history="1">
         <w:r>
           <w:rPr>
             <w:rStyle w:val="Hyperlink"/>
@@ -3169,7 +3171,7 @@
             <w:noProof/>
             <w:webHidden/>
           </w:rPr>
-          <w:instrText xml:space="preserve"> PAGEREF _Toc181950004 \h </w:instrText>
+          <w:instrText xml:space="preserve"> PAGEREF _Toc182157096 \h </w:instrText>
         </w:r>
         <w:r>
           <w:rPr>
@@ -3215,7 +3217,7 @@
           <w:lang w:eastAsia="id-ID"/>
         </w:rPr>
       </w:pPr>
-      <w:hyperlink w:anchor="_Toc181950005" w:history="1">
+      <w:hyperlink w:anchor="_Toc182157097" w:history="1">
         <w:r>
           <w:rPr>
             <w:rStyle w:val="Hyperlink"/>
@@ -3259,7 +3261,7 @@
             <w:noProof/>
             <w:webHidden/>
           </w:rPr>
-          <w:instrText xml:space="preserve"> PAGEREF _Toc181950005 \h </w:instrText>
+          <w:instrText xml:space="preserve"> PAGEREF _Toc182157097 \h </w:instrText>
         </w:r>
         <w:r>
           <w:rPr>
@@ -3304,7 +3306,7 @@
           <w:lang w:eastAsia="id-ID"/>
         </w:rPr>
       </w:pPr>
-      <w:hyperlink w:anchor="_Toc181950006" w:history="1">
+      <w:hyperlink w:anchor="_Toc182157098" w:history="1">
         <w:r>
           <w:rPr>
             <w:rStyle w:val="Hyperlink"/>
@@ -3331,7 +3333,7 @@
             <w:noProof/>
             <w:webHidden/>
           </w:rPr>
-          <w:instrText xml:space="preserve"> PAGEREF _Toc181950006 \h </w:instrText>
+          <w:instrText xml:space="preserve"> PAGEREF _Toc182157098 \h </w:instrText>
         </w:r>
         <w:r>
           <w:rPr>
@@ -3377,7 +3379,7 @@
           <w:lang w:eastAsia="id-ID"/>
         </w:rPr>
       </w:pPr>
-      <w:hyperlink w:anchor="_Toc181950007" w:history="1">
+      <w:hyperlink w:anchor="_Toc182157099" w:history="1">
         <w:r>
           <w:rPr>
             <w:rStyle w:val="Hyperlink"/>
@@ -3421,7 +3423,7 @@
             <w:noProof/>
             <w:webHidden/>
           </w:rPr>
-          <w:instrText xml:space="preserve"> PAGEREF _Toc181950007 \h </w:instrText>
+          <w:instrText xml:space="preserve"> PAGEREF _Toc182157099 \h </w:instrText>
         </w:r>
         <w:r>
           <w:rPr>
@@ -3467,7 +3469,7 @@
           <w:lang w:eastAsia="id-ID"/>
         </w:rPr>
       </w:pPr>
-      <w:hyperlink w:anchor="_Toc181950008" w:history="1">
+      <w:hyperlink w:anchor="_Toc182157100" w:history="1">
         <w:r>
           <w:rPr>
             <w:rStyle w:val="Hyperlink"/>
@@ -3511,7 +3513,7 @@
             <w:noProof/>
             <w:webHidden/>
           </w:rPr>
-          <w:instrText xml:space="preserve"> PAGEREF _Toc181950008 \h </w:instrText>
+          <w:instrText xml:space="preserve"> PAGEREF _Toc182157100 \h </w:instrText>
         </w:r>
         <w:r>
           <w:rPr>
@@ -3557,7 +3559,7 @@
           <w:lang w:eastAsia="id-ID"/>
         </w:rPr>
       </w:pPr>
-      <w:hyperlink w:anchor="_Toc181950009" w:history="1">
+      <w:hyperlink w:anchor="_Toc182157101" w:history="1">
         <w:r>
           <w:rPr>
             <w:rStyle w:val="Hyperlink"/>
@@ -3601,7 +3603,7 @@
             <w:noProof/>
             <w:webHidden/>
           </w:rPr>
-          <w:instrText xml:space="preserve"> PAGEREF _Toc181950009 \h </w:instrText>
+          <w:instrText xml:space="preserve"> PAGEREF _Toc182157101 \h </w:instrText>
         </w:r>
         <w:r>
           <w:rPr>
@@ -3647,7 +3649,7 @@
           <w:lang w:eastAsia="id-ID"/>
         </w:rPr>
       </w:pPr>
-      <w:hyperlink w:anchor="_Toc181950010" w:history="1">
+      <w:hyperlink w:anchor="_Toc182157102" w:history="1">
         <w:r>
           <w:rPr>
             <w:rStyle w:val="Hyperlink"/>
@@ -3691,7 +3693,7 @@
             <w:noProof/>
             <w:webHidden/>
           </w:rPr>
-          <w:instrText xml:space="preserve"> PAGEREF _Toc181950010 \h </w:instrText>
+          <w:instrText xml:space="preserve"> PAGEREF _Toc182157102 \h </w:instrText>
         </w:r>
         <w:r>
           <w:rPr>
@@ -3737,7 +3739,7 @@
           <w:lang w:eastAsia="id-ID"/>
         </w:rPr>
       </w:pPr>
-      <w:hyperlink w:anchor="_Toc181950011" w:history="1">
+      <w:hyperlink w:anchor="_Toc182157103" w:history="1">
         <w:r>
           <w:rPr>
             <w:rStyle w:val="Hyperlink"/>
@@ -3781,7 +3783,7 @@
             <w:noProof/>
             <w:webHidden/>
           </w:rPr>
-          <w:instrText xml:space="preserve"> PAGEREF _Toc181950011 \h </w:instrText>
+          <w:instrText xml:space="preserve"> PAGEREF _Toc182157103 \h </w:instrText>
         </w:r>
         <w:r>
           <w:rPr>
@@ -3827,7 +3829,7 @@
           <w:lang w:eastAsia="id-ID"/>
         </w:rPr>
       </w:pPr>
-      <w:hyperlink w:anchor="_Toc181950012" w:history="1">
+      <w:hyperlink w:anchor="_Toc182157104" w:history="1">
         <w:r>
           <w:rPr>
             <w:rStyle w:val="Hyperlink"/>
@@ -3871,7 +3873,7 @@
             <w:noProof/>
             <w:webHidden/>
           </w:rPr>
-          <w:instrText xml:space="preserve"> PAGEREF _Toc181950012 \h </w:instrText>
+          <w:instrText xml:space="preserve"> PAGEREF _Toc182157104 \h </w:instrText>
         </w:r>
         <w:r>
           <w:rPr>
@@ -3917,7 +3919,7 @@
           <w:lang w:eastAsia="id-ID"/>
         </w:rPr>
       </w:pPr>
-      <w:hyperlink w:anchor="_Toc181950013" w:history="1">
+      <w:hyperlink w:anchor="_Toc182157105" w:history="1">
         <w:r>
           <w:rPr>
             <w:rStyle w:val="Hyperlink"/>
@@ -3961,7 +3963,7 @@
             <w:noProof/>
             <w:webHidden/>
           </w:rPr>
-          <w:instrText xml:space="preserve"> PAGEREF _Toc181950013 \h </w:instrText>
+          <w:instrText xml:space="preserve"> PAGEREF _Toc182157105 \h </w:instrText>
         </w:r>
         <w:r>
           <w:rPr>
@@ -4007,7 +4009,7 @@
           <w:lang w:eastAsia="id-ID"/>
         </w:rPr>
       </w:pPr>
-      <w:hyperlink w:anchor="_Toc181950014" w:history="1">
+      <w:hyperlink w:anchor="_Toc182157106" w:history="1">
         <w:r>
           <w:rPr>
             <w:rStyle w:val="Hyperlink"/>
@@ -4051,7 +4053,7 @@
             <w:noProof/>
             <w:webHidden/>
           </w:rPr>
-          <w:instrText xml:space="preserve"> PAGEREF _Toc181950014 \h </w:instrText>
+          <w:instrText xml:space="preserve"> PAGEREF _Toc182157106 \h </w:instrText>
         </w:r>
         <w:r>
           <w:rPr>
@@ -4097,7 +4099,7 @@
           <w:lang w:eastAsia="id-ID"/>
         </w:rPr>
       </w:pPr>
-      <w:hyperlink w:anchor="_Toc181950015" w:history="1">
+      <w:hyperlink w:anchor="_Toc182157107" w:history="1">
         <w:r>
           <w:rPr>
             <w:rStyle w:val="Hyperlink"/>
@@ -4124,7 +4126,7 @@
             <w:noProof/>
             <w:webHidden/>
           </w:rPr>
-          <w:instrText xml:space="preserve"> PAGEREF _Toc181950015 \h </w:instrText>
+          <w:instrText xml:space="preserve"> PAGEREF _Toc182157107 \h </w:instrText>
         </w:r>
         <w:r>
           <w:rPr>
@@ -4169,7 +4171,7 @@
           <w:lang w:eastAsia="id-ID"/>
         </w:rPr>
       </w:pPr>
-      <w:hyperlink w:anchor="_Toc181950016" w:history="1">
+      <w:hyperlink w:anchor="_Toc182157108" w:history="1">
         <w:r>
           <w:rPr>
             <w:rStyle w:val="Hyperlink"/>
@@ -4196,7 +4198,7 @@
             <w:noProof/>
             <w:webHidden/>
           </w:rPr>
-          <w:instrText xml:space="preserve"> PAGEREF _Toc181950016 \h </w:instrText>
+          <w:instrText xml:space="preserve"> PAGEREF _Toc182157108 \h </w:instrText>
         </w:r>
         <w:r>
           <w:rPr>
@@ -4242,7 +4244,7 @@
           <w:lang w:eastAsia="id-ID"/>
         </w:rPr>
       </w:pPr>
-      <w:hyperlink w:anchor="_Toc181950017" w:history="1">
+      <w:hyperlink w:anchor="_Toc182157109" w:history="1">
         <w:r>
           <w:rPr>
             <w:rStyle w:val="Hyperlink"/>
@@ -4286,7 +4288,7 @@
             <w:noProof/>
             <w:webHidden/>
           </w:rPr>
-          <w:instrText xml:space="preserve"> PAGEREF _Toc181950017 \h </w:instrText>
+          <w:instrText xml:space="preserve"> PAGEREF _Toc182157109 \h </w:instrText>
         </w:r>
         <w:r>
           <w:rPr>
@@ -4332,7 +4334,7 @@
           <w:lang w:eastAsia="id-ID"/>
         </w:rPr>
       </w:pPr>
-      <w:hyperlink w:anchor="_Toc181950018" w:history="1">
+      <w:hyperlink w:anchor="_Toc182157110" w:history="1">
         <w:r>
           <w:rPr>
             <w:rStyle w:val="Hyperlink"/>
@@ -4408,7 +4410,7 @@
             <w:noProof/>
             <w:webHidden/>
           </w:rPr>
-          <w:instrText xml:space="preserve"> PAGEREF _Toc181950018 \h </w:instrText>
+          <w:instrText xml:space="preserve"> PAGEREF _Toc182157110 \h </w:instrText>
         </w:r>
         <w:r>
           <w:rPr>
@@ -4454,7 +4456,7 @@
           <w:lang w:eastAsia="id-ID"/>
         </w:rPr>
       </w:pPr>
-      <w:hyperlink w:anchor="_Toc181950019" w:history="1">
+      <w:hyperlink w:anchor="_Toc182157111" w:history="1">
         <w:r>
           <w:rPr>
             <w:rStyle w:val="Hyperlink"/>
@@ -4530,7 +4532,7 @@
             <w:noProof/>
             <w:webHidden/>
           </w:rPr>
-          <w:instrText xml:space="preserve"> PAGEREF _Toc181950019 \h </w:instrText>
+          <w:instrText xml:space="preserve"> PAGEREF _Toc182157111 \h </w:instrText>
         </w:r>
         <w:r>
           <w:rPr>
@@ -4575,7 +4577,7 @@
           <w:lang w:eastAsia="id-ID"/>
         </w:rPr>
       </w:pPr>
-      <w:hyperlink w:anchor="_Toc181950020" w:history="1">
+      <w:hyperlink w:anchor="_Toc182157112" w:history="1">
         <w:r>
           <w:rPr>
             <w:rStyle w:val="Hyperlink"/>
@@ -4602,7 +4604,7 @@
             <w:noProof/>
             <w:webHidden/>
           </w:rPr>
-          <w:instrText xml:space="preserve"> PAGEREF _Toc181950020 \h </w:instrText>
+          <w:instrText xml:space="preserve"> PAGEREF _Toc182157112 \h </w:instrText>
         </w:r>
         <w:r>
           <w:rPr>
@@ -4648,7 +4650,7 @@
           <w:lang w:eastAsia="id-ID"/>
         </w:rPr>
       </w:pPr>
-      <w:hyperlink w:anchor="_Toc181950021" w:history="1">
+      <w:hyperlink w:anchor="_Toc182157113" w:history="1">
         <w:r>
           <w:rPr>
             <w:rStyle w:val="Hyperlink"/>
@@ -4701,7 +4703,7 @@
             <w:noProof/>
             <w:webHidden/>
           </w:rPr>
-          <w:instrText xml:space="preserve"> PAGEREF _Toc181950021 \h </w:instrText>
+          <w:instrText xml:space="preserve"> PAGEREF _Toc182157113 \h </w:instrText>
         </w:r>
         <w:r>
           <w:rPr>
@@ -4747,7 +4749,7 @@
           <w:lang w:eastAsia="id-ID"/>
         </w:rPr>
       </w:pPr>
-      <w:hyperlink w:anchor="_Toc181950022" w:history="1">
+      <w:hyperlink w:anchor="_Toc182157114" w:history="1">
         <w:r>
           <w:rPr>
             <w:rStyle w:val="Hyperlink"/>
@@ -4800,7 +4802,7 @@
             <w:noProof/>
             <w:webHidden/>
           </w:rPr>
-          <w:instrText xml:space="preserve"> PAGEREF _Toc181950022 \h </w:instrText>
+          <w:instrText xml:space="preserve"> PAGEREF _Toc182157114 \h </w:instrText>
         </w:r>
         <w:r>
           <w:rPr>
@@ -4846,7 +4848,7 @@
           <w:lang w:eastAsia="id-ID"/>
         </w:rPr>
       </w:pPr>
-      <w:hyperlink w:anchor="_Toc181950023" w:history="1">
+      <w:hyperlink w:anchor="_Toc182157115" w:history="1">
         <w:r>
           <w:rPr>
             <w:rStyle w:val="Hyperlink"/>
@@ -4873,7 +4875,7 @@
             <w:noProof/>
             <w:webHidden/>
           </w:rPr>
-          <w:instrText xml:space="preserve"> PAGEREF _Toc181950023 \h </w:instrText>
+          <w:instrText xml:space="preserve"> PAGEREF _Toc182157115 \h </w:instrText>
         </w:r>
         <w:r>
           <w:rPr>
@@ -4918,7 +4920,7 @@
           <w:lang w:eastAsia="id-ID"/>
         </w:rPr>
       </w:pPr>
-      <w:hyperlink w:anchor="_Toc181950024" w:history="1">
+      <w:hyperlink w:anchor="_Toc182157116" w:history="1">
         <w:r>
           <w:rPr>
             <w:rStyle w:val="Hyperlink"/>
@@ -4945,7 +4947,7 @@
             <w:noProof/>
             <w:webHidden/>
           </w:rPr>
-          <w:instrText xml:space="preserve"> PAGEREF _Toc181950024 \h </w:instrText>
+          <w:instrText xml:space="preserve"> PAGEREF _Toc182157116 \h </w:instrText>
         </w:r>
         <w:r>
           <w:rPr>
@@ -4990,7 +4992,7 @@
           <w:lang w:eastAsia="id-ID"/>
         </w:rPr>
       </w:pPr>
-      <w:hyperlink w:anchor="_Toc181950025" w:history="1">
+      <w:hyperlink w:anchor="_Toc182157117" w:history="1">
         <w:r>
           <w:rPr>
             <w:rStyle w:val="Hyperlink"/>
@@ -5017,7 +5019,7 @@
             <w:noProof/>
             <w:webHidden/>
           </w:rPr>
-          <w:instrText xml:space="preserve"> PAGEREF _Toc181950025 \h </w:instrText>
+          <w:instrText xml:space="preserve"> PAGEREF _Toc182157117 \h </w:instrText>
         </w:r>
         <w:r>
           <w:rPr>
@@ -5062,13 +5064,13 @@
           <w:lang w:eastAsia="id-ID"/>
         </w:rPr>
       </w:pPr>
-      <w:hyperlink w:anchor="_Toc181950026" w:history="1">
+      <w:hyperlink w:anchor="_Toc182157118" w:history="1">
         <w:r>
           <w:rPr>
             <w:rStyle w:val="Hyperlink"/>
             <w:noProof/>
           </w:rPr>
-          <w:t>Link Video Presentasi</w:t>
+          <w:t>Link Folder</w:t>
         </w:r>
         <w:r>
           <w:rPr>
@@ -5089,7 +5091,7 @@
             <w:noProof/>
             <w:webHidden/>
           </w:rPr>
-          <w:instrText xml:space="preserve"> PAGEREF _Toc181950026 \h </w:instrText>
+          <w:instrText xml:space="preserve"> PAGEREF _Toc182157118 \h </w:instrText>
         </w:r>
         <w:r>
           <w:rPr>
@@ -5134,7 +5136,7 @@
           <w:lang w:eastAsia="id-ID"/>
         </w:rPr>
       </w:pPr>
-      <w:hyperlink w:anchor="_Toc181950027" w:history="1">
+      <w:hyperlink w:anchor="_Toc182157119" w:history="1">
         <w:r>
           <w:rPr>
             <w:rStyle w:val="Hyperlink"/>
@@ -5161,7 +5163,7 @@
             <w:noProof/>
             <w:webHidden/>
           </w:rPr>
-          <w:instrText xml:space="preserve"> PAGEREF _Toc181950027 \h </w:instrText>
+          <w:instrText xml:space="preserve"> PAGEREF _Toc182157119 \h </w:instrText>
         </w:r>
         <w:r>
           <w:rPr>
@@ -5206,7 +5208,7 @@
           <w:lang w:eastAsia="id-ID"/>
         </w:rPr>
       </w:pPr>
-      <w:hyperlink w:anchor="_Toc181950028" w:history="1">
+      <w:hyperlink w:anchor="_Toc182157120" w:history="1">
         <w:r>
           <w:rPr>
             <w:rStyle w:val="Hyperlink"/>
@@ -5233,7 +5235,7 @@
             <w:noProof/>
             <w:webHidden/>
           </w:rPr>
-          <w:instrText xml:space="preserve"> PAGEREF _Toc181950028 \h </w:instrText>
+          <w:instrText xml:space="preserve"> PAGEREF _Toc182157120 \h </w:instrText>
         </w:r>
         <w:r>
           <w:rPr>
@@ -5285,22 +5287,22 @@
       <w:pPr>
         <w:pStyle w:val="Heading1"/>
       </w:pPr>
-      <w:bookmarkStart w:id="15" w:name="_Toc181949974"/>
+      <w:bookmarkStart w:id="16" w:name="_Toc182157066"/>
       <w:r>
         <w:lastRenderedPageBreak/>
         <w:t>PENDAHULUAN</w:t>
       </w:r>
-      <w:bookmarkEnd w:id="15"/>
+      <w:bookmarkEnd w:id="16"/>
     </w:p>
     <w:p>
       <w:pPr>
         <w:pStyle w:val="Heading2"/>
       </w:pPr>
-      <w:bookmarkStart w:id="16" w:name="_Toc181949975"/>
+      <w:bookmarkStart w:id="17" w:name="_Toc182157067"/>
       <w:r>
         <w:t>Latar Belakang</w:t>
       </w:r>
-      <w:bookmarkEnd w:id="16"/>
+      <w:bookmarkEnd w:id="17"/>
     </w:p>
     <w:p>
       <w:pPr>
@@ -5360,11 +5362,11 @@
       <w:pPr>
         <w:pStyle w:val="Heading2"/>
       </w:pPr>
-      <w:bookmarkStart w:id="17" w:name="_Toc181949976"/>
+      <w:bookmarkStart w:id="18" w:name="_Toc182157068"/>
       <w:r>
         <w:t>Tujuan</w:t>
       </w:r>
-      <w:bookmarkEnd w:id="17"/>
+      <w:bookmarkEnd w:id="18"/>
     </w:p>
     <w:p>
       <w:pPr>
@@ -5446,22 +5448,22 @@
       <w:pPr>
         <w:pStyle w:val="Heading1"/>
       </w:pPr>
-      <w:bookmarkStart w:id="18" w:name="_Toc181949977"/>
+      <w:bookmarkStart w:id="19" w:name="_Toc182157069"/>
       <w:r>
         <w:lastRenderedPageBreak/>
         <w:t>PEMBAHASAN</w:t>
       </w:r>
-      <w:bookmarkEnd w:id="18"/>
+      <w:bookmarkEnd w:id="19"/>
     </w:p>
     <w:p>
       <w:pPr>
         <w:pStyle w:val="Heading2"/>
       </w:pPr>
-      <w:bookmarkStart w:id="19" w:name="_Toc181949978"/>
+      <w:bookmarkStart w:id="20" w:name="_Toc182157070"/>
       <w:r>
         <w:t>Detail Dataset</w:t>
       </w:r>
-      <w:bookmarkEnd w:id="19"/>
+      <w:bookmarkEnd w:id="20"/>
     </w:p>
     <w:p>
       <w:pPr>
@@ -5495,24 +5497,24 @@
       <w:pPr>
         <w:pStyle w:val="Heading3"/>
       </w:pPr>
-      <w:bookmarkStart w:id="20" w:name="_Toc181949979"/>
+      <w:bookmarkStart w:id="21" w:name="_Toc182157071"/>
       <w:r>
         <w:t xml:space="preserve">Prediksi </w:t>
       </w:r>
       <w:r>
         <w:t>Stres</w:t>
       </w:r>
-      <w:bookmarkEnd w:id="20"/>
+      <w:bookmarkEnd w:id="21"/>
     </w:p>
     <w:p>
       <w:pPr>
         <w:pStyle w:val="Heading4"/>
       </w:pPr>
-      <w:bookmarkStart w:id="21" w:name="_Toc181949980"/>
+      <w:bookmarkStart w:id="22" w:name="_Toc182157072"/>
       <w:r>
         <w:t>Sumber Dataset</w:t>
       </w:r>
-      <w:bookmarkEnd w:id="21"/>
+      <w:bookmarkEnd w:id="22"/>
     </w:p>
     <w:p>
       <w:pPr>
@@ -5534,11 +5536,11 @@
       <w:pPr>
         <w:pStyle w:val="Heading4"/>
       </w:pPr>
-      <w:bookmarkStart w:id="22" w:name="_Toc181949981"/>
+      <w:bookmarkStart w:id="23" w:name="_Toc182157073"/>
       <w:r>
         <w:t>Fitur Independen (x)</w:t>
       </w:r>
-      <w:bookmarkEnd w:id="22"/>
+      <w:bookmarkEnd w:id="23"/>
     </w:p>
     <w:tbl>
       <w:tblPr>
@@ -6468,11 +6470,11 @@
       <w:pPr>
         <w:pStyle w:val="Heading4"/>
       </w:pPr>
-      <w:bookmarkStart w:id="23" w:name="_Toc181949982"/>
+      <w:bookmarkStart w:id="24" w:name="_Toc182157074"/>
       <w:r>
         <w:t>Fitur Dependen (y)</w:t>
       </w:r>
-      <w:bookmarkEnd w:id="23"/>
+      <w:bookmarkEnd w:id="24"/>
     </w:p>
     <w:p>
       <w:pPr>
@@ -6524,11 +6526,11 @@
       <w:pPr>
         <w:pStyle w:val="Heading4"/>
       </w:pPr>
-      <w:bookmarkStart w:id="24" w:name="_Toc181949983"/>
+      <w:bookmarkStart w:id="25" w:name="_Toc182157075"/>
       <w:r>
         <w:t>Ukuran Dataset</w:t>
       </w:r>
-      <w:bookmarkEnd w:id="24"/>
+      <w:bookmarkEnd w:id="25"/>
     </w:p>
     <w:p>
       <w:pPr>
@@ -6557,11 +6559,11 @@
       <w:pPr>
         <w:pStyle w:val="Heading4"/>
       </w:pPr>
-      <w:bookmarkStart w:id="25" w:name="_Toc181949984"/>
+      <w:bookmarkStart w:id="26" w:name="_Toc182157076"/>
       <w:r>
         <w:t>Preview Dataset</w:t>
       </w:r>
-      <w:bookmarkEnd w:id="25"/>
+      <w:bookmarkEnd w:id="26"/>
     </w:p>
     <w:p>
       <w:pPr>
@@ -6612,21 +6614,21 @@
       <w:pPr>
         <w:pStyle w:val="Heading3"/>
       </w:pPr>
-      <w:bookmarkStart w:id="26" w:name="_Toc181949985"/>
+      <w:bookmarkStart w:id="27" w:name="_Toc182157077"/>
       <w:r>
         <w:t>Analisis Sentimen Kesehatan Mental</w:t>
       </w:r>
-      <w:bookmarkEnd w:id="26"/>
+      <w:bookmarkEnd w:id="27"/>
     </w:p>
     <w:p>
       <w:pPr>
         <w:pStyle w:val="Heading4"/>
       </w:pPr>
-      <w:bookmarkStart w:id="27" w:name="_Toc181949986"/>
+      <w:bookmarkStart w:id="28" w:name="_Toc182157078"/>
       <w:r>
         <w:t>Sumber Dataset</w:t>
       </w:r>
-      <w:bookmarkEnd w:id="27"/>
+      <w:bookmarkEnd w:id="28"/>
     </w:p>
     <w:p>
       <w:pPr>
@@ -6648,11 +6650,11 @@
       <w:pPr>
         <w:pStyle w:val="Heading4"/>
       </w:pPr>
-      <w:bookmarkStart w:id="28" w:name="_Toc181949987"/>
+      <w:bookmarkStart w:id="29" w:name="_Toc182157079"/>
       <w:r>
         <w:t>Fitur Independen (x)</w:t>
       </w:r>
-      <w:bookmarkEnd w:id="28"/>
+      <w:bookmarkEnd w:id="29"/>
     </w:p>
     <w:p>
       <w:pPr>
@@ -6680,11 +6682,11 @@
       <w:pPr>
         <w:pStyle w:val="Heading4"/>
       </w:pPr>
-      <w:bookmarkStart w:id="29" w:name="_Toc181949988"/>
+      <w:bookmarkStart w:id="30" w:name="_Toc182157080"/>
       <w:r>
         <w:t>Fitur Dependen (y)</w:t>
       </w:r>
-      <w:bookmarkEnd w:id="29"/>
+      <w:bookmarkEnd w:id="30"/>
     </w:p>
     <w:p>
       <w:pPr>
@@ -6736,11 +6738,11 @@
       <w:pPr>
         <w:pStyle w:val="Heading4"/>
       </w:pPr>
-      <w:bookmarkStart w:id="30" w:name="_Toc181949989"/>
+      <w:bookmarkStart w:id="31" w:name="_Toc182157081"/>
       <w:r>
         <w:t>Ukuran Dataset</w:t>
       </w:r>
-      <w:bookmarkEnd w:id="30"/>
+      <w:bookmarkEnd w:id="31"/>
     </w:p>
     <w:p>
       <w:pPr>
@@ -6779,11 +6781,11 @@
       <w:pPr>
         <w:pStyle w:val="Heading4"/>
       </w:pPr>
-      <w:bookmarkStart w:id="31" w:name="_Toc181949990"/>
+      <w:bookmarkStart w:id="32" w:name="_Toc182157082"/>
       <w:r>
         <w:t>Preview Dataset</w:t>
       </w:r>
-      <w:bookmarkEnd w:id="31"/>
+      <w:bookmarkEnd w:id="32"/>
     </w:p>
     <w:p>
       <w:pPr>
@@ -6794,7 +6796,7 @@
           <w:noProof/>
         </w:rPr>
         <w:drawing>
-          <wp:inline distT="0" distB="0" distL="0" distR="0" wp14:anchorId="23FB710F" wp14:editId="4E0CE6AD">
+          <wp:inline distT="0" distB="0" distL="0" distR="0" wp14:anchorId="23FB710F" wp14:editId="5C2B7566">
             <wp:extent cx="3024000" cy="1457390"/>
             <wp:effectExtent l="0" t="0" r="5080" b="9525"/>
             <wp:docPr id="38709476" name="Picture 1"/>
@@ -6834,7 +6836,7 @@
       <w:pPr>
         <w:pStyle w:val="Heading2"/>
       </w:pPr>
-      <w:bookmarkStart w:id="32" w:name="_Toc181949991"/>
+      <w:bookmarkStart w:id="33" w:name="_Toc182157083"/>
       <w:r>
         <w:lastRenderedPageBreak/>
         <w:t>Preprocessing</w:t>
@@ -6848,7 +6850,7 @@
       <w:r>
         <w:t xml:space="preserve"> Split</w:t>
       </w:r>
-      <w:bookmarkEnd w:id="32"/>
+      <w:bookmarkEnd w:id="33"/>
     </w:p>
     <w:p>
       <w:pPr>
@@ -6858,24 +6860,24 @@
           <w:numId w:val="7"/>
         </w:numPr>
       </w:pPr>
-      <w:bookmarkStart w:id="33" w:name="_Toc181949992"/>
+      <w:bookmarkStart w:id="34" w:name="_Toc182157084"/>
       <w:r>
         <w:t xml:space="preserve">Prediksi </w:t>
       </w:r>
       <w:r>
         <w:t>Stres</w:t>
       </w:r>
-      <w:bookmarkEnd w:id="33"/>
+      <w:bookmarkEnd w:id="34"/>
     </w:p>
     <w:p>
       <w:pPr>
         <w:pStyle w:val="Heading4"/>
       </w:pPr>
-      <w:bookmarkStart w:id="34" w:name="_Toc181949993"/>
+      <w:bookmarkStart w:id="35" w:name="_Toc182157085"/>
       <w:r>
         <w:t>Data Cleaning</w:t>
       </w:r>
-      <w:bookmarkEnd w:id="34"/>
+      <w:bookmarkEnd w:id="35"/>
     </w:p>
     <w:p>
       <w:pPr>
@@ -7407,7 +7409,7 @@
       <w:pPr>
         <w:pStyle w:val="Heading4"/>
       </w:pPr>
-      <w:bookmarkStart w:id="35" w:name="_Toc181949994"/>
+      <w:bookmarkStart w:id="36" w:name="_Toc182157086"/>
       <w:r>
         <w:t xml:space="preserve">Feature </w:t>
       </w:r>
@@ -7417,7 +7419,7 @@
       <w:r>
         <w:t>Encoding</w:t>
       </w:r>
-      <w:bookmarkEnd w:id="35"/>
+      <w:bookmarkEnd w:id="36"/>
     </w:p>
     <w:p>
       <w:pPr>
@@ -7698,11 +7700,11 @@
       <w:pPr>
         <w:pStyle w:val="Heading4"/>
       </w:pPr>
-      <w:bookmarkStart w:id="36" w:name="_Toc181949995"/>
+      <w:bookmarkStart w:id="37" w:name="_Toc182157087"/>
       <w:r>
         <w:t>Feature Selection</w:t>
       </w:r>
-      <w:bookmarkEnd w:id="36"/>
+      <w:bookmarkEnd w:id="37"/>
     </w:p>
     <w:p>
       <w:pPr>
@@ -8361,11 +8363,11 @@
       <w:pPr>
         <w:pStyle w:val="Heading4"/>
       </w:pPr>
-      <w:bookmarkStart w:id="37" w:name="_Toc181949996"/>
+      <w:bookmarkStart w:id="38" w:name="_Toc182157088"/>
       <w:r>
         <w:t>Train-Test Splitting</w:t>
       </w:r>
-      <w:bookmarkEnd w:id="37"/>
+      <w:bookmarkEnd w:id="38"/>
     </w:p>
     <w:p>
       <w:pPr>
@@ -8471,21 +8473,21 @@
       <w:pPr>
         <w:pStyle w:val="Heading3"/>
       </w:pPr>
-      <w:bookmarkStart w:id="38" w:name="_Toc181949997"/>
+      <w:bookmarkStart w:id="39" w:name="_Toc182157089"/>
       <w:r>
         <w:t>Analisis Sentimen</w:t>
       </w:r>
-      <w:bookmarkEnd w:id="38"/>
+      <w:bookmarkEnd w:id="39"/>
     </w:p>
     <w:p>
       <w:pPr>
         <w:pStyle w:val="Heading4"/>
       </w:pPr>
-      <w:bookmarkStart w:id="39" w:name="_Toc181949998"/>
+      <w:bookmarkStart w:id="40" w:name="_Toc182157090"/>
       <w:r>
         <w:t>Data Cleaning</w:t>
       </w:r>
-      <w:bookmarkEnd w:id="39"/>
+      <w:bookmarkEnd w:id="40"/>
     </w:p>
     <w:p>
       <w:pPr>
@@ -8750,7 +8752,7 @@
       <w:pPr>
         <w:pStyle w:val="Heading4"/>
       </w:pPr>
-      <w:bookmarkStart w:id="40" w:name="_Toc181949999"/>
+      <w:bookmarkStart w:id="41" w:name="_Toc182157091"/>
       <w:r>
         <w:t xml:space="preserve">Data </w:t>
       </w:r>
@@ -8760,7 +8762,7 @@
       <w:r>
         <w:t>alancing</w:t>
       </w:r>
-      <w:bookmarkEnd w:id="40"/>
+      <w:bookmarkEnd w:id="41"/>
     </w:p>
     <w:p>
       <w:pPr>
@@ -9108,7 +9110,7 @@
       <w:pPr>
         <w:pStyle w:val="Heading4"/>
       </w:pPr>
-      <w:bookmarkStart w:id="41" w:name="_Toc181950000"/>
+      <w:bookmarkStart w:id="42" w:name="_Toc182157092"/>
       <w:r>
         <w:lastRenderedPageBreak/>
         <w:t>Label</w:t>
@@ -9116,7 +9118,7 @@
       <w:r>
         <w:t xml:space="preserve"> Encoding</w:t>
       </w:r>
-      <w:bookmarkEnd w:id="41"/>
+      <w:bookmarkEnd w:id="42"/>
     </w:p>
     <w:p>
       <w:pPr>
@@ -9273,11 +9275,11 @@
       <w:pPr>
         <w:pStyle w:val="Heading4"/>
       </w:pPr>
-      <w:bookmarkStart w:id="42" w:name="_Toc181950001"/>
+      <w:bookmarkStart w:id="43" w:name="_Toc182157093"/>
       <w:r>
         <w:t>Feature Selection and Lower Casing</w:t>
       </w:r>
-      <w:bookmarkEnd w:id="42"/>
+      <w:bookmarkEnd w:id="43"/>
     </w:p>
     <w:p>
       <w:pPr>
@@ -9382,6 +9384,9 @@
         <w:jc w:val="center"/>
       </w:pPr>
       <w:r>
+        <w:rPr>
+          <w:noProof/>
+        </w:rPr>
         <w:drawing>
           <wp:inline distT="0" distB="0" distL="0" distR="0" wp14:anchorId="15A51183" wp14:editId="5B83B308">
             <wp:extent cx="3492000" cy="362127"/>
@@ -9423,11 +9428,11 @@
       <w:pPr>
         <w:pStyle w:val="Heading4"/>
       </w:pPr>
-      <w:bookmarkStart w:id="43" w:name="_Toc181950002"/>
+      <w:bookmarkStart w:id="44" w:name="_Toc182157094"/>
       <w:r>
         <w:t>Train-Test Splitting</w:t>
       </w:r>
-      <w:bookmarkEnd w:id="43"/>
+      <w:bookmarkEnd w:id="44"/>
     </w:p>
     <w:p>
       <w:pPr>
@@ -9635,7 +9640,7 @@
       <w:pPr>
         <w:pStyle w:val="Heading4"/>
       </w:pPr>
-      <w:bookmarkStart w:id="44" w:name="_Toc181950003"/>
+      <w:bookmarkStart w:id="45" w:name="_Toc182157095"/>
       <w:r>
         <w:lastRenderedPageBreak/>
         <w:t>Tokeniz</w:t>
@@ -9643,7 +9648,7 @@
       <w:r>
         <w:t>ation</w:t>
       </w:r>
-      <w:bookmarkEnd w:id="44"/>
+      <w:bookmarkEnd w:id="45"/>
     </w:p>
     <w:p>
       <w:pPr>
@@ -9740,18 +9745,24 @@
         <w:t>vocabulary</w:t>
       </w:r>
       <w:r>
-        <w:t>. Sebagai contoh, kalimat “I fell so happy today” akan ditokenisasi menjadi [2, 15, 1, 37, 8] dimana setiap angka mewakili kata tertentu dalam kamus.</w:t>
+        <w:t>. Sebagai contoh, kalimat “I fe</w:t>
+      </w:r>
+      <w:r>
+        <w:t>e</w:t>
+      </w:r>
+      <w:r>
+        <w:t>l so happy today” akan ditokenisasi menjadi [2, 15, 1, 37, 8] dimana setiap angka mewakili kata tertentu dalam kamus.</w:t>
       </w:r>
     </w:p>
     <w:p>
       <w:pPr>
         <w:pStyle w:val="Heading4"/>
       </w:pPr>
-      <w:bookmarkStart w:id="45" w:name="_Toc181950004"/>
+      <w:bookmarkStart w:id="46" w:name="_Toc182157096"/>
       <w:r>
         <w:t>Pad Sequences</w:t>
       </w:r>
-      <w:bookmarkEnd w:id="45"/>
+      <w:bookmarkEnd w:id="46"/>
     </w:p>
     <w:p>
       <w:pPr>
@@ -9900,11 +9911,11 @@
       <w:pPr>
         <w:pStyle w:val="Heading4"/>
       </w:pPr>
-      <w:bookmarkStart w:id="46" w:name="_Toc181950005"/>
+      <w:bookmarkStart w:id="47" w:name="_Toc182157097"/>
       <w:r>
         <w:t>Batch Data Loading</w:t>
       </w:r>
-      <w:bookmarkEnd w:id="46"/>
+      <w:bookmarkEnd w:id="47"/>
     </w:p>
     <w:p>
       <w:pPr>
@@ -10008,9 +10019,9 @@
           <w:noProof/>
         </w:rPr>
         <w:drawing>
-          <wp:inline distT="0" distB="0" distL="0" distR="0" wp14:anchorId="2B060BBF" wp14:editId="6D716BE3">
+          <wp:inline distT="0" distB="0" distL="0" distR="0" wp14:anchorId="2B060BBF" wp14:editId="36731963">
             <wp:extent cx="4860000" cy="328990"/>
-            <wp:effectExtent l="0" t="0" r="0" b="0"/>
+            <wp:effectExtent l="0" t="0" r="0" b="4445"/>
             <wp:docPr id="71628527" name="Picture 1"/>
             <wp:cNvGraphicFramePr>
               <a:graphicFrameLocks xmlns:a="http://schemas.openxmlformats.org/drawingml/2006/main" noChangeAspect="1"/>
@@ -10063,7 +10074,7 @@
       <w:pPr>
         <w:pStyle w:val="Heading2"/>
       </w:pPr>
-      <w:bookmarkStart w:id="47" w:name="_Toc181950006"/>
+      <w:bookmarkStart w:id="48" w:name="_Toc182157098"/>
       <w:r>
         <w:lastRenderedPageBreak/>
         <w:t>Pemilihan</w:t>
@@ -10080,7 +10091,7 @@
       <w:r>
         <w:t>Model</w:t>
       </w:r>
-      <w:bookmarkEnd w:id="47"/>
+      <w:bookmarkEnd w:id="48"/>
     </w:p>
     <w:p>
       <w:pPr>
@@ -10091,27 +10102,27 @@
         </w:numPr>
         <w:ind w:left="851" w:hanging="425"/>
       </w:pPr>
-      <w:bookmarkStart w:id="48" w:name="_Toc181950007"/>
+      <w:bookmarkStart w:id="49" w:name="_Toc182157099"/>
       <w:r>
         <w:t xml:space="preserve">Prediksi </w:t>
       </w:r>
       <w:r>
         <w:t>Stres</w:t>
       </w:r>
-      <w:bookmarkEnd w:id="48"/>
+      <w:bookmarkEnd w:id="49"/>
     </w:p>
     <w:p>
       <w:pPr>
         <w:pStyle w:val="Heading4"/>
       </w:pPr>
-      <w:bookmarkStart w:id="49" w:name="_Toc181950008"/>
+      <w:bookmarkStart w:id="50" w:name="_Toc182157100"/>
       <w:r>
         <w:t xml:space="preserve">Algoritma </w:t>
       </w:r>
       <w:r>
         <w:t>Decision Tree</w:t>
       </w:r>
-      <w:bookmarkEnd w:id="49"/>
+      <w:bookmarkEnd w:id="50"/>
     </w:p>
     <w:p>
       <w:pPr>
@@ -10231,14 +10242,14 @@
       <w:pPr>
         <w:pStyle w:val="Heading4"/>
       </w:pPr>
-      <w:bookmarkStart w:id="50" w:name="_Toc181950009"/>
+      <w:bookmarkStart w:id="51" w:name="_Toc182157101"/>
       <w:r>
         <w:t xml:space="preserve">Evaluasi Model </w:t>
       </w:r>
       <w:r>
         <w:t>Decision Tree</w:t>
       </w:r>
-      <w:bookmarkEnd w:id="50"/>
+      <w:bookmarkEnd w:id="51"/>
     </w:p>
     <w:p>
       <w:pPr>
@@ -10598,11 +10609,11 @@
       <w:pPr>
         <w:pStyle w:val="Heading4"/>
       </w:pPr>
-      <w:bookmarkStart w:id="51" w:name="_Toc181950010"/>
+      <w:bookmarkStart w:id="52" w:name="_Toc182157102"/>
       <w:r>
         <w:t>Hyperparameter Tuning</w:t>
       </w:r>
-      <w:bookmarkEnd w:id="51"/>
+      <w:bookmarkEnd w:id="52"/>
     </w:p>
     <w:p>
       <w:pPr>
@@ -11319,24 +11330,24 @@
       <w:pPr>
         <w:pStyle w:val="Heading3"/>
       </w:pPr>
-      <w:bookmarkStart w:id="52" w:name="_Toc181950011"/>
+      <w:bookmarkStart w:id="53" w:name="_Toc182157103"/>
       <w:r>
         <w:t>Analisis Sentimen</w:t>
       </w:r>
-      <w:bookmarkEnd w:id="52"/>
+      <w:bookmarkEnd w:id="53"/>
     </w:p>
     <w:p>
       <w:pPr>
         <w:pStyle w:val="Heading4"/>
       </w:pPr>
-      <w:bookmarkStart w:id="53" w:name="_Toc181950012"/>
+      <w:bookmarkStart w:id="54" w:name="_Toc182157104"/>
       <w:r>
         <w:t xml:space="preserve">Algoritma </w:t>
       </w:r>
       <w:r>
         <w:t>LSTM</w:t>
       </w:r>
-      <w:bookmarkEnd w:id="53"/>
+      <w:bookmarkEnd w:id="54"/>
     </w:p>
     <w:p>
       <w:pPr>
@@ -11363,7 +11374,13 @@
         <w:t xml:space="preserve">), </w:t>
       </w:r>
       <w:r>
-        <w:t xml:space="preserve">yang sudah digunakan secara luas karena kinerjanya dalam menangkan konteks data sekuensial seperti urutan kata dalam teks yang mempengaruhi maknanya pula. Setiap urutan kata mengandung emosi dan </w:t>
+        <w:t>yang sudah digunakan secara luas karena kinerjanya dalam menangka</w:t>
+      </w:r>
+      <w:r>
+        <w:t>p</w:t>
+      </w:r>
+      <w:r>
+        <w:t xml:space="preserve"> konteks data sekuensial seperti urutan kata dalam teks yang mempengaruhi maknanya pula. Setiap urutan kata mengandung emosi dan </w:t>
       </w:r>
       <w:r>
         <w:t xml:space="preserve">pernyataan </w:t>
@@ -11386,11 +11403,11 @@
       <w:pPr>
         <w:pStyle w:val="Heading4"/>
       </w:pPr>
-      <w:bookmarkStart w:id="54" w:name="_Toc181950013"/>
+      <w:bookmarkStart w:id="55" w:name="_Toc182157105"/>
       <w:r>
         <w:t>Struktur Model LSTM</w:t>
       </w:r>
-      <w:bookmarkEnd w:id="54"/>
+      <w:bookmarkEnd w:id="55"/>
     </w:p>
     <w:p>
       <w:pPr>
@@ -11823,14 +11840,14 @@
       <w:pPr>
         <w:pStyle w:val="Heading4"/>
       </w:pPr>
-      <w:bookmarkStart w:id="55" w:name="_Toc181950014"/>
+      <w:bookmarkStart w:id="56" w:name="_Toc182157106"/>
       <w:r>
         <w:t xml:space="preserve">Evaluasi Model </w:t>
       </w:r>
       <w:r>
         <w:t>LSTM</w:t>
       </w:r>
-      <w:bookmarkEnd w:id="55"/>
+      <w:bookmarkEnd w:id="56"/>
     </w:p>
     <w:p>
       <w:pPr>
@@ -11944,7 +11961,7 @@
           <w:noProof/>
         </w:rPr>
         <w:drawing>
-          <wp:inline distT="0" distB="0" distL="0" distR="0" wp14:anchorId="68BBBDE5" wp14:editId="42DDCC4E">
+          <wp:inline distT="0" distB="0" distL="0" distR="0" wp14:anchorId="68BBBDE5" wp14:editId="687BFD38">
             <wp:extent cx="2340000" cy="1876014"/>
             <wp:effectExtent l="0" t="0" r="3175" b="0"/>
             <wp:docPr id="980337069" name="Picture 3"/>
@@ -12000,7 +12017,7 @@
           <w:noProof/>
         </w:rPr>
         <w:drawing>
-          <wp:inline distT="0" distB="0" distL="0" distR="0" wp14:anchorId="78DD4E1E" wp14:editId="1278E45F">
+          <wp:inline distT="0" distB="0" distL="0" distR="0" wp14:anchorId="78DD4E1E" wp14:editId="6AAF772E">
             <wp:extent cx="2376000" cy="1877298"/>
             <wp:effectExtent l="0" t="0" r="5715" b="8890"/>
             <wp:docPr id="1568212106" name="Picture 4"/>
@@ -12416,22 +12433,22 @@
       <w:pPr>
         <w:pStyle w:val="Heading1"/>
       </w:pPr>
-      <w:bookmarkStart w:id="56" w:name="_Toc181950015"/>
+      <w:bookmarkStart w:id="57" w:name="_Toc182157107"/>
       <w:r>
         <w:lastRenderedPageBreak/>
         <w:t>PENGEMBANGAN APLIKASI</w:t>
       </w:r>
-      <w:bookmarkEnd w:id="56"/>
+      <w:bookmarkEnd w:id="57"/>
     </w:p>
     <w:p>
       <w:pPr>
         <w:pStyle w:val="Heading2"/>
       </w:pPr>
-      <w:bookmarkStart w:id="57" w:name="_Toc181950016"/>
+      <w:bookmarkStart w:id="58" w:name="_Toc182157108"/>
       <w:r>
         <w:t>Requirements</w:t>
       </w:r>
-      <w:bookmarkEnd w:id="57"/>
+      <w:bookmarkEnd w:id="58"/>
     </w:p>
     <w:p>
       <w:pPr>
@@ -12442,11 +12459,11 @@
         </w:numPr>
         <w:ind w:left="851" w:hanging="425"/>
       </w:pPr>
-      <w:bookmarkStart w:id="58" w:name="_Toc181950017"/>
+      <w:bookmarkStart w:id="59" w:name="_Toc182157109"/>
       <w:r>
         <w:t>Versi Notebook</w:t>
       </w:r>
-      <w:bookmarkEnd w:id="58"/>
+      <w:bookmarkEnd w:id="59"/>
     </w:p>
     <w:p>
       <w:pPr>
@@ -13017,7 +13034,7 @@
       <w:pPr>
         <w:pStyle w:val="Heading3"/>
       </w:pPr>
-      <w:bookmarkStart w:id="59" w:name="_Toc181950018"/>
+      <w:bookmarkStart w:id="60" w:name="_Toc182157110"/>
       <w:r>
         <w:lastRenderedPageBreak/>
         <w:t xml:space="preserve">Versi Aplikasi </w:t>
@@ -13042,7 +13059,7 @@
       <w:r>
         <w:t>)</w:t>
       </w:r>
-      <w:bookmarkEnd w:id="59"/>
+      <w:bookmarkEnd w:id="60"/>
     </w:p>
     <w:p>
       <w:pPr>
@@ -13559,7 +13576,7 @@
       <w:pPr>
         <w:pStyle w:val="Heading3"/>
       </w:pPr>
-      <w:bookmarkStart w:id="60" w:name="_Toc181950019"/>
+      <w:bookmarkStart w:id="61" w:name="_Toc182157111"/>
       <w:r>
         <w:t xml:space="preserve">Versi Aplikasi </w:t>
       </w:r>
@@ -13583,7 +13600,7 @@
       <w:r>
         <w:t>)</w:t>
       </w:r>
-      <w:bookmarkEnd w:id="60"/>
+      <w:bookmarkEnd w:id="61"/>
     </w:p>
     <w:p>
       <w:pPr>
@@ -13782,7 +13799,17 @@
         <w:t>mobile</w:t>
       </w:r>
       <w:r>
-        <w:t xml:space="preserve"> dengan cara </w:t>
+        <w:t xml:space="preserve"> dengan </w:t>
+      </w:r>
+      <w:r>
+        <w:rPr>
+          <w:i/>
+          <w:iCs/>
+        </w:rPr>
+        <w:t>mode</w:t>
+      </w:r>
+      <w:r>
+        <w:t xml:space="preserve"> </w:t>
       </w:r>
       <w:r>
         <w:rPr>
@@ -13986,7 +14013,13 @@
         <w:ind w:left="1134"/>
       </w:pPr>
       <w:r>
-        <w:t>untuk menginstal aplikasi ke perangkat Android Anda.</w:t>
+        <w:t xml:space="preserve">untuk menginstal aplikasi ke perangkat Android </w:t>
+      </w:r>
+      <w:r>
+        <w:t>Anda (disarankan)</w:t>
+      </w:r>
+      <w:r>
+        <w:t>.</w:t>
       </w:r>
     </w:p>
     <w:p>
@@ -13999,7 +14032,47 @@
         <w:ind w:left="1134" w:hanging="425"/>
       </w:pPr>
       <w:r>
-        <w:t xml:space="preserve">Masukkan IP Address/ IP Host dari aplikasi </w:t>
+        <w:t xml:space="preserve">Masukkan </w:t>
+      </w:r>
+      <w:r>
+        <w:rPr>
+          <w:i/>
+          <w:iCs/>
+        </w:rPr>
+        <w:t>IP</w:t>
+      </w:r>
+      <w:r>
+        <w:t xml:space="preserve"> </w:t>
+      </w:r>
+      <w:r>
+        <w:rPr>
+          <w:i/>
+          <w:iCs/>
+        </w:rPr>
+        <w:t>Address</w:t>
+      </w:r>
+      <w:r>
+        <w:t xml:space="preserve">/ </w:t>
+      </w:r>
+      <w:r>
+        <w:rPr>
+          <w:i/>
+          <w:iCs/>
+        </w:rPr>
+        <w:t>IP</w:t>
+      </w:r>
+      <w:r>
+        <w:t xml:space="preserve"> </w:t>
+      </w:r>
+      <w:r>
+        <w:rPr>
+          <w:i/>
+          <w:iCs/>
+        </w:rPr>
+        <w:t>Host</w:t>
+      </w:r>
+      <w:r>
+        <w:t xml:space="preserve"> dari aplikasi </w:t>
       </w:r>
       <w:r>
         <w:rPr>
@@ -14009,7 +14082,20 @@
         <w:t>web</w:t>
       </w:r>
       <w:r>
-        <w:t xml:space="preserve"> yang sudah berjalan (IP dapat dilihat pada terminal aplikasi </w:t>
+        <w:t xml:space="preserve"> yang sudah berjalan (</w:t>
+      </w:r>
+      <w:r>
+        <w:t xml:space="preserve">alamat </w:t>
+      </w:r>
+      <w:r>
+        <w:rPr>
+          <w:i/>
+          <w:iCs/>
+        </w:rPr>
+        <w:t>IP</w:t>
+      </w:r>
+      <w:r>
+        <w:t xml:space="preserve"> dapat dilihat pada terminal aplikasi </w:t>
       </w:r>
       <w:r>
         <w:rPr>
@@ -14126,11 +14212,11 @@
       <w:pPr>
         <w:pStyle w:val="Heading2"/>
       </w:pPr>
-      <w:bookmarkStart w:id="61" w:name="_Toc181950020"/>
+      <w:bookmarkStart w:id="62" w:name="_Toc182157112"/>
       <w:r>
         <w:t>User Interface</w:t>
       </w:r>
-      <w:bookmarkEnd w:id="61"/>
+      <w:bookmarkEnd w:id="62"/>
     </w:p>
     <w:p>
       <w:pPr>
@@ -14141,7 +14227,7 @@
         </w:numPr>
         <w:ind w:left="851" w:hanging="425"/>
       </w:pPr>
-      <w:bookmarkStart w:id="62" w:name="_Toc181950021"/>
+      <w:bookmarkStart w:id="63" w:name="_Toc182157113"/>
       <w:r>
         <w:t xml:space="preserve">Aplikasi </w:t>
       </w:r>
@@ -14152,7 +14238,7 @@
         </w:rPr>
         <w:t>Web</w:t>
       </w:r>
-      <w:bookmarkEnd w:id="62"/>
+      <w:bookmarkEnd w:id="63"/>
     </w:p>
     <w:p>
       <w:pPr>
@@ -14514,7 +14600,7 @@
         </w:numPr>
         <w:ind w:left="851" w:hanging="425"/>
       </w:pPr>
-      <w:bookmarkStart w:id="63" w:name="_Toc181950022"/>
+      <w:bookmarkStart w:id="64" w:name="_Toc182157114"/>
       <w:r>
         <w:lastRenderedPageBreak/>
         <w:t xml:space="preserve">Aplikasi </w:t>
@@ -14526,7 +14612,7 @@
         </w:rPr>
         <w:t>Mobile</w:t>
       </w:r>
-      <w:bookmarkEnd w:id="63"/>
+      <w:bookmarkEnd w:id="64"/>
     </w:p>
     <w:p>
       <w:pPr>
@@ -15293,22 +15379,22 @@
       <w:pPr>
         <w:pStyle w:val="Heading1"/>
       </w:pPr>
-      <w:bookmarkStart w:id="64" w:name="_Toc181950023"/>
+      <w:bookmarkStart w:id="65" w:name="_Toc182157115"/>
       <w:r>
         <w:lastRenderedPageBreak/>
         <w:t>PENUTUP</w:t>
       </w:r>
-      <w:bookmarkEnd w:id="64"/>
+      <w:bookmarkEnd w:id="65"/>
     </w:p>
     <w:p>
       <w:pPr>
         <w:pStyle w:val="Heading2"/>
       </w:pPr>
-      <w:bookmarkStart w:id="65" w:name="_Toc181950024"/>
+      <w:bookmarkStart w:id="66" w:name="_Toc182157116"/>
       <w:r>
         <w:t>Kesimpulan</w:t>
       </w:r>
-      <w:bookmarkEnd w:id="65"/>
+      <w:bookmarkEnd w:id="66"/>
     </w:p>
     <w:p>
       <w:pPr>
@@ -15382,11 +15468,11 @@
       <w:pPr>
         <w:pStyle w:val="Heading2"/>
       </w:pPr>
-      <w:bookmarkStart w:id="66" w:name="_Toc181950025"/>
+      <w:bookmarkStart w:id="67" w:name="_Toc182157117"/>
       <w:r>
         <w:t>Rekomendasi</w:t>
       </w:r>
-      <w:bookmarkEnd w:id="66"/>
+      <w:bookmarkEnd w:id="67"/>
     </w:p>
     <w:p>
       <w:pPr>
@@ -15432,14 +15518,14 @@
       <w:pPr>
         <w:pStyle w:val="Heading2"/>
       </w:pPr>
-      <w:bookmarkStart w:id="67" w:name="_Toc181950026"/>
+      <w:bookmarkStart w:id="68" w:name="_Toc182157118"/>
       <w:r>
         <w:t xml:space="preserve">Link </w:t>
       </w:r>
       <w:r>
-        <w:t>Video Presentasi</w:t>
-      </w:r>
-      <w:bookmarkEnd w:id="67"/>
+        <w:t>Folder</w:t>
+      </w:r>
+      <w:bookmarkEnd w:id="68"/>
     </w:p>
     <w:p>
       <w:pPr>
@@ -15455,24 +15541,14 @@
           <w:rPr>
             <w:rStyle w:val="Hyperlink"/>
           </w:rPr>
-          <w:t>Akses video presentasi GCD - Mental Health Analysis disini</w:t>
+          <w:t>Akses folder lengkap (video &amp; dokumen) GCD - Mental Health Analysis</w:t>
         </w:r>
       </w:hyperlink>
-      <w:r>
-        <w:t xml:space="preserve"> </w:t>
-      </w:r>
       <w:r>
         <w:rPr>
           <w:sz w:val="24"/>
           <w:szCs w:val="24"/>
         </w:rPr>
-        <w:t>(belum tersedia)</w:t>
-      </w:r>
-      <w:r>
-        <w:rPr>
-          <w:sz w:val="24"/>
-          <w:szCs w:val="24"/>
-        </w:rPr>
         <w:t xml:space="preserve"> </w:t>
       </w:r>
     </w:p>
@@ -15480,11 +15556,11 @@
       <w:pPr>
         <w:pStyle w:val="Heading2"/>
       </w:pPr>
-      <w:bookmarkStart w:id="68" w:name="_Toc181950027"/>
+      <w:bookmarkStart w:id="69" w:name="_Toc182157119"/>
       <w:r>
         <w:t>Link Notebook</w:t>
       </w:r>
-      <w:bookmarkEnd w:id="68"/>
+      <w:bookmarkEnd w:id="69"/>
     </w:p>
     <w:p>
       <w:pPr>
@@ -15528,14 +15604,14 @@
       <w:pPr>
         <w:pStyle w:val="Heading2"/>
       </w:pPr>
-      <w:bookmarkStart w:id="69" w:name="_Toc181950028"/>
+      <w:bookmarkStart w:id="70" w:name="_Toc182157120"/>
       <w:r>
         <w:t xml:space="preserve">Link </w:t>
       </w:r>
       <w:r>
         <w:t>GitHub/ Source Code Lengkap</w:t>
       </w:r>
-      <w:bookmarkEnd w:id="69"/>
+      <w:bookmarkEnd w:id="70"/>
     </w:p>
     <w:p>
       <w:hyperlink r:id="rId68" w:tooltip="Link Repository GitHub" w:history="1">

</xml_diff>

<commit_message>
update doc to submitted version
</commit_message>
<xml_diff>
--- a/CindySintiya-GraceHelena-DavidBatee_GCD_IF A Pagi.docx
+++ b/CindySintiya-GraceHelena-DavidBatee_GCD_IF A Pagi.docx
@@ -5985,7 +5985,17 @@
               <w:ind w:left="0"/>
             </w:pPr>
             <w:r>
-              <w:t>sudah berapa lama stay dirumah saja (</w:t>
+              <w:t xml:space="preserve">sudah berapa lama </w:t>
+            </w:r>
+            <w:r>
+              <w:rPr>
+                <w:i/>
+                <w:iCs/>
+              </w:rPr>
+              <w:t>stay</w:t>
+            </w:r>
+            <w:r>
+              <w:t xml:space="preserve"> dirumah saja (</w:t>
             </w:r>
             <w:r>
               <w:rPr>
@@ -7991,7 +8001,13 @@
               <w:ind w:left="0"/>
             </w:pPr>
             <w:r>
-              <w:t>sudah berapa lama stay dirumah saja (</w:t>
+              <w:t xml:space="preserve">sudah berapa lama </w:t>
+            </w:r>
+            <w:r>
+              <w:t xml:space="preserve">mengurung diri </w:t>
+            </w:r>
+            <w:r>
+              <w:t>dirumah saja (</w:t>
             </w:r>
             <w:r>
               <w:rPr>
@@ -10184,6 +10200,13 @@
         <w:t>If-Then</w:t>
       </w:r>
       <w:r>
+        <w:rPr>
+          <w:i/>
+          <w:iCs/>
+        </w:rPr>
+        <w:t>-Else</w:t>
+      </w:r>
+      <w:r>
         <w:t>”</w:t>
       </w:r>
     </w:p>
@@ -10369,7 +10392,13 @@
         <w:ind w:left="1418"/>
       </w:pPr>
       <w:r>
-        <w:t xml:space="preserve">Hasil training dan testing model menunjukkan akurasi 87,59% dengan nilai </w:t>
+        <w:t>Hasil training dan testing model menunjukkan akurasi 87,5</w:t>
+      </w:r>
+      <w:r>
+        <w:t>7</w:t>
+      </w:r>
+      <w:r>
+        <w:t xml:space="preserve">% dengan nilai </w:t>
       </w:r>
       <w:r>
         <w:rPr>
@@ -11961,7 +11990,7 @@
           <w:noProof/>
         </w:rPr>
         <w:drawing>
-          <wp:inline distT="0" distB="0" distL="0" distR="0" wp14:anchorId="68BBBDE5" wp14:editId="687BFD38">
+          <wp:inline distT="0" distB="0" distL="0" distR="0" wp14:anchorId="68BBBDE5" wp14:editId="7B3611C4">
             <wp:extent cx="2340000" cy="1876014"/>
             <wp:effectExtent l="0" t="0" r="3175" b="0"/>
             <wp:docPr id="980337069" name="Picture 3"/>
@@ -12017,7 +12046,7 @@
           <w:noProof/>
         </w:rPr>
         <w:drawing>
-          <wp:inline distT="0" distB="0" distL="0" distR="0" wp14:anchorId="78DD4E1E" wp14:editId="6AAF772E">
+          <wp:inline distT="0" distB="0" distL="0" distR="0" wp14:anchorId="78DD4E1E" wp14:editId="084FDF4C">
             <wp:extent cx="2376000" cy="1877298"/>
             <wp:effectExtent l="0" t="0" r="5715" b="8890"/>
             <wp:docPr id="1568212106" name="Picture 4"/>
@@ -13569,7 +13598,17 @@
         <w:ind w:left="1134" w:hanging="425"/>
       </w:pPr>
       <w:r>
-        <w:t>Aplikasi web siap digunakan.</w:t>
+        <w:t xml:space="preserve">Aplikasi </w:t>
+      </w:r>
+      <w:r>
+        <w:rPr>
+          <w:i/>
+          <w:iCs/>
+        </w:rPr>
+        <w:t>web</w:t>
+      </w:r>
+      <w:r>
+        <w:t xml:space="preserve"> siap digunakan.</w:t>
       </w:r>
     </w:p>
     <w:p>
@@ -13608,7 +13647,17 @@
         <w:ind w:left="709" w:firstLine="284"/>
       </w:pPr>
       <w:r>
-        <w:t xml:space="preserve">Selain aplikasi web, aplikasi </w:t>
+        <w:t xml:space="preserve">Selain aplikasi </w:t>
+      </w:r>
+      <w:r>
+        <w:rPr>
+          <w:i/>
+          <w:iCs/>
+        </w:rPr>
+        <w:t>web</w:t>
+      </w:r>
+      <w:r>
+        <w:t xml:space="preserve">, aplikasi </w:t>
       </w:r>
       <w:r>
         <w:rPr>
@@ -15511,7 +15560,13 @@
         <w:t xml:space="preserve"> juga dapat dicoba untuk memperbaiki kualitas model</w:t>
       </w:r>
       <w:r>
-        <w:t>.</w:t>
+        <w:t xml:space="preserve">, dan juga mencoba algoritma </w:t>
+      </w:r>
+      <w:r>
+        <w:t xml:space="preserve">NLP yang </w:t>
+      </w:r>
+      <w:r>
+        <w:t>lain seperti BERT mungkin bisa meningkatkan akurasi model dalam mengklasfikasikan sentimen.</w:t>
       </w:r>
     </w:p>
     <w:p>

</xml_diff>